<commit_message>
Informe terminado, se cambio el analisis inicial, ya que se especifico el tipo de señal que se iba analizar
Signed-off-by: Karen Mazo <jinneth.mazo@udea.edu.co>
</commit_message>
<xml_diff>
--- a/Informe_Desafio1.docx
+++ b/Informe_Desafio1.docx
@@ -2,6 +2,28 @@
 <file path=word/document.xml><?xml version="1.0" encoding="utf-8"?>
 <w:document xmlns:wpc="http://schemas.microsoft.com/office/word/2010/wordprocessingCanvas" xmlns:cx="http://schemas.microsoft.com/office/drawing/2014/chartex" xmlns:cx1="http://schemas.microsoft.com/office/drawing/2015/9/8/chartex" xmlns:cx2="http://schemas.microsoft.com/office/drawing/2015/10/21/chartex" xmlns:cx3="http://schemas.microsoft.com/office/drawing/2016/5/9/chartex" xmlns:cx4="http://schemas.microsoft.com/office/drawing/2016/5/10/chartex" xmlns:cx5="http://schemas.microsoft.com/office/drawing/2016/5/11/chartex" xmlns:cx6="http://schemas.microsoft.com/office/drawing/2016/5/12/chartex" xmlns:cx7="http://schemas.microsoft.com/office/drawing/2016/5/13/chartex" xmlns:cx8="http://schemas.microsoft.com/office/drawing/2016/5/14/chartex" xmlns:mc="http://schemas.openxmlformats.org/markup-compatibility/2006" xmlns:aink="http://schemas.microsoft.com/office/drawing/2016/ink" xmlns:am3d="http://schemas.microsoft.com/office/drawing/2017/model3d" xmlns:o="urn:schemas-microsoft-com:office:office" xmlns:oel="http://schemas.microsoft.com/office/2019/extlst" xmlns:r="http://schemas.openxmlformats.org/officeDocument/2006/relationships" xmlns:m="http://schemas.openxmlformats.org/officeDocument/2006/math" xmlns:v="urn:schemas-microsoft-com:vml" xmlns:wp14="http://schemas.microsoft.com/office/word/2010/wordprocessingDrawing" xmlns:wp="http://schemas.openxmlformats.org/drawingml/2006/wordprocessingDrawing" xmlns:w10="urn:schemas-microsoft-com:office:word" xmlns:w="http://schemas.openxmlformats.org/wordprocessingml/2006/main" xmlns:w14="http://schemas.microsoft.com/office/word/2010/wordml" xmlns:w15="http://schemas.microsoft.com/office/word/2012/wordml" xmlns:w16cex="http://schemas.microsoft.com/office/word/2018/wordml/cex" xmlns:w16cid="http://schemas.microsoft.com/office/word/2016/wordml/cid" xmlns:w16="http://schemas.microsoft.com/office/word/2018/wordml" xmlns:w16du="http://schemas.microsoft.com/office/word/2023/wordml/word16du" xmlns:w16sdtdh="http://schemas.microsoft.com/office/word/2020/wordml/sdtdatahash" xmlns:w16se="http://schemas.microsoft.com/office/word/2015/wordml/symex" xmlns:wpg="http://schemas.microsoft.com/office/word/2010/wordprocessingGroup" xmlns:wpi="http://schemas.microsoft.com/office/word/2010/wordprocessingInk" xmlns:wne="http://schemas.microsoft.com/office/word/2006/wordml" xmlns:wps="http://schemas.microsoft.com/office/word/2010/wordprocessingShape" mc:Ignorable="w14 w15 w16se w16cid w16 w16cex w16sdtdh w16du wp14">
   <w:body>
+    <w:p>
+      <w:pPr>
+        <w:jc w:val="center"/>
+        <w:rPr>
+          <w:rFonts w:ascii="Times New Roman" w:hAnsi="Times New Roman" w:cs="Times New Roman"/>
+          <w:b/>
+          <w:bCs/>
+          <w:lang w:val="es-ES"/>
+        </w:rPr>
+      </w:pPr>
+    </w:p>
+    <w:p>
+      <w:pPr>
+        <w:jc w:val="center"/>
+        <w:rPr>
+          <w:rFonts w:ascii="Times New Roman" w:hAnsi="Times New Roman" w:cs="Times New Roman"/>
+          <w:b/>
+          <w:bCs/>
+          <w:lang w:val="es-ES"/>
+        </w:rPr>
+      </w:pPr>
+    </w:p>
     <w:p>
       <w:pPr>
         <w:jc w:val="center"/>
@@ -506,7 +528,14 @@
     <w:sdt>
       <w:sdtPr>
         <w:rPr>
-          <w:lang w:val="es-ES"/>
+          <w:rFonts w:asciiTheme="minorHAnsi" w:eastAsiaTheme="minorHAnsi" w:hAnsiTheme="minorHAnsi" w:cstheme="minorBidi"/>
+          <w:b w:val="0"/>
+          <w:color w:val="auto"/>
+          <w:kern w:val="2"/>
+          <w:sz w:val="24"/>
+          <w:szCs w:val="24"/>
+          <w:lang w:val="es-ES" w:eastAsia="en-US"/>
+          <w14:ligatures w14:val="standardContextual"/>
         </w:rPr>
         <w:id w:val="-1504737223"/>
         <w:docPartObj>
@@ -516,14 +545,7 @@
       </w:sdtPr>
       <w:sdtEndPr>
         <w:rPr>
-          <w:rFonts w:asciiTheme="minorHAnsi" w:eastAsiaTheme="minorHAnsi" w:hAnsiTheme="minorHAnsi" w:cstheme="minorBidi"/>
           <w:bCs/>
-          <w:color w:val="auto"/>
-          <w:kern w:val="2"/>
-          <w:sz w:val="24"/>
-          <w:szCs w:val="24"/>
-          <w:lang w:eastAsia="en-US"/>
-          <w14:ligatures w14:val="standardContextual"/>
         </w:rPr>
       </w:sdtEndPr>
       <w:sdtContent>
@@ -575,7 +597,7 @@
           <w:r>
             <w:fldChar w:fldCharType="separate"/>
           </w:r>
-          <w:hyperlink w:anchor="_Toc177137242" w:history="1">
+          <w:hyperlink w:anchor="_Toc177587801" w:history="1">
             <w:r>
               <w:rPr>
                 <w:rStyle w:val="Hipervnculo"/>
@@ -623,7 +645,7 @@
                 <w:noProof/>
                 <w:webHidden/>
               </w:rPr>
-              <w:instrText xml:space="preserve"> PAGEREF _Toc177137242 \h </w:instrText>
+              <w:instrText xml:space="preserve"> PAGEREF _Toc177587801 \h </w:instrText>
             </w:r>
             <w:r>
               <w:rPr>
@@ -672,7 +694,7 @@
               <w:lang w:eastAsia="es-CO"/>
             </w:rPr>
           </w:pPr>
-          <w:hyperlink w:anchor="_Toc177137243" w:history="1">
+          <w:hyperlink w:anchor="_Toc177587802" w:history="1">
             <w:r>
               <w:rPr>
                 <w:rStyle w:val="Hipervnculo"/>
@@ -719,7 +741,7 @@
                 <w:noProof/>
                 <w:webHidden/>
               </w:rPr>
-              <w:instrText xml:space="preserve"> PAGEREF _Toc177137243 \h </w:instrText>
+              <w:instrText xml:space="preserve"> PAGEREF _Toc177587802 \h </w:instrText>
             </w:r>
             <w:r>
               <w:rPr>
@@ -740,6 +762,275 @@
                 <w:webHidden/>
               </w:rPr>
               <w:t>5</w:t>
+            </w:r>
+            <w:r>
+              <w:rPr>
+                <w:noProof/>
+                <w:webHidden/>
+              </w:rPr>
+              <w:fldChar w:fldCharType="end"/>
+            </w:r>
+          </w:hyperlink>
+        </w:p>
+        <w:p>
+          <w:pPr>
+            <w:pStyle w:val="TDC1"/>
+            <w:tabs>
+              <w:tab w:val="left" w:pos="480"/>
+              <w:tab w:val="right" w:leader="dot" w:pos="9394"/>
+            </w:tabs>
+            <w:rPr>
+              <w:rFonts w:eastAsiaTheme="minorEastAsia"/>
+              <w:b w:val="0"/>
+              <w:bCs w:val="0"/>
+              <w:caps w:val="0"/>
+              <w:noProof/>
+              <w:sz w:val="24"/>
+              <w:szCs w:val="24"/>
+              <w:lang w:eastAsia="es-CO"/>
+            </w:rPr>
+          </w:pPr>
+          <w:hyperlink w:anchor="_Toc177587803" w:history="1">
+            <w:r>
+              <w:rPr>
+                <w:rStyle w:val="Hipervnculo"/>
+                <w:rFonts w:cs="Times New Roman"/>
+                <w:noProof/>
+              </w:rPr>
+              <w:t>c.</w:t>
+            </w:r>
+            <w:r>
+              <w:rPr>
+                <w:rFonts w:eastAsiaTheme="minorEastAsia"/>
+                <w:b w:val="0"/>
+                <w:bCs w:val="0"/>
+                <w:caps w:val="0"/>
+                <w:noProof/>
+                <w:sz w:val="24"/>
+                <w:szCs w:val="24"/>
+                <w:lang w:eastAsia="es-CO"/>
+              </w:rPr>
+              <w:tab/>
+            </w:r>
+            <w:r>
+              <w:rPr>
+                <w:rStyle w:val="Hipervnculo"/>
+                <w:rFonts w:cs="Times New Roman"/>
+                <w:noProof/>
+              </w:rPr>
+              <w:t>Algoritmos implementados.</w:t>
+            </w:r>
+            <w:r>
+              <w:rPr>
+                <w:noProof/>
+                <w:webHidden/>
+              </w:rPr>
+              <w:tab/>
+            </w:r>
+            <w:r>
+              <w:rPr>
+                <w:noProof/>
+                <w:webHidden/>
+              </w:rPr>
+              <w:fldChar w:fldCharType="begin"/>
+            </w:r>
+            <w:r>
+              <w:rPr>
+                <w:noProof/>
+                <w:webHidden/>
+              </w:rPr>
+              <w:instrText xml:space="preserve"> PAGEREF _Toc177587803 \h </w:instrText>
+            </w:r>
+            <w:r>
+              <w:rPr>
+                <w:noProof/>
+                <w:webHidden/>
+              </w:rPr>
+            </w:r>
+            <w:r>
+              <w:rPr>
+                <w:noProof/>
+                <w:webHidden/>
+              </w:rPr>
+              <w:fldChar w:fldCharType="separate"/>
+            </w:r>
+            <w:r>
+              <w:rPr>
+                <w:noProof/>
+                <w:webHidden/>
+              </w:rPr>
+              <w:t>6</w:t>
+            </w:r>
+            <w:r>
+              <w:rPr>
+                <w:noProof/>
+                <w:webHidden/>
+              </w:rPr>
+              <w:fldChar w:fldCharType="end"/>
+            </w:r>
+          </w:hyperlink>
+        </w:p>
+        <w:p>
+          <w:pPr>
+            <w:pStyle w:val="TDC1"/>
+            <w:tabs>
+              <w:tab w:val="right" w:leader="dot" w:pos="9394"/>
+            </w:tabs>
+            <w:rPr>
+              <w:rFonts w:eastAsiaTheme="minorEastAsia"/>
+              <w:b w:val="0"/>
+              <w:bCs w:val="0"/>
+              <w:caps w:val="0"/>
+              <w:noProof/>
+              <w:sz w:val="24"/>
+              <w:szCs w:val="24"/>
+              <w:lang w:eastAsia="es-CO"/>
+            </w:rPr>
+          </w:pPr>
+          <w:hyperlink w:anchor="_Toc177587804" w:history="1">
+            <w:r>
+              <w:rPr>
+                <w:rStyle w:val="Hipervnculo"/>
+                <w:noProof/>
+              </w:rPr>
+              <w:t>d. Problemas de desarrollo afrontados.</w:t>
+            </w:r>
+            <w:r>
+              <w:rPr>
+                <w:noProof/>
+                <w:webHidden/>
+              </w:rPr>
+              <w:tab/>
+            </w:r>
+            <w:r>
+              <w:rPr>
+                <w:noProof/>
+                <w:webHidden/>
+              </w:rPr>
+              <w:fldChar w:fldCharType="begin"/>
+            </w:r>
+            <w:r>
+              <w:rPr>
+                <w:noProof/>
+                <w:webHidden/>
+              </w:rPr>
+              <w:instrText xml:space="preserve"> PAGEREF _Toc177587804 \h </w:instrText>
+            </w:r>
+            <w:r>
+              <w:rPr>
+                <w:noProof/>
+                <w:webHidden/>
+              </w:rPr>
+            </w:r>
+            <w:r>
+              <w:rPr>
+                <w:noProof/>
+                <w:webHidden/>
+              </w:rPr>
+              <w:fldChar w:fldCharType="separate"/>
+            </w:r>
+            <w:r>
+              <w:rPr>
+                <w:noProof/>
+                <w:webHidden/>
+              </w:rPr>
+              <w:t>11</w:t>
+            </w:r>
+            <w:r>
+              <w:rPr>
+                <w:noProof/>
+                <w:webHidden/>
+              </w:rPr>
+              <w:fldChar w:fldCharType="end"/>
+            </w:r>
+          </w:hyperlink>
+        </w:p>
+        <w:p>
+          <w:pPr>
+            <w:pStyle w:val="TDC1"/>
+            <w:tabs>
+              <w:tab w:val="left" w:pos="480"/>
+              <w:tab w:val="right" w:leader="dot" w:pos="9394"/>
+            </w:tabs>
+            <w:rPr>
+              <w:rFonts w:eastAsiaTheme="minorEastAsia"/>
+              <w:b w:val="0"/>
+              <w:bCs w:val="0"/>
+              <w:caps w:val="0"/>
+              <w:noProof/>
+              <w:sz w:val="24"/>
+              <w:szCs w:val="24"/>
+              <w:lang w:eastAsia="es-CO"/>
+            </w:rPr>
+          </w:pPr>
+          <w:hyperlink w:anchor="_Toc177587805" w:history="1">
+            <w:r>
+              <w:rPr>
+                <w:rStyle w:val="Hipervnculo"/>
+                <w:noProof/>
+              </w:rPr>
+              <w:t>e.</w:t>
+            </w:r>
+            <w:r>
+              <w:rPr>
+                <w:rFonts w:eastAsiaTheme="minorEastAsia"/>
+                <w:b w:val="0"/>
+                <w:bCs w:val="0"/>
+                <w:caps w:val="0"/>
+                <w:noProof/>
+                <w:sz w:val="24"/>
+                <w:szCs w:val="24"/>
+                <w:lang w:eastAsia="es-CO"/>
+              </w:rPr>
+              <w:tab/>
+            </w:r>
+            <w:r>
+              <w:rPr>
+                <w:rStyle w:val="Hipervnculo"/>
+                <w:noProof/>
+              </w:rPr>
+              <w:t>Evolución de la solución y consideraciones para tener en cuenta en la implementación.</w:t>
+            </w:r>
+            <w:r>
+              <w:rPr>
+                <w:noProof/>
+                <w:webHidden/>
+              </w:rPr>
+              <w:tab/>
+            </w:r>
+            <w:r>
+              <w:rPr>
+                <w:noProof/>
+                <w:webHidden/>
+              </w:rPr>
+              <w:fldChar w:fldCharType="begin"/>
+            </w:r>
+            <w:r>
+              <w:rPr>
+                <w:noProof/>
+                <w:webHidden/>
+              </w:rPr>
+              <w:instrText xml:space="preserve"> PAGEREF _Toc177587805 \h </w:instrText>
+            </w:r>
+            <w:r>
+              <w:rPr>
+                <w:noProof/>
+                <w:webHidden/>
+              </w:rPr>
+            </w:r>
+            <w:r>
+              <w:rPr>
+                <w:noProof/>
+                <w:webHidden/>
+              </w:rPr>
+              <w:fldChar w:fldCharType="separate"/>
+            </w:r>
+            <w:r>
+              <w:rPr>
+                <w:noProof/>
+                <w:webHidden/>
+              </w:rPr>
+              <w:t>12</w:t>
             </w:r>
             <w:r>
               <w:rPr>
@@ -798,25 +1089,6 @@
         <w:ind w:left="425"/>
       </w:pPr>
     </w:p>
-    <w:p>
-      <w:pPr>
-        <w:pStyle w:val="Ttulo1"/>
-        <w:ind w:left="425"/>
-      </w:pPr>
-    </w:p>
-    <w:p>
-      <w:pPr>
-        <w:pStyle w:val="Ttulo1"/>
-        <w:ind w:left="425"/>
-      </w:pPr>
-    </w:p>
-    <w:p>
-      <w:pPr>
-        <w:pStyle w:val="Ttulo1"/>
-        <w:ind w:left="425"/>
-      </w:pPr>
-    </w:p>
-    <w:p/>
     <w:p/>
     <w:p>
       <w:pPr>
@@ -830,7 +1102,7 @@
           <w:lang w:val="es-ES"/>
         </w:rPr>
       </w:pPr>
-      <w:bookmarkStart w:id="0" w:name="_Toc177137242"/>
+      <w:bookmarkStart w:id="0" w:name="_Toc177587801"/>
       <w:r>
         <w:lastRenderedPageBreak/>
         <w:t>Análisis del problema y consideraciones para la alternativa de solución propuesta.</w:t>
@@ -1135,6 +1407,215 @@
         </w:rPr>
         <w:t>.</w:t>
       </w:r>
+    </w:p>
+    <w:p>
+      <w:pPr>
+        <w:pStyle w:val="Prrafodelista"/>
+        <w:spacing w:line="480" w:lineRule="auto"/>
+        <w:rPr>
+          <w:rFonts w:ascii="Times New Roman" w:hAnsi="Times New Roman" w:cs="Times New Roman"/>
+        </w:rPr>
+      </w:pPr>
+      <w:r>
+        <w:rPr>
+          <w:rFonts w:ascii="Times New Roman" w:hAnsi="Times New Roman" w:cs="Times New Roman"/>
+        </w:rPr>
+        <w:t xml:space="preserve">A </w:t>
+      </w:r>
+      <w:r>
+        <w:rPr>
+          <w:rFonts w:ascii="Times New Roman" w:hAnsi="Times New Roman" w:cs="Times New Roman"/>
+        </w:rPr>
+        <w:t>continuación,</w:t>
+      </w:r>
+      <w:r>
+        <w:rPr>
+          <w:rFonts w:ascii="Times New Roman" w:hAnsi="Times New Roman" w:cs="Times New Roman"/>
+        </w:rPr>
+        <w:t xml:space="preserve"> se define</w:t>
+      </w:r>
+      <w:r>
+        <w:rPr>
+          <w:rFonts w:ascii="Times New Roman" w:hAnsi="Times New Roman" w:cs="Times New Roman"/>
+        </w:rPr>
+        <w:t>n las señales como análisis principal para la solución del problema:</w:t>
+      </w:r>
+    </w:p>
+    <w:p>
+      <w:pPr>
+        <w:pStyle w:val="Prrafodelista"/>
+        <w:numPr>
+          <w:ilvl w:val="0"/>
+          <w:numId w:val="7"/>
+        </w:numPr>
+        <w:spacing w:line="480" w:lineRule="auto"/>
+        <w:rPr>
+          <w:rFonts w:ascii="Times New Roman" w:hAnsi="Times New Roman" w:cs="Times New Roman"/>
+        </w:rPr>
+      </w:pPr>
+      <w:r>
+        <w:rPr>
+          <w:rFonts w:ascii="Times New Roman" w:hAnsi="Times New Roman" w:cs="Times New Roman"/>
+        </w:rPr>
+        <w:t>Señal cuadrada</w:t>
+      </w:r>
+      <w:r>
+        <w:rPr>
+          <w:rFonts w:ascii="Times New Roman" w:hAnsi="Times New Roman" w:cs="Times New Roman"/>
+        </w:rPr>
+        <w:t xml:space="preserve">: </w:t>
+      </w:r>
+      <w:r>
+        <w:rPr>
+          <w:rFonts w:ascii="Times New Roman" w:hAnsi="Times New Roman" w:cs="Times New Roman"/>
+        </w:rPr>
+        <w:t>es una forma de onda periódica que alterna entre dos niveles de voltaje</w:t>
+      </w:r>
+      <w:r>
+        <w:rPr>
+          <w:rFonts w:ascii="Times New Roman" w:hAnsi="Times New Roman" w:cs="Times New Roman"/>
+        </w:rPr>
+        <w:t xml:space="preserve"> (alto y bajo) con un tiempo de duración constante para cada nivel</w:t>
+      </w:r>
+      <w:r>
+        <w:rPr>
+          <w:rFonts w:ascii="Times New Roman" w:hAnsi="Times New Roman" w:cs="Times New Roman"/>
+        </w:rPr>
+        <w:t>. La transición entre los niveles es abrupta y se produce en un tiempo muy corto.</w:t>
+      </w:r>
+    </w:p>
+    <w:p>
+      <w:pPr>
+        <w:pStyle w:val="Prrafodelista"/>
+        <w:numPr>
+          <w:ilvl w:val="0"/>
+          <w:numId w:val="7"/>
+        </w:numPr>
+        <w:spacing w:line="480" w:lineRule="auto"/>
+        <w:rPr>
+          <w:rFonts w:ascii="Times New Roman" w:hAnsi="Times New Roman" w:cs="Times New Roman"/>
+        </w:rPr>
+      </w:pPr>
+      <w:r>
+        <w:rPr>
+          <w:rFonts w:ascii="Times New Roman" w:hAnsi="Times New Roman" w:cs="Times New Roman"/>
+        </w:rPr>
+        <w:t xml:space="preserve">Señal triangular: es una forma de onda periódica que varia linealmente entre dos niveles </w:t>
+      </w:r>
+      <w:r>
+        <w:rPr>
+          <w:rFonts w:ascii="Times New Roman" w:hAnsi="Times New Roman" w:cs="Times New Roman"/>
+        </w:rPr>
+        <w:t>extremos (alto y bajo)</w:t>
+      </w:r>
+      <w:r>
+        <w:rPr>
+          <w:rFonts w:ascii="Times New Roman" w:hAnsi="Times New Roman" w:cs="Times New Roman"/>
+        </w:rPr>
+        <w:t>. La señal aumenta y disminuye de manera lineal y simétrica</w:t>
+      </w:r>
+      <w:r>
+        <w:rPr>
+          <w:rFonts w:ascii="Times New Roman" w:hAnsi="Times New Roman" w:cs="Times New Roman"/>
+        </w:rPr>
+        <w:t>, creando picos y valles en intervalos regulares.</w:t>
+      </w:r>
+    </w:p>
+    <w:p>
+      <w:pPr>
+        <w:pStyle w:val="Prrafodelista"/>
+        <w:numPr>
+          <w:ilvl w:val="0"/>
+          <w:numId w:val="7"/>
+        </w:numPr>
+        <w:spacing w:line="480" w:lineRule="auto"/>
+        <w:rPr>
+          <w:rFonts w:ascii="Times New Roman" w:hAnsi="Times New Roman" w:cs="Times New Roman"/>
+        </w:rPr>
+      </w:pPr>
+      <w:r>
+        <w:rPr>
+          <w:rFonts w:ascii="Times New Roman" w:hAnsi="Times New Roman" w:cs="Times New Roman"/>
+        </w:rPr>
+        <w:lastRenderedPageBreak/>
+        <w:t xml:space="preserve">Señal senoidal: </w:t>
+      </w:r>
+      <w:r>
+        <w:rPr>
+          <w:rFonts w:ascii="Times New Roman" w:hAnsi="Times New Roman" w:cs="Times New Roman"/>
+        </w:rPr>
+        <w:t>es una forma de onda periódica que sigue la función matemática seno</w:t>
+      </w:r>
+      <w:r>
+        <w:rPr>
+          <w:rFonts w:ascii="Times New Roman" w:hAnsi="Times New Roman" w:cs="Times New Roman"/>
+        </w:rPr>
+        <w:t>, es sueve y continua que varia en forma de una curva sinusoidal</w:t>
+      </w:r>
+      <w:r>
+        <w:rPr>
+          <w:rFonts w:ascii="Times New Roman" w:hAnsi="Times New Roman" w:cs="Times New Roman"/>
+        </w:rPr>
+        <w:t xml:space="preserve"> representando el valor de la señal en función del tiempo.</w:t>
+      </w:r>
+    </w:p>
+    <w:p>
+      <w:pPr>
+        <w:pStyle w:val="Prrafodelista"/>
+        <w:numPr>
+          <w:ilvl w:val="0"/>
+          <w:numId w:val="7"/>
+        </w:numPr>
+        <w:spacing w:line="480" w:lineRule="auto"/>
+        <w:rPr>
+          <w:rFonts w:ascii="Times New Roman" w:hAnsi="Times New Roman" w:cs="Times New Roman"/>
+        </w:rPr>
+      </w:pPr>
+      <w:r>
+        <w:rPr>
+          <w:rFonts w:ascii="Times New Roman" w:hAnsi="Times New Roman" w:cs="Times New Roman"/>
+        </w:rPr>
+        <w:t xml:space="preserve">Señal desconocida: </w:t>
+      </w:r>
+      <w:r>
+        <w:rPr>
+          <w:rFonts w:ascii="Times New Roman" w:hAnsi="Times New Roman" w:cs="Times New Roman"/>
+        </w:rPr>
+        <w:t>es una señal cuya forma de onda no se puede identificar claramente como una de las formas de onda (cu</w:t>
+      </w:r>
+      <w:r>
+        <w:rPr>
+          <w:rFonts w:ascii="Times New Roman" w:hAnsi="Times New Roman" w:cs="Times New Roman"/>
+        </w:rPr>
+        <w:t>adrada, triangular, senoidal</w:t>
+      </w:r>
+      <w:r>
+        <w:rPr>
+          <w:rFonts w:ascii="Times New Roman" w:hAnsi="Times New Roman" w:cs="Times New Roman"/>
+        </w:rPr>
+        <w:t>)</w:t>
+      </w:r>
+      <w:r>
+        <w:rPr>
+          <w:rFonts w:ascii="Times New Roman" w:hAnsi="Times New Roman" w:cs="Times New Roman"/>
+        </w:rPr>
+        <w:t xml:space="preserve">. Puede tener una forma compleja y no periódica, o una forma de onda que resulta de la combinación de varias </w:t>
+      </w:r>
+      <w:r>
+        <w:rPr>
+          <w:rFonts w:ascii="Times New Roman" w:hAnsi="Times New Roman" w:cs="Times New Roman"/>
+        </w:rPr>
+        <w:t>señales.</w:t>
+      </w:r>
+    </w:p>
+    <w:p>
+      <w:pPr>
+        <w:pStyle w:val="Prrafodelista"/>
+        <w:spacing w:line="480" w:lineRule="auto"/>
+        <w:rPr>
+          <w:rFonts w:ascii="Times New Roman" w:hAnsi="Times New Roman" w:cs="Times New Roman"/>
+        </w:rPr>
+      </w:pPr>
     </w:p>
     <w:p>
       <w:pPr>
@@ -1166,7 +1647,7 @@
           <w:numId w:val="5"/>
         </w:numPr>
       </w:pPr>
-      <w:bookmarkStart w:id="1" w:name="_Toc177137243"/>
+      <w:bookmarkStart w:id="1" w:name="_Toc177587802"/>
       <w:r>
         <w:lastRenderedPageBreak/>
         <w:t>Esquema donde describa las tareas que usted definió en el desarrollo de los algoritmos.</w:t>
@@ -1198,7 +1679,7 @@
         <mc:AlternateContent>
           <mc:Choice Requires="wps">
             <w:drawing>
-              <wp:anchor distT="45720" distB="45720" distL="114300" distR="114300" simplePos="0" relativeHeight="251669504" behindDoc="0" locked="0" layoutInCell="1" allowOverlap="1" wp14:anchorId="1E69175B" wp14:editId="6DFE2CC5">
+              <wp:anchor distT="45720" distB="45720" distL="114300" distR="114300" simplePos="0" relativeHeight="251658245" behindDoc="0" locked="0" layoutInCell="1" allowOverlap="1" wp14:anchorId="1E69175B" wp14:editId="6DFE2CC5">
                 <wp:simplePos x="0" y="0"/>
                 <wp:positionH relativeFrom="column">
                   <wp:posOffset>3462020</wp:posOffset>
@@ -1269,7 +1750,7 @@
                 <v:stroke joinstyle="miter"/>
                 <v:path gradientshapeok="t" o:connecttype="rect"/>
               </v:shapetype>
-              <v:shape id="Cuadro de texto 2" o:spid="_x0000_s1026" type="#_x0000_t202" style="position:absolute;margin-left:272.6pt;margin-top:264.9pt;width:31.2pt;height:19.85pt;z-index:251669504;visibility:visible;mso-wrap-style:square;mso-width-percent:0;mso-height-percent:0;mso-wrap-distance-left:9pt;mso-wrap-distance-top:3.6pt;mso-wrap-distance-right:9pt;mso-wrap-distance-bottom:3.6pt;mso-position-horizontal:absolute;mso-position-horizontal-relative:text;mso-position-vertical:absolute;mso-position-vertical-relative:text;mso-width-percent:0;mso-height-percent:0;mso-width-relative:margin;mso-height-relative:margin;v-text-anchor:top" o:gfxdata="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">
+              <v:shape id="Cuadro de texto 2" o:spid="_x0000_s1026" type="#_x0000_t202" style="position:absolute;margin-left:272.6pt;margin-top:264.9pt;width:31.2pt;height:19.85pt;z-index:251658245;visibility:visible;mso-wrap-style:square;mso-width-percent:0;mso-height-percent:0;mso-wrap-distance-left:9pt;mso-wrap-distance-top:3.6pt;mso-wrap-distance-right:9pt;mso-wrap-distance-bottom:3.6pt;mso-position-horizontal:absolute;mso-position-horizontal-relative:text;mso-position-vertical:absolute;mso-position-vertical-relative:text;mso-width-percent:0;mso-height-percent:0;mso-width-relative:margin;mso-height-relative:margin;v-text-anchor:top" o:gfxdata="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">
                 <v:textbox>
                   <w:txbxContent>
                     <w:p>
@@ -1292,7 +1773,7 @@
         <mc:AlternateContent>
           <mc:Choice Requires="wps">
             <w:drawing>
-              <wp:anchor distT="45720" distB="45720" distL="114300" distR="114300" simplePos="0" relativeHeight="251667456" behindDoc="0" locked="0" layoutInCell="1" allowOverlap="1" wp14:anchorId="48C1D12F" wp14:editId="6AC1559A">
+              <wp:anchor distT="45720" distB="45720" distL="114300" distR="114300" simplePos="0" relativeHeight="251658244" behindDoc="0" locked="0" layoutInCell="1" allowOverlap="1" wp14:anchorId="48C1D12F" wp14:editId="6AC1559A">
                 <wp:simplePos x="0" y="0"/>
                 <wp:positionH relativeFrom="column">
                   <wp:posOffset>2976245</wp:posOffset>
@@ -1359,7 +1840,7 @@
           </mc:Choice>
           <mc:Fallback>
             <w:pict>
-              <v:shape w14:anchorId="48C1D12F" id="_x0000_s1027" type="#_x0000_t202" style="position:absolute;margin-left:234.35pt;margin-top:216.15pt;width:31.2pt;height:19.85pt;z-index:251667456;visibility:visible;mso-wrap-style:square;mso-width-percent:0;mso-height-percent:0;mso-wrap-distance-left:9pt;mso-wrap-distance-top:3.6pt;mso-wrap-distance-right:9pt;mso-wrap-distance-bottom:3.6pt;mso-position-horizontal:absolute;mso-position-horizontal-relative:text;mso-position-vertical:absolute;mso-position-vertical-relative:text;mso-width-percent:0;mso-height-percent:0;mso-width-relative:margin;mso-height-relative:margin;v-text-anchor:top" o:gfxdata="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">
+              <v:shape w14:anchorId="48C1D12F" id="_x0000_s1027" type="#_x0000_t202" style="position:absolute;margin-left:234.35pt;margin-top:216.15pt;width:31.2pt;height:19.85pt;z-index:251658244;visibility:visible;mso-wrap-style:square;mso-width-percent:0;mso-height-percent:0;mso-wrap-distance-left:9pt;mso-wrap-distance-top:3.6pt;mso-wrap-distance-right:9pt;mso-wrap-distance-bottom:3.6pt;mso-position-horizontal:absolute;mso-position-horizontal-relative:text;mso-position-vertical:absolute;mso-position-vertical-relative:text;mso-width-percent:0;mso-height-percent:0;mso-width-relative:margin;mso-height-relative:margin;v-text-anchor:top" o:gfxdata="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">
                 <v:textbox>
                   <w:txbxContent>
                     <w:p>
@@ -1382,7 +1863,7 @@
         <mc:AlternateContent>
           <mc:Choice Requires="wps">
             <w:drawing>
-              <wp:anchor distT="45720" distB="45720" distL="114300" distR="114300" simplePos="0" relativeHeight="251665408" behindDoc="0" locked="0" layoutInCell="1" allowOverlap="1" wp14:anchorId="18F828DD" wp14:editId="14DEE7FE">
+              <wp:anchor distT="45720" distB="45720" distL="114300" distR="114300" simplePos="0" relativeHeight="251658243" behindDoc="0" locked="0" layoutInCell="1" allowOverlap="1" wp14:anchorId="18F828DD" wp14:editId="14DEE7FE">
                 <wp:simplePos x="0" y="0"/>
                 <wp:positionH relativeFrom="column">
                   <wp:posOffset>1966595</wp:posOffset>
@@ -1457,7 +1938,7 @@
           </mc:Choice>
           <mc:Fallback>
             <w:pict>
-              <v:shape w14:anchorId="18F828DD" id="_x0000_s1028" type="#_x0000_t202" style="position:absolute;margin-left:154.85pt;margin-top:263.8pt;width:25.5pt;height:19.85pt;z-index:251665408;visibility:visible;mso-wrap-style:square;mso-width-percent:0;mso-height-percent:0;mso-wrap-distance-left:9pt;mso-wrap-distance-top:3.6pt;mso-wrap-distance-right:9pt;mso-wrap-distance-bottom:3.6pt;mso-position-horizontal:absolute;mso-position-horizontal-relative:text;mso-position-vertical:absolute;mso-position-vertical-relative:text;mso-width-percent:0;mso-height-percent:0;mso-width-relative:margin;mso-height-relative:margin;v-text-anchor:top" o:gfxdata="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">
+              <v:shape w14:anchorId="18F828DD" id="_x0000_s1028" type="#_x0000_t202" style="position:absolute;margin-left:154.85pt;margin-top:263.8pt;width:25.5pt;height:19.85pt;z-index:251658243;visibility:visible;mso-wrap-style:square;mso-width-percent:0;mso-height-percent:0;mso-wrap-distance-left:9pt;mso-wrap-distance-top:3.6pt;mso-wrap-distance-right:9pt;mso-wrap-distance-bottom:3.6pt;mso-position-horizontal:absolute;mso-position-horizontal-relative:text;mso-position-vertical:absolute;mso-position-vertical-relative:text;mso-width-percent:0;mso-height-percent:0;mso-width-relative:margin;mso-height-relative:margin;v-text-anchor:top" o:gfxdata="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">
                 <v:textbox>
                   <w:txbxContent>
                     <w:p>
@@ -1488,7 +1969,7 @@
         <mc:AlternateContent>
           <mc:Choice Requires="wps">
             <w:drawing>
-              <wp:anchor distT="45720" distB="45720" distL="114300" distR="114300" simplePos="0" relativeHeight="251663360" behindDoc="0" locked="0" layoutInCell="1" allowOverlap="1" wp14:anchorId="7B6724C1" wp14:editId="4172FF83">
+              <wp:anchor distT="45720" distB="45720" distL="114300" distR="114300" simplePos="0" relativeHeight="251658242" behindDoc="0" locked="0" layoutInCell="1" allowOverlap="1" wp14:anchorId="7B6724C1" wp14:editId="4172FF83">
                 <wp:simplePos x="0" y="0"/>
                 <wp:positionH relativeFrom="column">
                   <wp:posOffset>3404870</wp:posOffset>
@@ -1561,7 +2042,7 @@
           </mc:Choice>
           <mc:Fallback>
             <w:pict>
-              <v:shape w14:anchorId="7B6724C1" id="_x0000_s1029" type="#_x0000_t202" style="position:absolute;margin-left:268.1pt;margin-top:168.55pt;width:27.75pt;height:20.25pt;z-index:251663360;visibility:visible;mso-wrap-style:square;mso-width-percent:0;mso-height-percent:0;mso-wrap-distance-left:9pt;mso-wrap-distance-top:3.6pt;mso-wrap-distance-right:9pt;mso-wrap-distance-bottom:3.6pt;mso-position-horizontal:absolute;mso-position-horizontal-relative:text;mso-position-vertical:absolute;mso-position-vertical-relative:text;mso-width-percent:0;mso-height-percent:0;mso-width-relative:margin;mso-height-relative:margin;v-text-anchor:top" o:gfxdata="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" filled="f">
+              <v:shape w14:anchorId="7B6724C1" id="_x0000_s1029" type="#_x0000_t202" style="position:absolute;margin-left:268.1pt;margin-top:168.55pt;width:27.75pt;height:20.25pt;z-index:251658242;visibility:visible;mso-wrap-style:square;mso-width-percent:0;mso-height-percent:0;mso-wrap-distance-left:9pt;mso-wrap-distance-top:3.6pt;mso-wrap-distance-right:9pt;mso-wrap-distance-bottom:3.6pt;mso-position-horizontal:absolute;mso-position-horizontal-relative:text;mso-position-vertical:absolute;mso-position-vertical-relative:text;mso-width-percent:0;mso-height-percent:0;mso-width-relative:margin;mso-height-relative:margin;v-text-anchor:top" o:gfxdata="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" filled="f">
                 <v:textbox>
                   <w:txbxContent>
                     <w:p>
@@ -1592,7 +2073,7 @@
         <mc:AlternateContent>
           <mc:Choice Requires="wps">
             <w:drawing>
-              <wp:anchor distT="45720" distB="45720" distL="114300" distR="114300" simplePos="0" relativeHeight="251661312" behindDoc="0" locked="0" layoutInCell="1" allowOverlap="1" wp14:anchorId="19CBF97C" wp14:editId="18505BD0">
+              <wp:anchor distT="45720" distB="45720" distL="114300" distR="114300" simplePos="0" relativeHeight="251658241" behindDoc="0" locked="0" layoutInCell="1" allowOverlap="1" wp14:anchorId="19CBF97C" wp14:editId="18505BD0">
                 <wp:simplePos x="0" y="0"/>
                 <wp:positionH relativeFrom="column">
                   <wp:posOffset>2404745</wp:posOffset>
@@ -1665,7 +2146,7 @@
           </mc:Choice>
           <mc:Fallback>
             <w:pict>
-              <v:shape w14:anchorId="19CBF97C" id="_x0000_s1030" type="#_x0000_t202" style="position:absolute;margin-left:189.35pt;margin-top:146.8pt;width:30.75pt;height:18.75pt;z-index:251661312;visibility:visible;mso-wrap-style:square;mso-width-percent:0;mso-height-percent:0;mso-wrap-distance-left:9pt;mso-wrap-distance-top:3.6pt;mso-wrap-distance-right:9pt;mso-wrap-distance-bottom:3.6pt;mso-position-horizontal:absolute;mso-position-horizontal-relative:text;mso-position-vertical:absolute;mso-position-vertical-relative:text;mso-width-percent:0;mso-height-percent:0;mso-width-relative:margin;mso-height-relative:margin;v-text-anchor:top" o:gfxdata="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" filled="f">
+              <v:shape w14:anchorId="19CBF97C" id="_x0000_s1030" type="#_x0000_t202" style="position:absolute;margin-left:189.35pt;margin-top:146.8pt;width:30.75pt;height:18.75pt;z-index:251658241;visibility:visible;mso-wrap-style:square;mso-width-percent:0;mso-height-percent:0;mso-wrap-distance-left:9pt;mso-wrap-distance-top:3.6pt;mso-wrap-distance-right:9pt;mso-wrap-distance-bottom:3.6pt;mso-position-horizontal:absolute;mso-position-horizontal-relative:text;mso-position-vertical:absolute;mso-position-vertical-relative:text;mso-width-percent:0;mso-height-percent:0;mso-width-relative:margin;mso-height-relative:margin;v-text-anchor:top" o:gfxdata="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" filled="f">
                 <v:textbox>
                   <w:txbxContent>
                     <w:p>
@@ -1696,7 +2177,7 @@
         <mc:AlternateContent>
           <mc:Choice Requires="wps">
             <w:drawing>
-              <wp:anchor distT="45720" distB="45720" distL="114300" distR="114300" simplePos="0" relativeHeight="251659264" behindDoc="0" locked="0" layoutInCell="1" allowOverlap="1" wp14:anchorId="3CD9F94E" wp14:editId="1FE4FA1E">
+              <wp:anchor distT="45720" distB="45720" distL="114300" distR="114300" simplePos="0" relativeHeight="251658240" behindDoc="0" locked="0" layoutInCell="1" allowOverlap="1" wp14:anchorId="3CD9F94E" wp14:editId="1FE4FA1E">
                 <wp:simplePos x="0" y="0"/>
                 <wp:positionH relativeFrom="column">
                   <wp:posOffset>3423920</wp:posOffset>
@@ -1769,7 +2250,7 @@
           </mc:Choice>
           <mc:Fallback>
             <w:pict>
-              <v:shape w14:anchorId="3CD9F94E" id="_x0000_s1031" type="#_x0000_t202" style="position:absolute;margin-left:269.6pt;margin-top:93.55pt;width:26.25pt;height:18.75pt;z-index:251659264;visibility:visible;mso-wrap-style:square;mso-width-percent:0;mso-height-percent:0;mso-wrap-distance-left:9pt;mso-wrap-distance-top:3.6pt;mso-wrap-distance-right:9pt;mso-wrap-distance-bottom:3.6pt;mso-position-horizontal:absolute;mso-position-horizontal-relative:text;mso-position-vertical:absolute;mso-position-vertical-relative:text;mso-width-percent:0;mso-height-percent:0;mso-width-relative:margin;mso-height-relative:margin;v-text-anchor:top" o:gfxdata="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" filled="f">
+              <v:shape w14:anchorId="3CD9F94E" id="_x0000_s1031" type="#_x0000_t202" style="position:absolute;margin-left:269.6pt;margin-top:93.55pt;width:26.25pt;height:18.75pt;z-index:251658240;visibility:visible;mso-wrap-style:square;mso-width-percent:0;mso-height-percent:0;mso-wrap-distance-left:9pt;mso-wrap-distance-top:3.6pt;mso-wrap-distance-right:9pt;mso-wrap-distance-bottom:3.6pt;mso-position-horizontal:absolute;mso-position-horizontal-relative:text;mso-position-vertical:absolute;mso-position-vertical-relative:text;mso-width-percent:0;mso-height-percent:0;mso-width-relative:margin;mso-height-relative:margin;v-text-anchor:top" o:gfxdata="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" filled="f">
                 <v:textbox>
                   <w:txbxContent>
                     <w:p>
@@ -1871,8 +2352,3335 @@
         </w:rPr>
       </w:pPr>
     </w:p>
+    <w:p>
+      <w:pPr>
+        <w:rPr>
+          <w:rFonts w:ascii="Times New Roman" w:hAnsi="Times New Roman" w:cs="Times New Roman"/>
+        </w:rPr>
+      </w:pPr>
+      <w:r>
+        <w:rPr>
+          <w:rFonts w:ascii="Times New Roman" w:hAnsi="Times New Roman" w:cs="Times New Roman"/>
+        </w:rPr>
+        <w:br w:type="page"/>
+      </w:r>
+    </w:p>
+    <w:p>
+      <w:pPr>
+        <w:pStyle w:val="Ttulo1"/>
+        <w:numPr>
+          <w:ilvl w:val="0"/>
+          <w:numId w:val="5"/>
+        </w:numPr>
+        <w:spacing w:after="160" w:line="480" w:lineRule="auto"/>
+        <w:ind w:left="720"/>
+        <w:rPr>
+          <w:rFonts w:cs="Times New Roman"/>
+        </w:rPr>
+      </w:pPr>
+      <w:bookmarkStart w:id="2" w:name="_Toc177587803"/>
+      <w:r>
+        <w:rPr>
+          <w:rFonts w:cs="Times New Roman"/>
+        </w:rPr>
+        <w:lastRenderedPageBreak/>
+        <w:t>Algoritmos implementados.</w:t>
+      </w:r>
+      <w:bookmarkEnd w:id="2"/>
+    </w:p>
+    <w:p>
+      <w:pPr>
+        <w:spacing w:line="480" w:lineRule="auto"/>
+        <w:ind w:left="720"/>
+        <w:rPr>
+          <w:rFonts w:ascii="Times New Roman" w:hAnsi="Times New Roman" w:cs="Times New Roman"/>
+        </w:rPr>
+      </w:pPr>
+      <w:r>
+        <w:rPr>
+          <w:rFonts w:ascii="Times New Roman" w:hAnsi="Times New Roman" w:cs="Times New Roman"/>
+        </w:rPr>
+        <w:t xml:space="preserve">Dentro del programa se </w:t>
+      </w:r>
+      <w:r>
+        <w:rPr>
+          <w:rFonts w:ascii="Times New Roman" w:hAnsi="Times New Roman" w:cs="Times New Roman"/>
+        </w:rPr>
+        <w:t>implement</w:t>
+      </w:r>
+      <w:r>
+        <w:rPr>
+          <w:rFonts w:ascii="Times New Roman" w:hAnsi="Times New Roman" w:cs="Times New Roman"/>
+        </w:rPr>
+        <w:t xml:space="preserve">aron algoritmos con el fin de dar solución al problema </w:t>
+      </w:r>
+      <w:r>
+        <w:rPr>
+          <w:rFonts w:ascii="Times New Roman" w:hAnsi="Times New Roman" w:cs="Times New Roman"/>
+        </w:rPr>
+        <w:t>planteado;</w:t>
+      </w:r>
+      <w:r>
+        <w:rPr>
+          <w:rFonts w:ascii="Times New Roman" w:hAnsi="Times New Roman" w:cs="Times New Roman"/>
+        </w:rPr>
+        <w:t xml:space="preserve"> teniendo en cuenta que las señales serán dadas </w:t>
+      </w:r>
+      <w:r>
+        <w:rPr>
+          <w:rFonts w:ascii="Times New Roman" w:hAnsi="Times New Roman" w:cs="Times New Roman"/>
+        </w:rPr>
+        <w:t>por un generador de funciones se debe</w:t>
+      </w:r>
+      <w:r>
+        <w:rPr>
+          <w:rFonts w:ascii="Times New Roman" w:hAnsi="Times New Roman" w:cs="Times New Roman"/>
+        </w:rPr>
+        <w:t xml:space="preserve"> capturar los datos por el puerto serial</w:t>
+      </w:r>
+      <w:r>
+        <w:rPr>
+          <w:rFonts w:ascii="Times New Roman" w:hAnsi="Times New Roman" w:cs="Times New Roman"/>
+        </w:rPr>
+        <w:t>, procesar los datos</w:t>
+      </w:r>
+      <w:r>
+        <w:rPr>
+          <w:rFonts w:ascii="Times New Roman" w:hAnsi="Times New Roman" w:cs="Times New Roman"/>
+        </w:rPr>
+        <w:t>, es decir, analizar los</w:t>
+      </w:r>
+      <w:r>
+        <w:rPr>
+          <w:rFonts w:ascii="Times New Roman" w:hAnsi="Times New Roman" w:cs="Times New Roman"/>
+        </w:rPr>
+        <w:t xml:space="preserve"> datos capturados usando un algoritmo </w:t>
+      </w:r>
+      <w:r>
+        <w:rPr>
+          <w:rFonts w:ascii="Times New Roman" w:hAnsi="Times New Roman" w:cs="Times New Roman"/>
+        </w:rPr>
+        <w:t>para analizar la forma de cada señal,</w:t>
+      </w:r>
+      <w:r>
+        <w:rPr>
+          <w:rFonts w:ascii="Times New Roman" w:hAnsi="Times New Roman" w:cs="Times New Roman"/>
+        </w:rPr>
+        <w:t xml:space="preserve"> además, el </w:t>
+      </w:r>
+      <w:r>
+        <w:rPr>
+          <w:rFonts w:ascii="Times New Roman" w:hAnsi="Times New Roman" w:cs="Times New Roman"/>
+        </w:rPr>
+        <w:t xml:space="preserve">correcto </w:t>
+      </w:r>
+      <w:r>
+        <w:rPr>
+          <w:rFonts w:ascii="Times New Roman" w:hAnsi="Times New Roman" w:cs="Times New Roman"/>
+        </w:rPr>
+        <w:t>manejo de la memoria dinámica</w:t>
+      </w:r>
+      <w:r>
+        <w:rPr>
+          <w:rFonts w:ascii="Times New Roman" w:hAnsi="Times New Roman" w:cs="Times New Roman"/>
+        </w:rPr>
+        <w:t xml:space="preserve">, por </w:t>
+      </w:r>
+      <w:r>
+        <w:rPr>
+          <w:rFonts w:ascii="Times New Roman" w:hAnsi="Times New Roman" w:cs="Times New Roman"/>
+        </w:rPr>
+        <w:t>último</w:t>
+      </w:r>
+      <w:r>
+        <w:rPr>
+          <w:rFonts w:ascii="Times New Roman" w:hAnsi="Times New Roman" w:cs="Times New Roman"/>
+        </w:rPr>
+        <w:t xml:space="preserve"> la visualización de los datos </w:t>
+      </w:r>
+      <w:r>
+        <w:rPr>
+          <w:rFonts w:ascii="Times New Roman" w:hAnsi="Times New Roman" w:cs="Times New Roman"/>
+        </w:rPr>
+        <w:t>obtenidos y verificar que correspondan con el tipo de señal esperado.</w:t>
+      </w:r>
+      <w:r>
+        <w:rPr>
+          <w:rFonts w:ascii="Times New Roman" w:hAnsi="Times New Roman" w:cs="Times New Roman"/>
+        </w:rPr>
+        <w:t xml:space="preserve"> A continuación, se hace una breve descripción de los algoritmos:</w:t>
+      </w:r>
+    </w:p>
+    <w:p>
+      <w:pPr>
+        <w:pStyle w:val="Prrafodelista"/>
+        <w:numPr>
+          <w:ilvl w:val="0"/>
+          <w:numId w:val="6"/>
+        </w:numPr>
+        <w:spacing w:line="480" w:lineRule="auto"/>
+        <w:rPr>
+          <w:rFonts w:ascii="Times New Roman" w:hAnsi="Times New Roman" w:cs="Times New Roman"/>
+        </w:rPr>
+      </w:pPr>
+      <w:r>
+        <w:rPr>
+          <w:rFonts w:ascii="Times New Roman" w:hAnsi="Times New Roman" w:cs="Times New Roman"/>
+        </w:rPr>
+        <w:t>Captura de datos:</w:t>
+      </w:r>
+    </w:p>
+    <w:p>
+      <w:pPr>
+        <w:pStyle w:val="Prrafodelista"/>
+        <w:spacing w:line="480" w:lineRule="auto"/>
+        <w:ind w:left="1080"/>
+        <w:rPr>
+          <w:rFonts w:ascii="Times New Roman" w:hAnsi="Times New Roman" w:cs="Times New Roman"/>
+        </w:rPr>
+      </w:pPr>
+      <w:r>
+        <w:rPr>
+          <w:rFonts w:ascii="Times New Roman" w:hAnsi="Times New Roman" w:cs="Times New Roman"/>
+        </w:rPr>
+        <w:t xml:space="preserve">Se usan dos pulsadores donde </w:t>
+      </w:r>
+      <w:r>
+        <w:rPr>
+          <w:rFonts w:ascii="Times New Roman" w:hAnsi="Times New Roman" w:cs="Times New Roman"/>
+        </w:rPr>
+        <w:t xml:space="preserve">uno indica el inicio y otro el fin de la adquisición de datos, </w:t>
+      </w:r>
+      <w:r>
+        <w:rPr>
+          <w:rFonts w:ascii="Times New Roman" w:hAnsi="Times New Roman" w:cs="Times New Roman"/>
+        </w:rPr>
+        <w:t>estos se definen con su tipo y el pin donde están colocados.</w:t>
+      </w:r>
+    </w:p>
+    <w:p>
+      <w:pPr>
+        <w:pStyle w:val="Prrafodelista"/>
+        <w:spacing w:line="480" w:lineRule="auto"/>
+        <w:ind w:left="1080"/>
+        <w:rPr>
+          <w:rFonts w:ascii="Times New Roman" w:hAnsi="Times New Roman" w:cs="Times New Roman"/>
+        </w:rPr>
+      </w:pPr>
+      <w:r>
+        <w:rPr>
+          <w:rFonts w:ascii="Times New Roman" w:hAnsi="Times New Roman" w:cs="Times New Roman"/>
+        </w:rPr>
+        <w:t>Se usa un arreglo</w:t>
+      </w:r>
+      <w:r>
+        <w:rPr>
+          <w:rFonts w:ascii="Times New Roman" w:hAnsi="Times New Roman" w:cs="Times New Roman"/>
+        </w:rPr>
+        <w:t xml:space="preserve"> bidimensional</w:t>
+      </w:r>
+      <w:r>
+        <w:rPr>
+          <w:rFonts w:ascii="Times New Roman" w:hAnsi="Times New Roman" w:cs="Times New Roman"/>
+        </w:rPr>
+        <w:t xml:space="preserve"> dinámico para guardar los datos adquiridos, </w:t>
+      </w:r>
+      <w:r>
+        <w:rPr>
+          <w:rFonts w:ascii="Times New Roman" w:hAnsi="Times New Roman" w:cs="Times New Roman"/>
+        </w:rPr>
+        <w:t xml:space="preserve">en </w:t>
+      </w:r>
+      <w:r>
+        <w:rPr>
+          <w:rFonts w:ascii="Times New Roman" w:hAnsi="Times New Roman" w:cs="Times New Roman"/>
+        </w:rPr>
+        <w:t>el</w:t>
+      </w:r>
+      <w:r>
+        <w:rPr>
+          <w:rFonts w:ascii="Times New Roman" w:hAnsi="Times New Roman" w:cs="Times New Roman"/>
+        </w:rPr>
+        <w:t xml:space="preserve"> cual se</w:t>
+      </w:r>
+      <w:r>
+        <w:rPr>
+          <w:rFonts w:ascii="Times New Roman" w:hAnsi="Times New Roman" w:cs="Times New Roman"/>
+        </w:rPr>
+        <w:t xml:space="preserve"> tienen dos columnas</w:t>
+      </w:r>
+      <w:r>
+        <w:rPr>
+          <w:rFonts w:ascii="Times New Roman" w:hAnsi="Times New Roman" w:cs="Times New Roman"/>
+        </w:rPr>
+        <w:t xml:space="preserve"> una</w:t>
+      </w:r>
+      <w:r>
+        <w:rPr>
+          <w:rFonts w:ascii="Times New Roman" w:hAnsi="Times New Roman" w:cs="Times New Roman"/>
+        </w:rPr>
+        <w:t xml:space="preserve"> </w:t>
+      </w:r>
+      <w:r>
+        <w:rPr>
+          <w:rFonts w:ascii="Times New Roman" w:hAnsi="Times New Roman" w:cs="Times New Roman"/>
+        </w:rPr>
+        <w:t xml:space="preserve">almacena </w:t>
+      </w:r>
+      <w:r>
+        <w:rPr>
+          <w:rFonts w:ascii="Times New Roman" w:hAnsi="Times New Roman" w:cs="Times New Roman"/>
+        </w:rPr>
+        <w:t>el valor y</w:t>
+      </w:r>
+      <w:r>
+        <w:rPr>
+          <w:rFonts w:ascii="Times New Roman" w:hAnsi="Times New Roman" w:cs="Times New Roman"/>
+        </w:rPr>
+        <w:t xml:space="preserve"> la otra</w:t>
+      </w:r>
+      <w:r>
+        <w:rPr>
+          <w:rFonts w:ascii="Times New Roman" w:hAnsi="Times New Roman" w:cs="Times New Roman"/>
+        </w:rPr>
+        <w:t xml:space="preserve"> el tiempo de la señal.</w:t>
+      </w:r>
+    </w:p>
+    <w:p>
+      <w:pPr>
+        <w:pStyle w:val="Prrafodelista"/>
+        <w:numPr>
+          <w:ilvl w:val="0"/>
+          <w:numId w:val="6"/>
+        </w:numPr>
+        <w:spacing w:line="480" w:lineRule="auto"/>
+        <w:rPr>
+          <w:rFonts w:ascii="Times New Roman" w:hAnsi="Times New Roman" w:cs="Times New Roman"/>
+        </w:rPr>
+      </w:pPr>
+      <w:r>
+        <w:rPr>
+          <w:rFonts w:ascii="Times New Roman" w:hAnsi="Times New Roman" w:cs="Times New Roman"/>
+        </w:rPr>
+        <w:t>Procesamiento de datos:</w:t>
+      </w:r>
+    </w:p>
+    <w:p>
+      <w:pPr>
+        <w:pStyle w:val="Prrafodelista"/>
+        <w:spacing w:line="480" w:lineRule="auto"/>
+        <w:ind w:left="1080"/>
+        <w:rPr>
+          <w:rFonts w:ascii="Times New Roman" w:hAnsi="Times New Roman" w:cs="Times New Roman"/>
+        </w:rPr>
+      </w:pPr>
+      <w:r>
+        <w:rPr>
+          <w:rFonts w:ascii="Times New Roman" w:hAnsi="Times New Roman" w:cs="Times New Roman"/>
+        </w:rPr>
+        <w:t xml:space="preserve">Se analiza </w:t>
+      </w:r>
+      <w:r>
+        <w:rPr>
+          <w:rFonts w:ascii="Times New Roman" w:hAnsi="Times New Roman" w:cs="Times New Roman"/>
+        </w:rPr>
+        <w:t>las características</w:t>
+      </w:r>
+      <w:r>
+        <w:rPr>
+          <w:rFonts w:ascii="Times New Roman" w:hAnsi="Times New Roman" w:cs="Times New Roman"/>
+        </w:rPr>
+        <w:t xml:space="preserve"> de la señal</w:t>
+      </w:r>
+      <w:r>
+        <w:rPr>
+          <w:rFonts w:ascii="Times New Roman" w:hAnsi="Times New Roman" w:cs="Times New Roman"/>
+        </w:rPr>
+        <w:t xml:space="preserve"> </w:t>
+      </w:r>
+      <w:r>
+        <w:rPr>
+          <w:rFonts w:ascii="Times New Roman" w:hAnsi="Times New Roman" w:cs="Times New Roman"/>
+        </w:rPr>
+        <w:t xml:space="preserve">como el periodo el cual </w:t>
+      </w:r>
+      <w:r>
+        <w:rPr>
+          <w:rFonts w:ascii="Times New Roman" w:hAnsi="Times New Roman" w:cs="Times New Roman"/>
+        </w:rPr>
+        <w:t xml:space="preserve">se calcula detectando los </w:t>
+      </w:r>
+      <w:r>
+        <w:rPr>
+          <w:rFonts w:ascii="Times New Roman" w:hAnsi="Times New Roman" w:cs="Times New Roman"/>
+        </w:rPr>
+        <w:t xml:space="preserve">puntos donde </w:t>
+      </w:r>
+      <w:r>
+        <w:rPr>
+          <w:rFonts w:ascii="Times New Roman" w:hAnsi="Times New Roman" w:cs="Times New Roman"/>
+        </w:rPr>
+        <w:t>la señal pasa por cero</w:t>
+      </w:r>
+      <w:r>
+        <w:rPr>
+          <w:rFonts w:ascii="Times New Roman" w:hAnsi="Times New Roman" w:cs="Times New Roman"/>
+        </w:rPr>
+        <w:t>; el periodo</w:t>
+      </w:r>
+      <w:r>
+        <w:rPr>
+          <w:rFonts w:ascii="Times New Roman" w:hAnsi="Times New Roman" w:cs="Times New Roman"/>
+        </w:rPr>
+        <w:t xml:space="preserve"> </w:t>
+      </w:r>
+      <w:r>
+        <w:rPr>
+          <w:rFonts w:ascii="Times New Roman" w:hAnsi="Times New Roman" w:cs="Times New Roman"/>
+        </w:rPr>
+        <w:t>sirve para calcular la frecuencia</w:t>
+      </w:r>
+      <w:r>
+        <w:rPr>
+          <w:rFonts w:ascii="Times New Roman" w:hAnsi="Times New Roman" w:cs="Times New Roman"/>
+        </w:rPr>
+        <w:t xml:space="preserve"> (1 / periodo)</w:t>
+      </w:r>
+      <w:r>
+        <w:rPr>
+          <w:rFonts w:ascii="Times New Roman" w:hAnsi="Times New Roman" w:cs="Times New Roman"/>
+        </w:rPr>
+        <w:t>;</w:t>
+      </w:r>
+      <w:r>
+        <w:rPr>
+          <w:rFonts w:ascii="Times New Roman" w:hAnsi="Times New Roman" w:cs="Times New Roman"/>
+        </w:rPr>
+        <w:t xml:space="preserve"> también se </w:t>
+      </w:r>
+      <w:r>
+        <w:rPr>
+          <w:rFonts w:ascii="Times New Roman" w:hAnsi="Times New Roman" w:cs="Times New Roman"/>
+        </w:rPr>
+        <w:t>halla los valores máximo y mínimo de la señal para calcular la amplitud.</w:t>
+      </w:r>
+    </w:p>
+    <w:p>
+      <w:pPr>
+        <w:pStyle w:val="Prrafodelista"/>
+        <w:spacing w:line="480" w:lineRule="auto"/>
+        <w:ind w:left="1080"/>
+        <w:rPr>
+          <w:rFonts w:ascii="Times New Roman" w:hAnsi="Times New Roman" w:cs="Times New Roman"/>
+        </w:rPr>
+      </w:pPr>
+      <w:r>
+        <w:rPr>
+          <w:rFonts w:ascii="Times New Roman" w:hAnsi="Times New Roman" w:cs="Times New Roman"/>
+        </w:rPr>
+        <w:t xml:space="preserve">Para el análisis de las formas de las señales se decidió un orden </w:t>
+      </w:r>
+      <w:r>
+        <w:rPr>
+          <w:rFonts w:ascii="Times New Roman" w:hAnsi="Times New Roman" w:cs="Times New Roman"/>
+        </w:rPr>
+        <w:t>de identificación iniciando por</w:t>
+      </w:r>
+      <w:r>
+        <w:rPr>
+          <w:rFonts w:ascii="Times New Roman" w:hAnsi="Times New Roman" w:cs="Times New Roman"/>
+        </w:rPr>
+        <w:t xml:space="preserve"> analizar la señal cuadrada </w:t>
+      </w:r>
+      <w:r>
+        <w:rPr>
+          <w:rFonts w:ascii="Times New Roman" w:hAnsi="Times New Roman" w:cs="Times New Roman"/>
+        </w:rPr>
+        <w:t>con la cual se</w:t>
+      </w:r>
+      <w:r>
+        <w:rPr>
+          <w:rFonts w:ascii="Times New Roman" w:hAnsi="Times New Roman" w:cs="Times New Roman"/>
+        </w:rPr>
+        <w:t xml:space="preserve"> tiene como clave </w:t>
+      </w:r>
+      <w:r>
+        <w:rPr>
+          <w:rFonts w:ascii="Times New Roman" w:hAnsi="Times New Roman" w:cs="Times New Roman"/>
+        </w:rPr>
+        <w:t>los cambios bruscos que tiene entre alto y bajo</w:t>
+      </w:r>
+      <w:r>
+        <w:rPr>
+          <w:rFonts w:ascii="Times New Roman" w:hAnsi="Times New Roman" w:cs="Times New Roman"/>
+        </w:rPr>
+        <w:t xml:space="preserve">, </w:t>
+      </w:r>
+      <w:r>
+        <w:rPr>
+          <w:rFonts w:ascii="Times New Roman" w:hAnsi="Times New Roman" w:cs="Times New Roman"/>
+        </w:rPr>
+        <w:t>luego,</w:t>
+      </w:r>
+      <w:r>
+        <w:rPr>
+          <w:rFonts w:ascii="Times New Roman" w:hAnsi="Times New Roman" w:cs="Times New Roman"/>
+        </w:rPr>
+        <w:t xml:space="preserve"> la señal triangular </w:t>
+      </w:r>
+      <w:r>
+        <w:rPr>
+          <w:rFonts w:ascii="Times New Roman" w:hAnsi="Times New Roman" w:cs="Times New Roman"/>
+        </w:rPr>
+        <w:t>donde se</w:t>
+      </w:r>
+      <w:r>
+        <w:rPr>
+          <w:rFonts w:ascii="Times New Roman" w:hAnsi="Times New Roman" w:cs="Times New Roman"/>
+        </w:rPr>
+        <w:t xml:space="preserve"> usa</w:t>
+      </w:r>
+      <w:r>
+        <w:rPr>
+          <w:rFonts w:ascii="Times New Roman" w:hAnsi="Times New Roman" w:cs="Times New Roman"/>
+        </w:rPr>
+        <w:t>n dos</w:t>
+      </w:r>
+      <w:r>
+        <w:rPr>
+          <w:rFonts w:ascii="Times New Roman" w:hAnsi="Times New Roman" w:cs="Times New Roman"/>
+        </w:rPr>
+        <w:t xml:space="preserve"> pendientes de la señal</w:t>
+      </w:r>
+      <w:r>
+        <w:rPr>
+          <w:rFonts w:ascii="Times New Roman" w:hAnsi="Times New Roman" w:cs="Times New Roman"/>
+        </w:rPr>
+        <w:t xml:space="preserve"> teniendo como referencia el punto </w:t>
+      </w:r>
+      <w:r>
+        <w:rPr>
+          <w:rFonts w:ascii="Times New Roman" w:hAnsi="Times New Roman" w:cs="Times New Roman"/>
+        </w:rPr>
+        <w:t>máximo, donde</w:t>
+      </w:r>
+      <w:r>
+        <w:rPr>
+          <w:rFonts w:ascii="Times New Roman" w:hAnsi="Times New Roman" w:cs="Times New Roman"/>
+        </w:rPr>
+        <w:t xml:space="preserve"> se espera </w:t>
+      </w:r>
+      <w:r>
+        <w:rPr>
+          <w:rFonts w:ascii="Times New Roman" w:hAnsi="Times New Roman" w:cs="Times New Roman"/>
+        </w:rPr>
+        <w:lastRenderedPageBreak/>
+        <w:t>que sean</w:t>
+      </w:r>
+      <w:r>
+        <w:rPr>
+          <w:rFonts w:ascii="Times New Roman" w:hAnsi="Times New Roman" w:cs="Times New Roman"/>
+        </w:rPr>
+        <w:t xml:space="preserve"> semejantes</w:t>
+      </w:r>
+      <w:r>
+        <w:rPr>
+          <w:rFonts w:ascii="Times New Roman" w:hAnsi="Times New Roman" w:cs="Times New Roman"/>
+        </w:rPr>
+        <w:t xml:space="preserve"> y por </w:t>
+      </w:r>
+      <w:r>
+        <w:rPr>
+          <w:rFonts w:ascii="Times New Roman" w:hAnsi="Times New Roman" w:cs="Times New Roman"/>
+        </w:rPr>
+        <w:t>último</w:t>
+      </w:r>
+      <w:r>
+        <w:rPr>
+          <w:rFonts w:ascii="Times New Roman" w:hAnsi="Times New Roman" w:cs="Times New Roman"/>
+        </w:rPr>
+        <w:t xml:space="preserve"> para la</w:t>
+      </w:r>
+      <w:r>
+        <w:rPr>
+          <w:rFonts w:ascii="Times New Roman" w:hAnsi="Times New Roman" w:cs="Times New Roman"/>
+        </w:rPr>
+        <w:t xml:space="preserve"> </w:t>
+      </w:r>
+      <w:r>
+        <w:rPr>
+          <w:rFonts w:ascii="Times New Roman" w:hAnsi="Times New Roman" w:cs="Times New Roman"/>
+        </w:rPr>
+        <w:t>senoidal</w:t>
+      </w:r>
+      <w:r>
+        <w:rPr>
+          <w:rFonts w:ascii="Times New Roman" w:hAnsi="Times New Roman" w:cs="Times New Roman"/>
+        </w:rPr>
+        <w:t xml:space="preserve"> se analizó </w:t>
+      </w:r>
+      <w:r>
+        <w:rPr>
+          <w:rFonts w:ascii="Times New Roman" w:hAnsi="Times New Roman" w:cs="Times New Roman"/>
+        </w:rPr>
+        <w:t>que,</w:t>
+      </w:r>
+      <w:r>
+        <w:rPr>
+          <w:rFonts w:ascii="Times New Roman" w:hAnsi="Times New Roman" w:cs="Times New Roman"/>
+        </w:rPr>
+        <w:t xml:space="preserve"> si no e</w:t>
+      </w:r>
+      <w:r>
+        <w:rPr>
+          <w:rFonts w:ascii="Times New Roman" w:hAnsi="Times New Roman" w:cs="Times New Roman"/>
+        </w:rPr>
+        <w:t>s</w:t>
+      </w:r>
+      <w:r>
+        <w:rPr>
+          <w:rFonts w:ascii="Times New Roman" w:hAnsi="Times New Roman" w:cs="Times New Roman"/>
+        </w:rPr>
+        <w:t xml:space="preserve"> una </w:t>
+      </w:r>
+      <w:r>
+        <w:rPr>
+          <w:rFonts w:ascii="Times New Roman" w:hAnsi="Times New Roman" w:cs="Times New Roman"/>
+        </w:rPr>
+        <w:t xml:space="preserve">señal triangular, entonces </w:t>
+      </w:r>
+      <w:r>
+        <w:rPr>
+          <w:rFonts w:ascii="Times New Roman" w:hAnsi="Times New Roman" w:cs="Times New Roman"/>
+        </w:rPr>
+        <w:t>se p</w:t>
+      </w:r>
+      <w:r>
+        <w:rPr>
+          <w:rFonts w:ascii="Times New Roman" w:hAnsi="Times New Roman" w:cs="Times New Roman"/>
+        </w:rPr>
+        <w:t>uede</w:t>
+      </w:r>
+      <w:r>
+        <w:rPr>
+          <w:rFonts w:ascii="Times New Roman" w:hAnsi="Times New Roman" w:cs="Times New Roman"/>
+        </w:rPr>
+        <w:t xml:space="preserve"> concluir que es </w:t>
+      </w:r>
+      <w:r>
+        <w:rPr>
+          <w:rFonts w:ascii="Times New Roman" w:hAnsi="Times New Roman" w:cs="Times New Roman"/>
+        </w:rPr>
+        <w:t>una señal senoidal</w:t>
+      </w:r>
+      <w:r>
+        <w:rPr>
+          <w:rFonts w:ascii="Times New Roman" w:hAnsi="Times New Roman" w:cs="Times New Roman"/>
+        </w:rPr>
+        <w:t>.</w:t>
+      </w:r>
+    </w:p>
+    <w:p>
+      <w:pPr>
+        <w:pStyle w:val="Prrafodelista"/>
+        <w:numPr>
+          <w:ilvl w:val="0"/>
+          <w:numId w:val="6"/>
+        </w:numPr>
+        <w:spacing w:line="480" w:lineRule="auto"/>
+        <w:rPr>
+          <w:rFonts w:ascii="Times New Roman" w:hAnsi="Times New Roman" w:cs="Times New Roman"/>
+        </w:rPr>
+      </w:pPr>
+      <w:r>
+        <w:rPr>
+          <w:rFonts w:ascii="Times New Roman" w:hAnsi="Times New Roman" w:cs="Times New Roman"/>
+        </w:rPr>
+        <w:t>Manejo de memoria:</w:t>
+      </w:r>
+    </w:p>
+    <w:p>
+      <w:pPr>
+        <w:pStyle w:val="Prrafodelista"/>
+        <w:spacing w:line="480" w:lineRule="auto"/>
+        <w:ind w:left="1080"/>
+        <w:rPr>
+          <w:rFonts w:ascii="Times New Roman" w:hAnsi="Times New Roman" w:cs="Times New Roman"/>
+        </w:rPr>
+      </w:pPr>
+      <w:r>
+        <w:rPr>
+          <w:rFonts w:ascii="Times New Roman" w:hAnsi="Times New Roman" w:cs="Times New Roman"/>
+        </w:rPr>
+        <w:t>Se usa arreglo</w:t>
+      </w:r>
+      <w:r>
+        <w:rPr>
+          <w:rFonts w:ascii="Times New Roman" w:hAnsi="Times New Roman" w:cs="Times New Roman"/>
+        </w:rPr>
+        <w:t>s bidimensionales</w:t>
+      </w:r>
+      <w:r>
+        <w:rPr>
+          <w:rFonts w:ascii="Times New Roman" w:hAnsi="Times New Roman" w:cs="Times New Roman"/>
+        </w:rPr>
+        <w:t xml:space="preserve"> </w:t>
+      </w:r>
+      <w:r>
+        <w:rPr>
+          <w:rFonts w:ascii="Times New Roman" w:hAnsi="Times New Roman" w:cs="Times New Roman"/>
+        </w:rPr>
+        <w:t xml:space="preserve">dinámicos, donde se busca tener un manejo eficiente de la memoria </w:t>
+      </w:r>
+      <w:r>
+        <w:rPr>
+          <w:rFonts w:ascii="Times New Roman" w:hAnsi="Times New Roman" w:cs="Times New Roman"/>
+        </w:rPr>
+        <w:t xml:space="preserve">y un uso correcto para evitar </w:t>
+      </w:r>
+      <w:r>
+        <w:rPr>
+          <w:rFonts w:ascii="Times New Roman" w:hAnsi="Times New Roman" w:cs="Times New Roman"/>
+        </w:rPr>
+        <w:t>fugas de memoria</w:t>
+      </w:r>
+      <w:r>
+        <w:rPr>
+          <w:rFonts w:ascii="Times New Roman" w:hAnsi="Times New Roman" w:cs="Times New Roman"/>
+        </w:rPr>
+        <w:t>.</w:t>
+      </w:r>
+      <w:r>
+        <w:rPr>
+          <w:rFonts w:ascii="Times New Roman" w:hAnsi="Times New Roman" w:cs="Times New Roman"/>
+        </w:rPr>
+        <w:t xml:space="preserve"> </w:t>
+      </w:r>
+    </w:p>
+    <w:p>
+      <w:pPr>
+        <w:pStyle w:val="Prrafodelista"/>
+        <w:numPr>
+          <w:ilvl w:val="0"/>
+          <w:numId w:val="6"/>
+        </w:numPr>
+        <w:spacing w:line="480" w:lineRule="auto"/>
+        <w:rPr>
+          <w:rFonts w:ascii="Times New Roman" w:hAnsi="Times New Roman" w:cs="Times New Roman"/>
+        </w:rPr>
+      </w:pPr>
+      <w:r>
+        <w:rPr>
+          <w:rFonts w:ascii="Times New Roman" w:hAnsi="Times New Roman" w:cs="Times New Roman"/>
+        </w:rPr>
+        <w:t>Visualización de datos:</w:t>
+      </w:r>
+    </w:p>
+    <w:p>
+      <w:pPr>
+        <w:pStyle w:val="Prrafodelista"/>
+        <w:spacing w:line="480" w:lineRule="auto"/>
+        <w:ind w:left="1080"/>
+        <w:rPr>
+          <w:rFonts w:ascii="Times New Roman" w:hAnsi="Times New Roman" w:cs="Times New Roman"/>
+        </w:rPr>
+      </w:pPr>
+      <w:r>
+        <w:rPr>
+          <w:rFonts w:ascii="Times New Roman" w:hAnsi="Times New Roman" w:cs="Times New Roman"/>
+        </w:rPr>
+        <w:t>Se envían los datos a una LCD</w:t>
+      </w:r>
+      <w:r>
+        <w:rPr>
+          <w:rFonts w:ascii="Times New Roman" w:hAnsi="Times New Roman" w:cs="Times New Roman"/>
+        </w:rPr>
+        <w:t>, donde se espera ver la frecuencia, la amplitud y la forma de la seña</w:t>
+      </w:r>
+      <w:r>
+        <w:rPr>
+          <w:rFonts w:ascii="Times New Roman" w:hAnsi="Times New Roman" w:cs="Times New Roman"/>
+        </w:rPr>
+        <w:t>l.</w:t>
+      </w:r>
+    </w:p>
+    <w:p>
+      <w:pPr>
+        <w:spacing w:line="480" w:lineRule="auto"/>
+        <w:rPr>
+          <w:rFonts w:ascii="Times New Roman" w:hAnsi="Times New Roman" w:cs="Times New Roman"/>
+        </w:rPr>
+      </w:pPr>
+    </w:p>
+    <w:tbl>
+      <w:tblPr>
+        <w:tblStyle w:val="Tablaconcuadrculaclara"/>
+        <w:tblW w:w="9507" w:type="dxa"/>
+        <w:tblLook w:val="04A0" w:firstRow="1" w:lastRow="0" w:firstColumn="1" w:lastColumn="0" w:noHBand="0" w:noVBand="1"/>
+      </w:tblPr>
+      <w:tblGrid>
+        <w:gridCol w:w="2053"/>
+        <w:gridCol w:w="3951"/>
+        <w:gridCol w:w="3503"/>
+      </w:tblGrid>
+      <w:tr>
+        <w:tc>
+          <w:tcPr>
+            <w:tcW w:w="2053" w:type="dxa"/>
+          </w:tcPr>
+          <w:p>
+            <w:pPr>
+              <w:spacing w:line="480" w:lineRule="auto"/>
+              <w:jc w:val="center"/>
+              <w:rPr>
+                <w:rFonts w:ascii="Times New Roman" w:hAnsi="Times New Roman" w:cs="Times New Roman"/>
+                <w:b/>
+                <w:bCs/>
+              </w:rPr>
+            </w:pPr>
+            <w:r>
+              <w:rPr>
+                <w:rFonts w:ascii="Times New Roman" w:hAnsi="Times New Roman" w:cs="Times New Roman"/>
+                <w:b/>
+                <w:bCs/>
+              </w:rPr>
+              <w:t>FUNCIONES</w:t>
+            </w:r>
+          </w:p>
+        </w:tc>
+        <w:tc>
+          <w:tcPr>
+            <w:tcW w:w="3951" w:type="dxa"/>
+          </w:tcPr>
+          <w:p>
+            <w:pPr>
+              <w:spacing w:line="480" w:lineRule="auto"/>
+              <w:jc w:val="center"/>
+              <w:rPr>
+                <w:rFonts w:ascii="Times New Roman" w:hAnsi="Times New Roman" w:cs="Times New Roman"/>
+                <w:b/>
+                <w:bCs/>
+              </w:rPr>
+            </w:pPr>
+            <w:r>
+              <w:rPr>
+                <w:rFonts w:ascii="Times New Roman" w:hAnsi="Times New Roman" w:cs="Times New Roman"/>
+                <w:b/>
+                <w:bCs/>
+              </w:rPr>
+              <w:t>PARAMETROS</w:t>
+            </w:r>
+          </w:p>
+        </w:tc>
+        <w:tc>
+          <w:tcPr>
+            <w:tcW w:w="3503" w:type="dxa"/>
+          </w:tcPr>
+          <w:p>
+            <w:pPr>
+              <w:spacing w:line="480" w:lineRule="auto"/>
+              <w:jc w:val="center"/>
+              <w:rPr>
+                <w:rFonts w:ascii="Times New Roman" w:hAnsi="Times New Roman" w:cs="Times New Roman"/>
+              </w:rPr>
+            </w:pPr>
+            <w:r>
+              <w:rPr>
+                <w:rFonts w:ascii="Times New Roman" w:hAnsi="Times New Roman" w:cs="Times New Roman"/>
+                <w:b/>
+                <w:bCs/>
+              </w:rPr>
+              <w:t>HACE</w:t>
+            </w:r>
+          </w:p>
+        </w:tc>
+      </w:tr>
+      <w:tr>
+        <w:tc>
+          <w:tcPr>
+            <w:tcW w:w="2053" w:type="dxa"/>
+          </w:tcPr>
+          <w:p>
+            <w:pPr>
+              <w:spacing w:line="480" w:lineRule="auto"/>
+              <w:jc w:val="center"/>
+              <w:rPr>
+                <w:rFonts w:ascii="Times New Roman" w:hAnsi="Times New Roman" w:cs="Times New Roman"/>
+              </w:rPr>
+            </w:pPr>
+          </w:p>
+          <w:p>
+            <w:pPr>
+              <w:spacing w:line="480" w:lineRule="auto"/>
+              <w:jc w:val="center"/>
+              <w:rPr>
+                <w:rFonts w:ascii="Times New Roman" w:hAnsi="Times New Roman" w:cs="Times New Roman"/>
+              </w:rPr>
+            </w:pPr>
+          </w:p>
+          <w:p>
+            <w:pPr>
+              <w:spacing w:line="480" w:lineRule="auto"/>
+              <w:jc w:val="center"/>
+              <w:rPr>
+                <w:rFonts w:ascii="Times New Roman" w:hAnsi="Times New Roman" w:cs="Times New Roman"/>
+              </w:rPr>
+            </w:pPr>
+            <w:r>
+              <w:rPr>
+                <w:rFonts w:ascii="Times New Roman" w:hAnsi="Times New Roman" w:cs="Times New Roman"/>
+              </w:rPr>
+              <w:t>calcularAmplitud</w:t>
+            </w:r>
+          </w:p>
+        </w:tc>
+        <w:tc>
+          <w:tcPr>
+            <w:tcW w:w="3951" w:type="dxa"/>
+          </w:tcPr>
+          <w:p>
+            <w:pPr>
+              <w:pStyle w:val="Prrafodelista"/>
+              <w:numPr>
+                <w:ilvl w:val="0"/>
+                <w:numId w:val="7"/>
+              </w:numPr>
+              <w:spacing w:line="480" w:lineRule="auto"/>
+              <w:rPr>
+                <w:rFonts w:ascii="Times New Roman" w:hAnsi="Times New Roman" w:cs="Times New Roman"/>
+              </w:rPr>
+            </w:pPr>
+            <w:r>
+              <w:rPr>
+                <w:rFonts w:ascii="Times New Roman" w:hAnsi="Times New Roman" w:cs="Times New Roman"/>
+              </w:rPr>
+              <w:t>Float**</w:t>
+            </w:r>
+            <w:r>
+              <w:rPr>
+                <w:rFonts w:ascii="Times New Roman" w:hAnsi="Times New Roman" w:cs="Times New Roman"/>
+              </w:rPr>
+              <w:t xml:space="preserve"> arreglo</w:t>
+            </w:r>
+            <w:r>
+              <w:rPr>
+                <w:rFonts w:ascii="Times New Roman" w:hAnsi="Times New Roman" w:cs="Times New Roman"/>
+              </w:rPr>
+              <w:t xml:space="preserve"> (</w:t>
+            </w:r>
+            <w:r>
+              <w:rPr>
+                <w:rFonts w:ascii="Times New Roman" w:hAnsi="Times New Roman" w:cs="Times New Roman"/>
+              </w:rPr>
+              <w:t>Puntero a un puntero que almacena un arreglo dinámico bidimensional de tipo float.</w:t>
+            </w:r>
+            <w:r>
+              <w:rPr>
+                <w:rFonts w:ascii="Times New Roman" w:hAnsi="Times New Roman" w:cs="Times New Roman"/>
+              </w:rPr>
+              <w:t>)</w:t>
+            </w:r>
+          </w:p>
+          <w:p>
+            <w:pPr>
+              <w:pStyle w:val="Prrafodelista"/>
+              <w:numPr>
+                <w:ilvl w:val="0"/>
+                <w:numId w:val="7"/>
+              </w:numPr>
+              <w:spacing w:line="480" w:lineRule="auto"/>
+              <w:rPr>
+                <w:rFonts w:ascii="Times New Roman" w:hAnsi="Times New Roman" w:cs="Times New Roman"/>
+              </w:rPr>
+            </w:pPr>
+            <w:r>
+              <w:rPr>
+                <w:rFonts w:ascii="Times New Roman" w:hAnsi="Times New Roman" w:cs="Times New Roman"/>
+              </w:rPr>
+              <w:t xml:space="preserve">Unsigned short int size </w:t>
+            </w:r>
+            <w:r>
+              <w:rPr>
+                <w:rFonts w:ascii="Times New Roman" w:hAnsi="Times New Roman" w:cs="Times New Roman"/>
+              </w:rPr>
+              <w:t>(</w:t>
+            </w:r>
+            <w:r>
+              <w:rPr>
+                <w:rFonts w:ascii="Times New Roman" w:hAnsi="Times New Roman" w:cs="Times New Roman"/>
+              </w:rPr>
+              <w:t>V</w:t>
+            </w:r>
+            <w:r>
+              <w:rPr>
+                <w:rFonts w:ascii="Times New Roman" w:hAnsi="Times New Roman" w:cs="Times New Roman"/>
+              </w:rPr>
+              <w:t>ariable de tipo entero corto sin signo</w:t>
+            </w:r>
+            <w:r>
+              <w:rPr>
+                <w:rFonts w:ascii="Times New Roman" w:hAnsi="Times New Roman" w:cs="Times New Roman"/>
+              </w:rPr>
+              <w:t>, que contiene el tamaño del arreglo</w:t>
+            </w:r>
+            <w:r>
+              <w:rPr>
+                <w:rFonts w:ascii="Times New Roman" w:hAnsi="Times New Roman" w:cs="Times New Roman"/>
+              </w:rPr>
+              <w:t>)</w:t>
+            </w:r>
+          </w:p>
+        </w:tc>
+        <w:tc>
+          <w:tcPr>
+            <w:tcW w:w="3503" w:type="dxa"/>
+          </w:tcPr>
+          <w:p>
+            <w:pPr>
+              <w:spacing w:line="480" w:lineRule="auto"/>
+              <w:rPr>
+                <w:rFonts w:ascii="Times New Roman" w:hAnsi="Times New Roman" w:cs="Times New Roman"/>
+              </w:rPr>
+            </w:pPr>
+          </w:p>
+          <w:p>
+            <w:pPr>
+              <w:spacing w:line="480" w:lineRule="auto"/>
+              <w:rPr>
+                <w:rFonts w:ascii="Times New Roman" w:hAnsi="Times New Roman" w:cs="Times New Roman"/>
+              </w:rPr>
+            </w:pPr>
+          </w:p>
+          <w:p>
+            <w:pPr>
+              <w:spacing w:line="480" w:lineRule="auto"/>
+              <w:rPr>
+                <w:rFonts w:ascii="Times New Roman" w:hAnsi="Times New Roman" w:cs="Times New Roman"/>
+              </w:rPr>
+            </w:pPr>
+            <w:r>
+              <w:rPr>
+                <w:rFonts w:ascii="Times New Roman" w:hAnsi="Times New Roman" w:cs="Times New Roman"/>
+              </w:rPr>
+              <w:t xml:space="preserve">La función calcula la amplitud de la señal </w:t>
+            </w:r>
+            <w:r>
+              <w:rPr>
+                <w:rFonts w:ascii="Times New Roman" w:hAnsi="Times New Roman" w:cs="Times New Roman"/>
+              </w:rPr>
+              <w:t>dada</w:t>
+            </w:r>
+            <w:r>
+              <w:rPr>
+                <w:rFonts w:ascii="Times New Roman" w:hAnsi="Times New Roman" w:cs="Times New Roman"/>
+              </w:rPr>
+              <w:t>,</w:t>
+            </w:r>
+            <w:r>
+              <w:rPr>
+                <w:rFonts w:ascii="Times New Roman" w:hAnsi="Times New Roman" w:cs="Times New Roman"/>
+              </w:rPr>
+              <w:t xml:space="preserve"> </w:t>
+            </w:r>
+            <w:r>
+              <w:rPr>
+                <w:rFonts w:ascii="Times New Roman" w:hAnsi="Times New Roman" w:cs="Times New Roman"/>
+              </w:rPr>
+              <w:t>usando los valores máximo y mínimo.</w:t>
+            </w:r>
+          </w:p>
+        </w:tc>
+      </w:tr>
+      <w:tr>
+        <w:tc>
+          <w:tcPr>
+            <w:tcW w:w="2053" w:type="dxa"/>
+          </w:tcPr>
+          <w:p>
+            <w:pPr>
+              <w:spacing w:line="480" w:lineRule="auto"/>
+              <w:rPr>
+                <w:rFonts w:ascii="Times New Roman" w:hAnsi="Times New Roman" w:cs="Times New Roman"/>
+              </w:rPr>
+            </w:pPr>
+          </w:p>
+          <w:p>
+            <w:pPr>
+              <w:spacing w:line="480" w:lineRule="auto"/>
+              <w:rPr>
+                <w:rFonts w:ascii="Times New Roman" w:hAnsi="Times New Roman" w:cs="Times New Roman"/>
+              </w:rPr>
+            </w:pPr>
+          </w:p>
+          <w:p>
+            <w:pPr>
+              <w:spacing w:line="480" w:lineRule="auto"/>
+              <w:rPr>
+                <w:rFonts w:ascii="Times New Roman" w:hAnsi="Times New Roman" w:cs="Times New Roman"/>
+              </w:rPr>
+            </w:pPr>
+          </w:p>
+          <w:p>
+            <w:pPr>
+              <w:spacing w:line="480" w:lineRule="auto"/>
+              <w:rPr>
+                <w:rFonts w:ascii="Times New Roman" w:hAnsi="Times New Roman" w:cs="Times New Roman"/>
+              </w:rPr>
+            </w:pPr>
+          </w:p>
+          <w:p>
+            <w:pPr>
+              <w:spacing w:line="480" w:lineRule="auto"/>
+              <w:rPr>
+                <w:rFonts w:ascii="Times New Roman" w:hAnsi="Times New Roman" w:cs="Times New Roman"/>
+              </w:rPr>
+            </w:pPr>
+          </w:p>
+          <w:p>
+            <w:pPr>
+              <w:spacing w:line="480" w:lineRule="auto"/>
+              <w:rPr>
+                <w:rFonts w:ascii="Times New Roman" w:hAnsi="Times New Roman" w:cs="Times New Roman"/>
+              </w:rPr>
+            </w:pPr>
+          </w:p>
+          <w:p>
+            <w:pPr>
+              <w:spacing w:line="480" w:lineRule="auto"/>
+              <w:rPr>
+                <w:rFonts w:ascii="Times New Roman" w:hAnsi="Times New Roman" w:cs="Times New Roman"/>
+              </w:rPr>
+            </w:pPr>
+            <w:r>
+              <w:rPr>
+                <w:rFonts w:ascii="Times New Roman" w:hAnsi="Times New Roman" w:cs="Times New Roman"/>
+              </w:rPr>
+              <w:t>calcularPeriodo</w:t>
+            </w:r>
+          </w:p>
+        </w:tc>
+        <w:tc>
+          <w:tcPr>
+            <w:tcW w:w="3951" w:type="dxa"/>
+          </w:tcPr>
+          <w:p>
+            <w:pPr>
+              <w:pStyle w:val="Prrafodelista"/>
+              <w:numPr>
+                <w:ilvl w:val="0"/>
+                <w:numId w:val="7"/>
+              </w:numPr>
+              <w:spacing w:line="480" w:lineRule="auto"/>
+              <w:rPr>
+                <w:rFonts w:ascii="Times New Roman" w:hAnsi="Times New Roman" w:cs="Times New Roman"/>
+              </w:rPr>
+            </w:pPr>
+            <w:r>
+              <w:rPr>
+                <w:rFonts w:ascii="Times New Roman" w:hAnsi="Times New Roman" w:cs="Times New Roman"/>
+              </w:rPr>
+              <w:lastRenderedPageBreak/>
+              <w:t xml:space="preserve">Float** arreglo (Puntero a un puntero que almacena </w:t>
+            </w:r>
+            <w:r>
+              <w:rPr>
+                <w:rFonts w:ascii="Times New Roman" w:hAnsi="Times New Roman" w:cs="Times New Roman"/>
+              </w:rPr>
+              <w:lastRenderedPageBreak/>
+              <w:t>un arreglo dinámico bidimensional de tipo float.)</w:t>
+            </w:r>
+          </w:p>
+          <w:p>
+            <w:pPr>
+              <w:pStyle w:val="Prrafodelista"/>
+              <w:numPr>
+                <w:ilvl w:val="0"/>
+                <w:numId w:val="7"/>
+              </w:numPr>
+              <w:spacing w:line="480" w:lineRule="auto"/>
+              <w:rPr>
+                <w:rFonts w:ascii="Times New Roman" w:hAnsi="Times New Roman" w:cs="Times New Roman"/>
+              </w:rPr>
+            </w:pPr>
+            <w:r>
+              <w:rPr>
+                <w:rFonts w:ascii="Times New Roman" w:hAnsi="Times New Roman" w:cs="Times New Roman"/>
+              </w:rPr>
+              <w:t xml:space="preserve">Unsigned short int size </w:t>
+            </w:r>
+            <w:r>
+              <w:rPr>
+                <w:rFonts w:ascii="Times New Roman" w:hAnsi="Times New Roman" w:cs="Times New Roman"/>
+              </w:rPr>
+              <w:t>(V</w:t>
+            </w:r>
+            <w:r>
+              <w:rPr>
+                <w:rFonts w:ascii="Times New Roman" w:hAnsi="Times New Roman" w:cs="Times New Roman"/>
+              </w:rPr>
+              <w:t>ariable de tipo entero corto sin signo</w:t>
+            </w:r>
+            <w:r>
+              <w:rPr>
+                <w:rFonts w:ascii="Times New Roman" w:hAnsi="Times New Roman" w:cs="Times New Roman"/>
+              </w:rPr>
+              <w:t>, que contiene el tama</w:t>
+            </w:r>
+            <w:r>
+              <w:rPr>
+                <w:rFonts w:ascii="Times New Roman" w:hAnsi="Times New Roman" w:cs="Times New Roman"/>
+              </w:rPr>
+              <w:t>ño del arreglo</w:t>
+            </w:r>
+            <w:r>
+              <w:rPr>
+                <w:rFonts w:ascii="Times New Roman" w:hAnsi="Times New Roman" w:cs="Times New Roman"/>
+              </w:rPr>
+              <w:t>)</w:t>
+            </w:r>
+          </w:p>
+        </w:tc>
+        <w:tc>
+          <w:tcPr>
+            <w:tcW w:w="3503" w:type="dxa"/>
+          </w:tcPr>
+          <w:p>
+            <w:pPr>
+              <w:spacing w:line="480" w:lineRule="auto"/>
+              <w:rPr>
+                <w:rFonts w:ascii="Times New Roman" w:hAnsi="Times New Roman" w:cs="Times New Roman"/>
+              </w:rPr>
+            </w:pPr>
+            <w:r>
+              <w:rPr>
+                <w:rFonts w:ascii="Times New Roman" w:hAnsi="Times New Roman" w:cs="Times New Roman"/>
+              </w:rPr>
+              <w:lastRenderedPageBreak/>
+              <w:t xml:space="preserve">La función calcula el periodo de la señal, teniendo en cuenta </w:t>
+            </w:r>
+            <w:r>
+              <w:rPr>
+                <w:rFonts w:ascii="Times New Roman" w:hAnsi="Times New Roman" w:cs="Times New Roman"/>
+              </w:rPr>
+              <w:t xml:space="preserve">el </w:t>
+            </w:r>
+            <w:r>
+              <w:rPr>
+                <w:rFonts w:ascii="Times New Roman" w:hAnsi="Times New Roman" w:cs="Times New Roman"/>
+              </w:rPr>
+              <w:lastRenderedPageBreak/>
+              <w:t xml:space="preserve">tiempo en que </w:t>
+            </w:r>
+            <w:r>
+              <w:rPr>
+                <w:rFonts w:ascii="Times New Roman" w:hAnsi="Times New Roman" w:cs="Times New Roman"/>
+              </w:rPr>
+              <w:t>la señal hizo cruces por cero</w:t>
+            </w:r>
+            <w:r>
+              <w:rPr>
+                <w:rFonts w:ascii="Times New Roman" w:hAnsi="Times New Roman" w:cs="Times New Roman"/>
+              </w:rPr>
+              <w:t>.</w:t>
+            </w:r>
+          </w:p>
+        </w:tc>
+      </w:tr>
+      <w:tr>
+        <w:tc>
+          <w:tcPr>
+            <w:tcW w:w="2053" w:type="dxa"/>
+          </w:tcPr>
+          <w:p>
+            <w:pPr>
+              <w:spacing w:line="480" w:lineRule="auto"/>
+              <w:rPr>
+                <w:rFonts w:ascii="Times New Roman" w:hAnsi="Times New Roman" w:cs="Times New Roman"/>
+              </w:rPr>
+            </w:pPr>
+          </w:p>
+          <w:p>
+            <w:pPr>
+              <w:spacing w:line="480" w:lineRule="auto"/>
+              <w:rPr>
+                <w:rFonts w:ascii="Times New Roman" w:hAnsi="Times New Roman" w:cs="Times New Roman"/>
+              </w:rPr>
+            </w:pPr>
+          </w:p>
+          <w:p>
+            <w:pPr>
+              <w:spacing w:line="480" w:lineRule="auto"/>
+              <w:rPr>
+                <w:rFonts w:ascii="Times New Roman" w:hAnsi="Times New Roman" w:cs="Times New Roman"/>
+              </w:rPr>
+            </w:pPr>
+            <w:r>
+              <w:rPr>
+                <w:rFonts w:ascii="Times New Roman" w:hAnsi="Times New Roman" w:cs="Times New Roman"/>
+              </w:rPr>
+              <w:t>c</w:t>
+            </w:r>
+            <w:r>
+              <w:rPr>
+                <w:rFonts w:ascii="Times New Roman" w:hAnsi="Times New Roman" w:cs="Times New Roman"/>
+              </w:rPr>
+              <w:t>alcularFrecuencia</w:t>
+            </w:r>
+          </w:p>
+        </w:tc>
+        <w:tc>
+          <w:tcPr>
+            <w:tcW w:w="3951" w:type="dxa"/>
+          </w:tcPr>
+          <w:p>
+            <w:pPr>
+              <w:pStyle w:val="Prrafodelista"/>
+              <w:numPr>
+                <w:ilvl w:val="0"/>
+                <w:numId w:val="7"/>
+              </w:numPr>
+              <w:spacing w:line="480" w:lineRule="auto"/>
+              <w:rPr>
+                <w:rFonts w:ascii="Times New Roman" w:hAnsi="Times New Roman" w:cs="Times New Roman"/>
+              </w:rPr>
+            </w:pPr>
+            <w:r>
+              <w:rPr>
+                <w:rFonts w:ascii="Times New Roman" w:hAnsi="Times New Roman" w:cs="Times New Roman"/>
+              </w:rPr>
+              <w:t>float periodo</w:t>
+            </w:r>
+            <w:r>
+              <w:rPr>
+                <w:rFonts w:ascii="Times New Roman" w:hAnsi="Times New Roman" w:cs="Times New Roman"/>
+              </w:rPr>
+              <w:t xml:space="preserve"> (variable de tipo float</w:t>
+            </w:r>
+            <w:r>
+              <w:rPr>
+                <w:rFonts w:ascii="Times New Roman" w:hAnsi="Times New Roman" w:cs="Times New Roman"/>
+              </w:rPr>
+              <w:t>, contiene el valor del periodo de la señal</w:t>
+            </w:r>
+            <w:r>
+              <w:rPr>
+                <w:rFonts w:ascii="Times New Roman" w:hAnsi="Times New Roman" w:cs="Times New Roman"/>
+              </w:rPr>
+              <w:t>)</w:t>
+            </w:r>
+          </w:p>
+        </w:tc>
+        <w:tc>
+          <w:tcPr>
+            <w:tcW w:w="3503" w:type="dxa"/>
+          </w:tcPr>
+          <w:p>
+            <w:pPr>
+              <w:spacing w:line="480" w:lineRule="auto"/>
+              <w:rPr>
+                <w:rFonts w:ascii="Times New Roman" w:hAnsi="Times New Roman" w:cs="Times New Roman"/>
+              </w:rPr>
+            </w:pPr>
+            <w:r>
+              <w:rPr>
+                <w:rFonts w:ascii="Times New Roman" w:hAnsi="Times New Roman" w:cs="Times New Roman"/>
+              </w:rPr>
+              <w:t>La función calcula la frecuencia de la señal</w:t>
+            </w:r>
+            <w:r>
+              <w:rPr>
+                <w:rFonts w:ascii="Times New Roman" w:hAnsi="Times New Roman" w:cs="Times New Roman"/>
+              </w:rPr>
+              <w:t>, usando el periodo de esta.</w:t>
+            </w:r>
+          </w:p>
+        </w:tc>
+      </w:tr>
+      <w:tr>
+        <w:tc>
+          <w:tcPr>
+            <w:tcW w:w="2053" w:type="dxa"/>
+          </w:tcPr>
+          <w:p>
+            <w:pPr>
+              <w:spacing w:line="480" w:lineRule="auto"/>
+              <w:rPr>
+                <w:rFonts w:ascii="Times New Roman" w:hAnsi="Times New Roman" w:cs="Times New Roman"/>
+              </w:rPr>
+            </w:pPr>
+          </w:p>
+          <w:p>
+            <w:pPr>
+              <w:spacing w:line="480" w:lineRule="auto"/>
+              <w:rPr>
+                <w:rFonts w:ascii="Times New Roman" w:hAnsi="Times New Roman" w:cs="Times New Roman"/>
+              </w:rPr>
+            </w:pPr>
+          </w:p>
+          <w:p>
+            <w:pPr>
+              <w:spacing w:line="480" w:lineRule="auto"/>
+              <w:rPr>
+                <w:rFonts w:ascii="Times New Roman" w:hAnsi="Times New Roman" w:cs="Times New Roman"/>
+              </w:rPr>
+            </w:pPr>
+          </w:p>
+          <w:p>
+            <w:pPr>
+              <w:spacing w:line="480" w:lineRule="auto"/>
+              <w:rPr>
+                <w:rFonts w:ascii="Times New Roman" w:hAnsi="Times New Roman" w:cs="Times New Roman"/>
+              </w:rPr>
+            </w:pPr>
+          </w:p>
+          <w:p>
+            <w:pPr>
+              <w:spacing w:line="480" w:lineRule="auto"/>
+              <w:rPr>
+                <w:rFonts w:ascii="Times New Roman" w:hAnsi="Times New Roman" w:cs="Times New Roman"/>
+              </w:rPr>
+            </w:pPr>
+          </w:p>
+          <w:p>
+            <w:pPr>
+              <w:spacing w:line="480" w:lineRule="auto"/>
+              <w:rPr>
+                <w:rFonts w:ascii="Times New Roman" w:hAnsi="Times New Roman" w:cs="Times New Roman"/>
+              </w:rPr>
+            </w:pPr>
+            <w:r>
+              <w:rPr>
+                <w:rFonts w:ascii="Times New Roman" w:hAnsi="Times New Roman" w:cs="Times New Roman"/>
+              </w:rPr>
+              <w:t>p</w:t>
+            </w:r>
+            <w:r>
+              <w:rPr>
+                <w:rFonts w:ascii="Times New Roman" w:hAnsi="Times New Roman" w:cs="Times New Roman"/>
+              </w:rPr>
+              <w:t xml:space="preserve">redominante </w:t>
+            </w:r>
+          </w:p>
+        </w:tc>
+        <w:tc>
+          <w:tcPr>
+            <w:tcW w:w="3951" w:type="dxa"/>
+          </w:tcPr>
+          <w:p>
+            <w:pPr>
+              <w:pStyle w:val="Prrafodelista"/>
+              <w:numPr>
+                <w:ilvl w:val="0"/>
+                <w:numId w:val="7"/>
+              </w:numPr>
+              <w:spacing w:line="480" w:lineRule="auto"/>
+              <w:rPr>
+                <w:rFonts w:ascii="Times New Roman" w:hAnsi="Times New Roman" w:cs="Times New Roman"/>
+              </w:rPr>
+            </w:pPr>
+            <w:r>
+              <w:rPr>
+                <w:rFonts w:ascii="Times New Roman" w:hAnsi="Times New Roman" w:cs="Times New Roman"/>
+              </w:rPr>
+              <w:t>int cuadra</w:t>
+            </w:r>
+            <w:r>
+              <w:rPr>
+                <w:rFonts w:ascii="Times New Roman" w:hAnsi="Times New Roman" w:cs="Times New Roman"/>
+              </w:rPr>
+              <w:t xml:space="preserve"> (</w:t>
+            </w:r>
+            <w:r>
+              <w:rPr>
+                <w:rFonts w:ascii="Times New Roman" w:hAnsi="Times New Roman" w:cs="Times New Roman"/>
+              </w:rPr>
+              <w:t>Contador entero</w:t>
+            </w:r>
+            <w:r>
+              <w:rPr>
+                <w:rFonts w:ascii="Times New Roman" w:hAnsi="Times New Roman" w:cs="Times New Roman"/>
+              </w:rPr>
+              <w:t xml:space="preserve"> </w:t>
+            </w:r>
+            <w:r>
+              <w:rPr>
+                <w:rFonts w:ascii="Times New Roman" w:hAnsi="Times New Roman" w:cs="Times New Roman"/>
+              </w:rPr>
+              <w:t>que almacena</w:t>
+            </w:r>
+            <w:r>
+              <w:rPr>
+                <w:rFonts w:ascii="Times New Roman" w:hAnsi="Times New Roman" w:cs="Times New Roman"/>
+              </w:rPr>
+              <w:t xml:space="preserve"> el número de veces que la señal se comportó como cuadrada</w:t>
+            </w:r>
+            <w:r>
+              <w:rPr>
+                <w:rFonts w:ascii="Times New Roman" w:hAnsi="Times New Roman" w:cs="Times New Roman"/>
+              </w:rPr>
+              <w:t>)</w:t>
+            </w:r>
+          </w:p>
+          <w:p>
+            <w:pPr>
+              <w:pStyle w:val="Prrafodelista"/>
+              <w:numPr>
+                <w:ilvl w:val="0"/>
+                <w:numId w:val="7"/>
+              </w:numPr>
+              <w:spacing w:line="480" w:lineRule="auto"/>
+              <w:rPr>
+                <w:rFonts w:ascii="Times New Roman" w:hAnsi="Times New Roman" w:cs="Times New Roman"/>
+              </w:rPr>
+            </w:pPr>
+            <w:r>
+              <w:rPr>
+                <w:rFonts w:ascii="Times New Roman" w:hAnsi="Times New Roman" w:cs="Times New Roman"/>
+              </w:rPr>
+              <w:t xml:space="preserve">int </w:t>
+            </w:r>
+            <w:r>
+              <w:rPr>
+                <w:rFonts w:ascii="Times New Roman" w:hAnsi="Times New Roman" w:cs="Times New Roman"/>
+              </w:rPr>
+              <w:t>triangu</w:t>
+            </w:r>
+            <w:r>
+              <w:rPr>
+                <w:rFonts w:ascii="Times New Roman" w:hAnsi="Times New Roman" w:cs="Times New Roman"/>
+              </w:rPr>
+              <w:t xml:space="preserve"> (Contador entero que almacena el número de veces que la señal se comportó como triangular)</w:t>
+            </w:r>
+          </w:p>
+          <w:p>
+            <w:pPr>
+              <w:pStyle w:val="Prrafodelista"/>
+              <w:numPr>
+                <w:ilvl w:val="0"/>
+                <w:numId w:val="7"/>
+              </w:numPr>
+              <w:spacing w:line="480" w:lineRule="auto"/>
+              <w:rPr>
+                <w:rFonts w:ascii="Times New Roman" w:hAnsi="Times New Roman" w:cs="Times New Roman"/>
+              </w:rPr>
+            </w:pPr>
+            <w:r>
+              <w:rPr>
+                <w:rFonts w:ascii="Times New Roman" w:hAnsi="Times New Roman" w:cs="Times New Roman"/>
+              </w:rPr>
+              <w:t xml:space="preserve"> int senoi</w:t>
+            </w:r>
+            <w:r>
+              <w:rPr>
+                <w:rFonts w:ascii="Times New Roman" w:hAnsi="Times New Roman" w:cs="Times New Roman"/>
+              </w:rPr>
+              <w:t xml:space="preserve"> (Contador entero que almacena el número de </w:t>
+            </w:r>
+            <w:r>
+              <w:rPr>
+                <w:rFonts w:ascii="Times New Roman" w:hAnsi="Times New Roman" w:cs="Times New Roman"/>
+              </w:rPr>
+              <w:lastRenderedPageBreak/>
+              <w:t xml:space="preserve">veces que la señal se comportó como </w:t>
+            </w:r>
+            <w:r>
+              <w:rPr>
+                <w:rFonts w:ascii="Times New Roman" w:hAnsi="Times New Roman" w:cs="Times New Roman"/>
+              </w:rPr>
+              <w:t>senoidal</w:t>
+            </w:r>
+            <w:r>
+              <w:rPr>
+                <w:rFonts w:ascii="Times New Roman" w:hAnsi="Times New Roman" w:cs="Times New Roman"/>
+              </w:rPr>
+              <w:t>)</w:t>
+            </w:r>
+          </w:p>
+        </w:tc>
+        <w:tc>
+          <w:tcPr>
+            <w:tcW w:w="3503" w:type="dxa"/>
+          </w:tcPr>
+          <w:p>
+            <w:pPr>
+              <w:spacing w:line="480" w:lineRule="auto"/>
+              <w:rPr>
+                <w:rFonts w:ascii="Times New Roman" w:hAnsi="Times New Roman" w:cs="Times New Roman"/>
+              </w:rPr>
+            </w:pPr>
+          </w:p>
+          <w:p>
+            <w:pPr>
+              <w:spacing w:line="480" w:lineRule="auto"/>
+              <w:rPr>
+                <w:rFonts w:ascii="Times New Roman" w:hAnsi="Times New Roman" w:cs="Times New Roman"/>
+              </w:rPr>
+            </w:pPr>
+          </w:p>
+          <w:p>
+            <w:pPr>
+              <w:spacing w:line="480" w:lineRule="auto"/>
+              <w:rPr>
+                <w:rFonts w:ascii="Times New Roman" w:hAnsi="Times New Roman" w:cs="Times New Roman"/>
+              </w:rPr>
+            </w:pPr>
+          </w:p>
+          <w:p>
+            <w:pPr>
+              <w:spacing w:line="480" w:lineRule="auto"/>
+              <w:rPr>
+                <w:rFonts w:ascii="Times New Roman" w:hAnsi="Times New Roman" w:cs="Times New Roman"/>
+              </w:rPr>
+            </w:pPr>
+            <w:r>
+              <w:rPr>
+                <w:rFonts w:ascii="Times New Roman" w:hAnsi="Times New Roman" w:cs="Times New Roman"/>
+              </w:rPr>
+              <w:t xml:space="preserve">La </w:t>
+            </w:r>
+            <w:r>
+              <w:rPr>
+                <w:rFonts w:ascii="Times New Roman" w:hAnsi="Times New Roman" w:cs="Times New Roman"/>
+              </w:rPr>
+              <w:t>función calcula las veces que la señal se comport</w:t>
+            </w:r>
+            <w:r>
+              <w:rPr>
+                <w:rFonts w:ascii="Times New Roman" w:hAnsi="Times New Roman" w:cs="Times New Roman"/>
+              </w:rPr>
+              <w:t>ó como cuadrada, triangular o senoidal</w:t>
+            </w:r>
+            <w:r>
+              <w:rPr>
+                <w:rFonts w:ascii="Times New Roman" w:hAnsi="Times New Roman" w:cs="Times New Roman"/>
+              </w:rPr>
+              <w:t>.</w:t>
+            </w:r>
+          </w:p>
+        </w:tc>
+      </w:tr>
+      <w:tr>
+        <w:tc>
+          <w:tcPr>
+            <w:tcW w:w="2053" w:type="dxa"/>
+          </w:tcPr>
+          <w:p>
+            <w:pPr>
+              <w:spacing w:line="480" w:lineRule="auto"/>
+              <w:rPr>
+                <w:rFonts w:ascii="Times New Roman" w:hAnsi="Times New Roman" w:cs="Times New Roman"/>
+              </w:rPr>
+            </w:pPr>
+          </w:p>
+          <w:p>
+            <w:pPr>
+              <w:spacing w:line="480" w:lineRule="auto"/>
+              <w:rPr>
+                <w:rFonts w:ascii="Times New Roman" w:hAnsi="Times New Roman" w:cs="Times New Roman"/>
+              </w:rPr>
+            </w:pPr>
+          </w:p>
+          <w:p>
+            <w:pPr>
+              <w:spacing w:line="480" w:lineRule="auto"/>
+              <w:rPr>
+                <w:rFonts w:ascii="Times New Roman" w:hAnsi="Times New Roman" w:cs="Times New Roman"/>
+              </w:rPr>
+            </w:pPr>
+          </w:p>
+          <w:p>
+            <w:pPr>
+              <w:spacing w:line="480" w:lineRule="auto"/>
+              <w:rPr>
+                <w:rFonts w:ascii="Times New Roman" w:hAnsi="Times New Roman" w:cs="Times New Roman"/>
+              </w:rPr>
+            </w:pPr>
+            <w:r>
+              <w:rPr>
+                <w:rFonts w:ascii="Times New Roman" w:hAnsi="Times New Roman" w:cs="Times New Roman"/>
+              </w:rPr>
+              <w:t>senialTriangular</w:t>
+            </w:r>
+            <w:r>
+              <w:rPr>
+                <w:rFonts w:ascii="Times New Roman" w:hAnsi="Times New Roman" w:cs="Times New Roman"/>
+              </w:rPr>
+              <w:t xml:space="preserve"> </w:t>
+            </w:r>
+          </w:p>
+        </w:tc>
+        <w:tc>
+          <w:tcPr>
+            <w:tcW w:w="3951" w:type="dxa"/>
+          </w:tcPr>
+          <w:p>
+            <w:pPr>
+              <w:pStyle w:val="Prrafodelista"/>
+              <w:numPr>
+                <w:ilvl w:val="0"/>
+                <w:numId w:val="7"/>
+              </w:numPr>
+              <w:spacing w:line="480" w:lineRule="auto"/>
+              <w:rPr>
+                <w:rFonts w:ascii="Times New Roman" w:hAnsi="Times New Roman" w:cs="Times New Roman"/>
+              </w:rPr>
+            </w:pPr>
+            <w:r>
+              <w:rPr>
+                <w:rFonts w:ascii="Times New Roman" w:hAnsi="Times New Roman" w:cs="Times New Roman"/>
+              </w:rPr>
+              <w:t>float** arreglo</w:t>
+            </w:r>
+            <w:r>
+              <w:rPr>
+                <w:rFonts w:ascii="Times New Roman" w:hAnsi="Times New Roman" w:cs="Times New Roman"/>
+              </w:rPr>
+              <w:t xml:space="preserve"> (</w:t>
+            </w:r>
+            <w:r>
+              <w:rPr>
+                <w:rFonts w:ascii="Times New Roman" w:hAnsi="Times New Roman" w:cs="Times New Roman"/>
+              </w:rPr>
+              <w:t>Puntero a un puntero que almacena un arreglo dinámico bidimensional de tipo float</w:t>
+            </w:r>
+            <w:r>
+              <w:rPr>
+                <w:rFonts w:ascii="Times New Roman" w:hAnsi="Times New Roman" w:cs="Times New Roman"/>
+              </w:rPr>
+              <w:t>)</w:t>
+            </w:r>
+          </w:p>
+          <w:p>
+            <w:pPr>
+              <w:pStyle w:val="Prrafodelista"/>
+              <w:numPr>
+                <w:ilvl w:val="0"/>
+                <w:numId w:val="7"/>
+              </w:numPr>
+              <w:spacing w:line="480" w:lineRule="auto"/>
+              <w:rPr>
+                <w:rFonts w:ascii="Times New Roman" w:hAnsi="Times New Roman" w:cs="Times New Roman"/>
+              </w:rPr>
+            </w:pPr>
+            <w:r>
+              <w:rPr>
+                <w:rFonts w:ascii="Times New Roman" w:hAnsi="Times New Roman" w:cs="Times New Roman"/>
+              </w:rPr>
+              <w:t>unsigned short int fila</w:t>
+            </w:r>
+            <w:r>
+              <w:rPr>
+                <w:rFonts w:ascii="Times New Roman" w:hAnsi="Times New Roman" w:cs="Times New Roman"/>
+              </w:rPr>
+              <w:t xml:space="preserve"> (Entero </w:t>
+            </w:r>
+            <w:r>
+              <w:rPr>
+                <w:rFonts w:ascii="Times New Roman" w:hAnsi="Times New Roman" w:cs="Times New Roman"/>
+              </w:rPr>
+              <w:t>corto sin signo</w:t>
+            </w:r>
+            <w:r>
+              <w:rPr>
+                <w:rFonts w:ascii="Times New Roman" w:hAnsi="Times New Roman" w:cs="Times New Roman"/>
+              </w:rPr>
+              <w:t xml:space="preserve">, contiene el </w:t>
+            </w:r>
+            <w:r>
+              <w:rPr>
+                <w:rFonts w:ascii="Times New Roman" w:hAnsi="Times New Roman" w:cs="Times New Roman"/>
+              </w:rPr>
+              <w:t>número de filas</w:t>
+            </w:r>
+            <w:r>
+              <w:rPr>
+                <w:rFonts w:ascii="Times New Roman" w:hAnsi="Times New Roman" w:cs="Times New Roman"/>
+              </w:rPr>
+              <w:t>)</w:t>
+            </w:r>
+          </w:p>
+        </w:tc>
+        <w:tc>
+          <w:tcPr>
+            <w:tcW w:w="3503" w:type="dxa"/>
+          </w:tcPr>
+          <w:p>
+            <w:pPr>
+              <w:spacing w:line="480" w:lineRule="auto"/>
+              <w:rPr>
+                <w:rFonts w:ascii="Times New Roman" w:hAnsi="Times New Roman" w:cs="Times New Roman"/>
+              </w:rPr>
+            </w:pPr>
+            <w:r>
+              <w:rPr>
+                <w:rFonts w:ascii="Times New Roman" w:hAnsi="Times New Roman" w:cs="Times New Roman"/>
+              </w:rPr>
+              <w:t>La función verifica si la señal es triangular</w:t>
+            </w:r>
+            <w:r>
+              <w:rPr>
+                <w:rFonts w:ascii="Times New Roman" w:hAnsi="Times New Roman" w:cs="Times New Roman"/>
+              </w:rPr>
+              <w:t>,</w:t>
+            </w:r>
+            <w:r>
+              <w:rPr>
+                <w:rFonts w:ascii="Times New Roman" w:hAnsi="Times New Roman" w:cs="Times New Roman"/>
+              </w:rPr>
+              <w:t xml:space="preserve"> usando dos pendientes de la señal teniendo como referencia el punto máximo</w:t>
+            </w:r>
+            <w:r>
+              <w:rPr>
+                <w:rFonts w:ascii="Times New Roman" w:hAnsi="Times New Roman" w:cs="Times New Roman"/>
+              </w:rPr>
+              <w:t xml:space="preserve"> de la señal</w:t>
+            </w:r>
+            <w:r>
+              <w:rPr>
+                <w:rFonts w:ascii="Times New Roman" w:hAnsi="Times New Roman" w:cs="Times New Roman"/>
+              </w:rPr>
+              <w:t>, donde se espera que sean semejantes</w:t>
+            </w:r>
+          </w:p>
+        </w:tc>
+      </w:tr>
+      <w:tr>
+        <w:tc>
+          <w:tcPr>
+            <w:tcW w:w="2053" w:type="dxa"/>
+          </w:tcPr>
+          <w:p>
+            <w:pPr>
+              <w:spacing w:line="480" w:lineRule="auto"/>
+              <w:rPr>
+                <w:rFonts w:ascii="Times New Roman" w:hAnsi="Times New Roman" w:cs="Times New Roman"/>
+              </w:rPr>
+            </w:pPr>
+          </w:p>
+          <w:p>
+            <w:pPr>
+              <w:spacing w:line="480" w:lineRule="auto"/>
+              <w:rPr>
+                <w:rFonts w:ascii="Times New Roman" w:hAnsi="Times New Roman" w:cs="Times New Roman"/>
+              </w:rPr>
+            </w:pPr>
+          </w:p>
+          <w:p>
+            <w:pPr>
+              <w:spacing w:line="480" w:lineRule="auto"/>
+              <w:rPr>
+                <w:rFonts w:ascii="Times New Roman" w:hAnsi="Times New Roman" w:cs="Times New Roman"/>
+              </w:rPr>
+            </w:pPr>
+          </w:p>
+          <w:p>
+            <w:pPr>
+              <w:spacing w:line="480" w:lineRule="auto"/>
+              <w:rPr>
+                <w:rFonts w:ascii="Times New Roman" w:hAnsi="Times New Roman" w:cs="Times New Roman"/>
+              </w:rPr>
+            </w:pPr>
+          </w:p>
+          <w:p>
+            <w:pPr>
+              <w:spacing w:line="480" w:lineRule="auto"/>
+              <w:rPr>
+                <w:rFonts w:ascii="Times New Roman" w:hAnsi="Times New Roman" w:cs="Times New Roman"/>
+              </w:rPr>
+            </w:pPr>
+            <w:r>
+              <w:rPr>
+                <w:rFonts w:ascii="Times New Roman" w:hAnsi="Times New Roman" w:cs="Times New Roman"/>
+              </w:rPr>
+              <w:t>verificarcuadrada</w:t>
+            </w:r>
+          </w:p>
+        </w:tc>
+        <w:tc>
+          <w:tcPr>
+            <w:tcW w:w="3951" w:type="dxa"/>
+          </w:tcPr>
+          <w:p>
+            <w:pPr>
+              <w:pStyle w:val="Prrafodelista"/>
+              <w:numPr>
+                <w:ilvl w:val="0"/>
+                <w:numId w:val="7"/>
+              </w:numPr>
+              <w:spacing w:line="480" w:lineRule="auto"/>
+              <w:rPr>
+                <w:rFonts w:ascii="Times New Roman" w:hAnsi="Times New Roman" w:cs="Times New Roman"/>
+              </w:rPr>
+            </w:pPr>
+            <w:r>
+              <w:rPr>
+                <w:rFonts w:ascii="Times New Roman" w:hAnsi="Times New Roman" w:cs="Times New Roman"/>
+              </w:rPr>
+              <w:t>float** arreglo</w:t>
+            </w:r>
+            <w:r>
+              <w:rPr>
+                <w:rFonts w:ascii="Times New Roman" w:hAnsi="Times New Roman" w:cs="Times New Roman"/>
+              </w:rPr>
+              <w:t xml:space="preserve"> (</w:t>
+            </w:r>
+            <w:r>
+              <w:rPr>
+                <w:rFonts w:ascii="Times New Roman" w:hAnsi="Times New Roman" w:cs="Times New Roman"/>
+              </w:rPr>
+              <w:t>Puntero a un puntero que almacena un arreglo dinámico bidimensional de tipo float</w:t>
+            </w:r>
+            <w:r>
+              <w:rPr>
+                <w:rFonts w:ascii="Times New Roman" w:hAnsi="Times New Roman" w:cs="Times New Roman"/>
+              </w:rPr>
+              <w:t>)</w:t>
+            </w:r>
+          </w:p>
+          <w:p>
+            <w:pPr>
+              <w:pStyle w:val="Prrafodelista"/>
+              <w:numPr>
+                <w:ilvl w:val="0"/>
+                <w:numId w:val="7"/>
+              </w:numPr>
+              <w:spacing w:line="480" w:lineRule="auto"/>
+              <w:rPr>
+                <w:rFonts w:ascii="Times New Roman" w:hAnsi="Times New Roman" w:cs="Times New Roman"/>
+              </w:rPr>
+            </w:pPr>
+            <w:r>
+              <w:rPr>
+                <w:rFonts w:ascii="Times New Roman" w:hAnsi="Times New Roman" w:cs="Times New Roman"/>
+              </w:rPr>
+              <w:t xml:space="preserve"> unsigned short int filas</w:t>
+            </w:r>
+            <w:r>
+              <w:rPr>
+                <w:rFonts w:ascii="Times New Roman" w:hAnsi="Times New Roman" w:cs="Times New Roman"/>
+              </w:rPr>
+              <w:t xml:space="preserve"> (Entero corto sin signo, contiene el número de filas)</w:t>
+            </w:r>
+          </w:p>
+        </w:tc>
+        <w:tc>
+          <w:tcPr>
+            <w:tcW w:w="3503" w:type="dxa"/>
+          </w:tcPr>
+          <w:p>
+            <w:pPr>
+              <w:spacing w:line="480" w:lineRule="auto"/>
+              <w:rPr>
+                <w:rFonts w:ascii="Times New Roman" w:hAnsi="Times New Roman" w:cs="Times New Roman"/>
+              </w:rPr>
+            </w:pPr>
+          </w:p>
+          <w:p>
+            <w:pPr>
+              <w:spacing w:line="480" w:lineRule="auto"/>
+              <w:rPr>
+                <w:rFonts w:ascii="Times New Roman" w:hAnsi="Times New Roman" w:cs="Times New Roman"/>
+              </w:rPr>
+            </w:pPr>
+          </w:p>
+          <w:p>
+            <w:pPr>
+              <w:spacing w:line="480" w:lineRule="auto"/>
+              <w:rPr>
+                <w:rFonts w:ascii="Times New Roman" w:hAnsi="Times New Roman" w:cs="Times New Roman"/>
+              </w:rPr>
+            </w:pPr>
+          </w:p>
+          <w:p>
+            <w:pPr>
+              <w:spacing w:line="480" w:lineRule="auto"/>
+              <w:rPr>
+                <w:rFonts w:ascii="Times New Roman" w:hAnsi="Times New Roman" w:cs="Times New Roman"/>
+              </w:rPr>
+            </w:pPr>
+            <w:r>
+              <w:rPr>
+                <w:rFonts w:ascii="Times New Roman" w:hAnsi="Times New Roman" w:cs="Times New Roman"/>
+              </w:rPr>
+              <w:t>La función verifica si la señal es cuadrada</w:t>
+            </w:r>
+            <w:r>
+              <w:rPr>
+                <w:rFonts w:ascii="Times New Roman" w:hAnsi="Times New Roman" w:cs="Times New Roman"/>
+              </w:rPr>
+              <w:t xml:space="preserve"> usando los cambios bruscos entre alt</w:t>
+            </w:r>
+            <w:r>
+              <w:rPr>
+                <w:rFonts w:ascii="Times New Roman" w:hAnsi="Times New Roman" w:cs="Times New Roman"/>
+              </w:rPr>
+              <w:t>o y bajo.</w:t>
+            </w:r>
+          </w:p>
+        </w:tc>
+      </w:tr>
+    </w:tbl>
+    <w:p>
+      <w:pPr>
+        <w:spacing w:line="480" w:lineRule="auto"/>
+        <w:rPr>
+          <w:rFonts w:ascii="Times New Roman" w:hAnsi="Times New Roman" w:cs="Times New Roman"/>
+        </w:rPr>
+      </w:pPr>
+    </w:p>
+    <w:p>
+      <w:pPr>
+        <w:spacing w:line="480" w:lineRule="auto"/>
+        <w:rPr>
+          <w:rFonts w:ascii="Times New Roman" w:hAnsi="Times New Roman" w:cs="Times New Roman"/>
+        </w:rPr>
+      </w:pPr>
+    </w:p>
+    <w:p>
+      <w:pPr>
+        <w:spacing w:line="480" w:lineRule="auto"/>
+        <w:rPr>
+          <w:rFonts w:ascii="Times New Roman" w:hAnsi="Times New Roman" w:cs="Times New Roman"/>
+        </w:rPr>
+      </w:pPr>
+      <w:r>
+        <w:rPr>
+          <w:rFonts w:ascii="Times New Roman" w:hAnsi="Times New Roman" w:cs="Times New Roman"/>
+        </w:rPr>
+        <w:lastRenderedPageBreak/>
+        <w:t xml:space="preserve">El tipo de variable </w:t>
+      </w:r>
+      <w:r>
+        <w:rPr>
+          <w:rFonts w:ascii="Times New Roman" w:hAnsi="Times New Roman" w:cs="Times New Roman"/>
+        </w:rPr>
+        <w:t>se eligió pensando en el mayor ahorro de memoria posible</w:t>
+      </w:r>
+      <w:r>
+        <w:rPr>
+          <w:rFonts w:ascii="Times New Roman" w:hAnsi="Times New Roman" w:cs="Times New Roman"/>
+        </w:rPr>
+        <w:t>, dentro de las cuales están las siguientes</w:t>
+      </w:r>
+      <w:r>
+        <w:rPr>
+          <w:rFonts w:ascii="Times New Roman" w:hAnsi="Times New Roman" w:cs="Times New Roman"/>
+        </w:rPr>
+        <w:t>:</w:t>
+      </w:r>
+    </w:p>
+    <w:p>
+      <w:pPr>
+        <w:spacing w:line="480" w:lineRule="auto"/>
+        <w:rPr>
+          <w:rFonts w:ascii="Times New Roman" w:hAnsi="Times New Roman" w:cs="Times New Roman"/>
+        </w:rPr>
+      </w:pPr>
+      <w:r>
+        <w:rPr>
+          <w:rFonts w:ascii="Times New Roman" w:hAnsi="Times New Roman" w:cs="Times New Roman"/>
+        </w:rPr>
+        <w:t>U</w:t>
+      </w:r>
+      <w:r>
+        <w:rPr>
+          <w:rFonts w:ascii="Times New Roman" w:hAnsi="Times New Roman" w:cs="Times New Roman"/>
+        </w:rPr>
+        <w:t>nsigned short int: Es un tipo de dato entero sin signo que generalmente ocupa 2 bytes. Puede almacenar valores desde 0 hasta 65,535.</w:t>
+      </w:r>
+    </w:p>
+    <w:p>
+      <w:pPr>
+        <w:spacing w:line="480" w:lineRule="auto"/>
+        <w:rPr>
+          <w:rFonts w:ascii="Times New Roman" w:hAnsi="Times New Roman" w:cs="Times New Roman"/>
+        </w:rPr>
+      </w:pPr>
+      <w:r>
+        <w:rPr>
+          <w:rFonts w:ascii="Times New Roman" w:hAnsi="Times New Roman" w:cs="Times New Roman"/>
+        </w:rPr>
+        <w:t>C</w:t>
+      </w:r>
+      <w:r>
+        <w:rPr>
+          <w:rFonts w:ascii="Times New Roman" w:hAnsi="Times New Roman" w:cs="Times New Roman"/>
+        </w:rPr>
+        <w:t>onst unsigned short int: Similar al unsigned short int, pero la palabra clave const indica que el valor de la variable no puede ser modificado una vez establecido.</w:t>
+      </w:r>
+      <w:r>
+        <w:rPr>
+          <w:rFonts w:ascii="Times New Roman" w:hAnsi="Times New Roman" w:cs="Times New Roman"/>
+        </w:rPr>
+        <w:t xml:space="preserve"> </w:t>
+      </w:r>
+      <w:r>
+        <w:rPr>
+          <w:rFonts w:ascii="Times New Roman" w:hAnsi="Times New Roman" w:cs="Times New Roman"/>
+        </w:rPr>
+        <w:t>Al igual que unsigned short int, puede almacenar valores desde 0 hasta 65,535.</w:t>
+      </w:r>
+    </w:p>
+    <w:p>
+      <w:pPr>
+        <w:spacing w:line="480" w:lineRule="auto"/>
+        <w:rPr>
+          <w:rFonts w:ascii="Times New Roman" w:hAnsi="Times New Roman" w:cs="Times New Roman"/>
+        </w:rPr>
+      </w:pPr>
+      <w:r>
+        <w:rPr>
+          <w:rFonts w:ascii="Times New Roman" w:hAnsi="Times New Roman" w:cs="Times New Roman"/>
+        </w:rPr>
+        <w:t>S</w:t>
+      </w:r>
+      <w:r>
+        <w:rPr>
+          <w:rFonts w:ascii="Times New Roman" w:hAnsi="Times New Roman" w:cs="Times New Roman"/>
+        </w:rPr>
+        <w:t xml:space="preserve">hort int: Es un tipo de dato entero con signo que generalmente ocupa 2 </w:t>
+      </w:r>
+      <w:r>
+        <w:rPr>
+          <w:rFonts w:ascii="Times New Roman" w:hAnsi="Times New Roman" w:cs="Times New Roman"/>
+        </w:rPr>
+        <w:t>bytes. Puede</w:t>
+      </w:r>
+      <w:r>
+        <w:rPr>
+          <w:rFonts w:ascii="Times New Roman" w:hAnsi="Times New Roman" w:cs="Times New Roman"/>
+        </w:rPr>
+        <w:t xml:space="preserve"> almacenar valores desde -32,768 hasta 32,767.</w:t>
+      </w:r>
+    </w:p>
+    <w:p>
+      <w:pPr>
+        <w:spacing w:line="480" w:lineRule="auto"/>
+        <w:rPr>
+          <w:rFonts w:ascii="Times New Roman" w:hAnsi="Times New Roman" w:cs="Times New Roman"/>
+        </w:rPr>
+      </w:pPr>
+      <w:r>
+        <w:rPr>
+          <w:rFonts w:ascii="Times New Roman" w:hAnsi="Times New Roman" w:cs="Times New Roman"/>
+        </w:rPr>
+        <w:t xml:space="preserve">Signed short: </w:t>
+      </w:r>
+      <w:r>
+        <w:rPr>
+          <w:rFonts w:ascii="Times New Roman" w:hAnsi="Times New Roman" w:cs="Times New Roman"/>
+        </w:rPr>
+        <w:t>Se utiliza cuando se sabe que los valores requeridos estarán dentro de ese rango, y se quiere ahorrar memoria. Usualmente ocupa 2 bytes (16 bits)</w:t>
+      </w:r>
+      <w:r>
+        <w:rPr>
+          <w:rFonts w:ascii="Times New Roman" w:hAnsi="Times New Roman" w:cs="Times New Roman"/>
+        </w:rPr>
+        <w:t>.</w:t>
+      </w:r>
+      <w:r>
+        <w:rPr>
+          <w:rFonts w:ascii="Times New Roman" w:hAnsi="Times New Roman" w:cs="Times New Roman"/>
+        </w:rPr>
+        <w:t xml:space="preserve"> Puede almacenar números desde -32,768 hasta 32,767</w:t>
+      </w:r>
+      <w:r>
+        <w:rPr>
+          <w:rFonts w:ascii="Times New Roman" w:hAnsi="Times New Roman" w:cs="Times New Roman"/>
+        </w:rPr>
+        <w:t>.</w:t>
+      </w:r>
+      <w:r>
+        <w:rPr>
+          <w:rFonts w:ascii="Times New Roman" w:hAnsi="Times New Roman" w:cs="Times New Roman"/>
+        </w:rPr>
+        <w:t xml:space="preserve"> </w:t>
+      </w:r>
+    </w:p>
+    <w:p>
+      <w:pPr>
+        <w:spacing w:line="480" w:lineRule="auto"/>
+        <w:rPr>
+          <w:rFonts w:ascii="Times New Roman" w:hAnsi="Times New Roman" w:cs="Times New Roman"/>
+        </w:rPr>
+      </w:pPr>
+      <w:r>
+        <w:rPr>
+          <w:rFonts w:ascii="Times New Roman" w:hAnsi="Times New Roman" w:cs="Times New Roman"/>
+        </w:rPr>
+        <w:t>F</w:t>
+      </w:r>
+      <w:r>
+        <w:rPr>
+          <w:rFonts w:ascii="Times New Roman" w:hAnsi="Times New Roman" w:cs="Times New Roman"/>
+        </w:rPr>
+        <w:t>loat: Es un tipo de dato de punto flotante que generalmente ocupa 4 bytes, utilizado para representar números decimales. Puede almacenar valores que van desde aproximadamente -3.4e38 hasta 3.4e38, con una precisión de alrededor de 7 dígitos decimales.</w:t>
+      </w:r>
+    </w:p>
+    <w:p>
+      <w:pPr>
+        <w:spacing w:line="480" w:lineRule="auto"/>
+        <w:rPr>
+          <w:rFonts w:ascii="Times New Roman" w:hAnsi="Times New Roman" w:cs="Times New Roman"/>
+        </w:rPr>
+      </w:pPr>
+      <w:r>
+        <w:rPr>
+          <w:rFonts w:ascii="Times New Roman" w:hAnsi="Times New Roman" w:cs="Times New Roman"/>
+        </w:rPr>
+        <w:t>B</w:t>
+      </w:r>
+      <w:r>
+        <w:rPr>
+          <w:rFonts w:ascii="Times New Roman" w:hAnsi="Times New Roman" w:cs="Times New Roman"/>
+        </w:rPr>
+        <w:t>ool: Es un tipo de dato que representa un valor booleano, es decir, verdadero (true) o falso (false). Solo puede almacenar 2 valores: true (generalmente representado como 1) y false (representado como 0).</w:t>
+      </w:r>
+    </w:p>
+    <w:p>
+      <w:pPr>
+        <w:spacing w:line="480" w:lineRule="auto"/>
+        <w:rPr>
+          <w:rFonts w:ascii="Times New Roman" w:hAnsi="Times New Roman" w:cs="Times New Roman"/>
+        </w:rPr>
+      </w:pPr>
+    </w:p>
+    <w:p>
+      <w:pPr>
+        <w:spacing w:line="480" w:lineRule="auto"/>
+        <w:rPr>
+          <w:rFonts w:ascii="Times New Roman" w:hAnsi="Times New Roman" w:cs="Times New Roman"/>
+        </w:rPr>
+      </w:pPr>
+    </w:p>
+    <w:p>
+      <w:pPr>
+        <w:spacing w:line="480" w:lineRule="auto"/>
+        <w:rPr>
+          <w:rFonts w:ascii="Times New Roman" w:hAnsi="Times New Roman" w:cs="Times New Roman"/>
+        </w:rPr>
+      </w:pPr>
+    </w:p>
+    <w:p>
+      <w:pPr>
+        <w:pStyle w:val="Ttulo1"/>
+        <w:spacing w:line="480" w:lineRule="auto"/>
+      </w:pPr>
+      <w:bookmarkStart w:id="3" w:name="_Toc177587804"/>
+      <w:r>
+        <w:lastRenderedPageBreak/>
+        <w:t>d.</w:t>
+      </w:r>
+      <w:r>
+        <w:t xml:space="preserve"> </w:t>
+      </w:r>
+      <w:r>
+        <w:t>Problemas de desarrollo</w:t>
+      </w:r>
+      <w:r>
+        <w:t xml:space="preserve"> afrontados</w:t>
+      </w:r>
+      <w:r>
+        <w:t>.</w:t>
+      </w:r>
+      <w:bookmarkEnd w:id="3"/>
+    </w:p>
+    <w:p>
+      <w:pPr>
+        <w:spacing w:line="480" w:lineRule="auto"/>
+        <w:ind w:left="680"/>
+        <w:rPr>
+          <w:rFonts w:ascii="Times New Roman" w:hAnsi="Times New Roman" w:cs="Times New Roman"/>
+        </w:rPr>
+      </w:pPr>
+      <w:r>
+        <w:rPr>
+          <w:rFonts w:ascii="Times New Roman" w:hAnsi="Times New Roman" w:cs="Times New Roman"/>
+        </w:rPr>
+        <w:t>Dentro del desarrollo del desafío se enfrentaron muchos retos</w:t>
+      </w:r>
+      <w:r>
+        <w:rPr>
+          <w:rFonts w:ascii="Times New Roman" w:hAnsi="Times New Roman" w:cs="Times New Roman"/>
+        </w:rPr>
+        <w:t xml:space="preserve">, como el </w:t>
+      </w:r>
+      <w:r>
+        <w:rPr>
+          <w:rFonts w:ascii="Times New Roman" w:hAnsi="Times New Roman" w:cs="Times New Roman"/>
+        </w:rPr>
+        <w:t>análisis del problema</w:t>
+      </w:r>
+      <w:r>
+        <w:rPr>
+          <w:rFonts w:ascii="Times New Roman" w:hAnsi="Times New Roman" w:cs="Times New Roman"/>
+        </w:rPr>
+        <w:t xml:space="preserve"> y los pasos a seguir para la correcta solución </w:t>
+      </w:r>
+      <w:r>
+        <w:rPr>
+          <w:rFonts w:ascii="Times New Roman" w:hAnsi="Times New Roman" w:cs="Times New Roman"/>
+        </w:rPr>
+        <w:t>de este</w:t>
+      </w:r>
+      <w:r>
+        <w:rPr>
+          <w:rFonts w:ascii="Times New Roman" w:hAnsi="Times New Roman" w:cs="Times New Roman"/>
+        </w:rPr>
+        <w:t xml:space="preserve">. El uso </w:t>
+      </w:r>
+      <w:r>
+        <w:rPr>
+          <w:rFonts w:ascii="Times New Roman" w:hAnsi="Times New Roman" w:cs="Times New Roman"/>
+        </w:rPr>
+        <w:t xml:space="preserve">de </w:t>
+      </w:r>
+      <w:r>
+        <w:rPr>
+          <w:rFonts w:ascii="Times New Roman" w:hAnsi="Times New Roman" w:cs="Times New Roman"/>
+        </w:rPr>
+        <w:t>arreglos</w:t>
+      </w:r>
+      <w:r>
+        <w:rPr>
+          <w:rFonts w:ascii="Times New Roman" w:hAnsi="Times New Roman" w:cs="Times New Roman"/>
+        </w:rPr>
+        <w:t xml:space="preserve"> dinámicos</w:t>
+      </w:r>
+      <w:r>
+        <w:rPr>
+          <w:rFonts w:ascii="Times New Roman" w:hAnsi="Times New Roman" w:cs="Times New Roman"/>
+        </w:rPr>
+        <w:t xml:space="preserve"> ha sido clave para la gestión de l</w:t>
+      </w:r>
+      <w:r>
+        <w:rPr>
+          <w:rFonts w:ascii="Times New Roman" w:hAnsi="Times New Roman" w:cs="Times New Roman"/>
+        </w:rPr>
+        <w:t>a memoria</w:t>
+      </w:r>
+      <w:r>
+        <w:rPr>
+          <w:rFonts w:ascii="Times New Roman" w:hAnsi="Times New Roman" w:cs="Times New Roman"/>
+        </w:rPr>
+        <w:t xml:space="preserve">, ya que </w:t>
+      </w:r>
+      <w:r>
+        <w:rPr>
+          <w:rFonts w:ascii="Times New Roman" w:hAnsi="Times New Roman" w:cs="Times New Roman"/>
+        </w:rPr>
+        <w:t xml:space="preserve">en la memoria estática no se puede </w:t>
+      </w:r>
+      <w:r>
+        <w:rPr>
+          <w:rFonts w:ascii="Times New Roman" w:hAnsi="Times New Roman" w:cs="Times New Roman"/>
+        </w:rPr>
+        <w:t xml:space="preserve">aumentar el almacenamiento en tiempo real de ejecución del programa se </w:t>
+      </w:r>
+      <w:r>
+        <w:rPr>
+          <w:rFonts w:ascii="Times New Roman" w:hAnsi="Times New Roman" w:cs="Times New Roman"/>
+        </w:rPr>
+        <w:t xml:space="preserve">opto por el uso de memoria dinámica, implementando </w:t>
+      </w:r>
+      <w:r>
+        <w:rPr>
+          <w:rFonts w:ascii="Times New Roman" w:hAnsi="Times New Roman" w:cs="Times New Roman"/>
+        </w:rPr>
+        <w:t>técnicas para expandir el tamaño de</w:t>
+      </w:r>
+      <w:r>
+        <w:rPr>
+          <w:rFonts w:ascii="Times New Roman" w:hAnsi="Times New Roman" w:cs="Times New Roman"/>
+        </w:rPr>
+        <w:t>l arreglo cuando se alcanza su capacidad máxima</w:t>
+      </w:r>
+      <w:r>
+        <w:rPr>
+          <w:rFonts w:ascii="Times New Roman" w:hAnsi="Times New Roman" w:cs="Times New Roman"/>
+        </w:rPr>
+        <w:t xml:space="preserve">, </w:t>
+      </w:r>
+      <w:r>
+        <w:rPr>
+          <w:rFonts w:ascii="Times New Roman" w:hAnsi="Times New Roman" w:cs="Times New Roman"/>
+        </w:rPr>
+        <w:t xml:space="preserve">lo cual </w:t>
+      </w:r>
+      <w:r>
+        <w:rPr>
+          <w:rFonts w:ascii="Times New Roman" w:hAnsi="Times New Roman" w:cs="Times New Roman"/>
+        </w:rPr>
+        <w:t>se ha hecho mediante el reemplazo de memoria</w:t>
+      </w:r>
+      <w:r>
+        <w:rPr>
+          <w:rFonts w:ascii="Times New Roman" w:hAnsi="Times New Roman" w:cs="Times New Roman"/>
+        </w:rPr>
+        <w:t>, e</w:t>
+      </w:r>
+      <w:r>
+        <w:rPr>
+          <w:rFonts w:ascii="Times New Roman" w:hAnsi="Times New Roman" w:cs="Times New Roman"/>
+        </w:rPr>
+        <w:t>s decir,</w:t>
+      </w:r>
+      <w:r>
+        <w:rPr>
+          <w:rFonts w:ascii="Times New Roman" w:hAnsi="Times New Roman" w:cs="Times New Roman"/>
+        </w:rPr>
+        <w:t xml:space="preserve"> no solo se </w:t>
+      </w:r>
+      <w:r>
+        <w:rPr>
+          <w:rFonts w:ascii="Times New Roman" w:hAnsi="Times New Roman" w:cs="Times New Roman"/>
+        </w:rPr>
+        <w:t>requ</w:t>
+      </w:r>
+      <w:r>
+        <w:rPr>
+          <w:rFonts w:ascii="Times New Roman" w:hAnsi="Times New Roman" w:cs="Times New Roman"/>
+        </w:rPr>
+        <w:t>iere</w:t>
+      </w:r>
+      <w:r>
+        <w:rPr>
+          <w:rFonts w:ascii="Times New Roman" w:hAnsi="Times New Roman" w:cs="Times New Roman"/>
+        </w:rPr>
+        <w:t xml:space="preserve"> asignar memoria al inicio del programa</w:t>
+      </w:r>
+      <w:r>
+        <w:rPr>
+          <w:rFonts w:ascii="Times New Roman" w:hAnsi="Times New Roman" w:cs="Times New Roman"/>
+        </w:rPr>
+        <w:t>, sino también deb</w:t>
+      </w:r>
+      <w:r>
+        <w:rPr>
+          <w:rFonts w:ascii="Times New Roman" w:hAnsi="Times New Roman" w:cs="Times New Roman"/>
+        </w:rPr>
+        <w:t>e</w:t>
+      </w:r>
+      <w:r>
+        <w:rPr>
+          <w:rFonts w:ascii="Times New Roman" w:hAnsi="Times New Roman" w:cs="Times New Roman"/>
+        </w:rPr>
+        <w:t xml:space="preserve"> tener la capacidad de reemplazar el arreglo </w:t>
+      </w:r>
+      <w:r>
+        <w:rPr>
+          <w:rFonts w:ascii="Times New Roman" w:hAnsi="Times New Roman" w:cs="Times New Roman"/>
+        </w:rPr>
+        <w:t xml:space="preserve">conforme los datos </w:t>
+      </w:r>
+      <w:r>
+        <w:rPr>
+          <w:rFonts w:ascii="Times New Roman" w:hAnsi="Times New Roman" w:cs="Times New Roman"/>
+        </w:rPr>
+        <w:t xml:space="preserve">se van </w:t>
+      </w:r>
+      <w:r>
+        <w:rPr>
+          <w:rFonts w:ascii="Times New Roman" w:hAnsi="Times New Roman" w:cs="Times New Roman"/>
+        </w:rPr>
+        <w:t>llen</w:t>
+      </w:r>
+      <w:r>
+        <w:rPr>
+          <w:rFonts w:ascii="Times New Roman" w:hAnsi="Times New Roman" w:cs="Times New Roman"/>
+        </w:rPr>
+        <w:t>ando</w:t>
+      </w:r>
+      <w:r>
+        <w:rPr>
+          <w:rFonts w:ascii="Times New Roman" w:hAnsi="Times New Roman" w:cs="Times New Roman"/>
+        </w:rPr>
+        <w:t xml:space="preserve">. El proceso del reemplazo de </w:t>
+      </w:r>
+      <w:r>
+        <w:rPr>
+          <w:rFonts w:ascii="Times New Roman" w:hAnsi="Times New Roman" w:cs="Times New Roman"/>
+        </w:rPr>
+        <w:t>memoria</w:t>
+      </w:r>
+      <w:r>
+        <w:rPr>
+          <w:rFonts w:ascii="Times New Roman" w:hAnsi="Times New Roman" w:cs="Times New Roman"/>
+        </w:rPr>
+        <w:t xml:space="preserve"> implica crear un nuevo arreglo con </w:t>
+      </w:r>
+      <w:r>
+        <w:rPr>
+          <w:rFonts w:ascii="Times New Roman" w:hAnsi="Times New Roman" w:cs="Times New Roman"/>
+        </w:rPr>
+        <w:t>más</w:t>
+      </w:r>
+      <w:r>
+        <w:rPr>
+          <w:rFonts w:ascii="Times New Roman" w:hAnsi="Times New Roman" w:cs="Times New Roman"/>
+        </w:rPr>
+        <w:t xml:space="preserve"> espacio</w:t>
+      </w:r>
+      <w:r>
+        <w:rPr>
+          <w:rFonts w:ascii="Times New Roman" w:hAnsi="Times New Roman" w:cs="Times New Roman"/>
+        </w:rPr>
+        <w:t xml:space="preserve">, </w:t>
+      </w:r>
+      <w:r>
+        <w:rPr>
+          <w:rFonts w:ascii="Times New Roman" w:hAnsi="Times New Roman" w:cs="Times New Roman"/>
+        </w:rPr>
+        <w:t>copiar los datos del arreglo anterior</w:t>
+      </w:r>
+      <w:r>
+        <w:rPr>
+          <w:rFonts w:ascii="Times New Roman" w:hAnsi="Times New Roman" w:cs="Times New Roman"/>
+        </w:rPr>
+        <w:t xml:space="preserve"> en el nuevo y liberar la memoria que se había ocupado con el arreglo anterior</w:t>
+      </w:r>
+      <w:r>
+        <w:rPr>
+          <w:rFonts w:ascii="Times New Roman" w:hAnsi="Times New Roman" w:cs="Times New Roman"/>
+        </w:rPr>
+        <w:t>. Esto ayuda</w:t>
+      </w:r>
+      <w:r>
+        <w:rPr>
+          <w:rFonts w:ascii="Times New Roman" w:hAnsi="Times New Roman" w:cs="Times New Roman"/>
+        </w:rPr>
+        <w:t xml:space="preserve"> a hacer un uso eficiente de la </w:t>
+      </w:r>
+      <w:r>
+        <w:rPr>
+          <w:rFonts w:ascii="Times New Roman" w:hAnsi="Times New Roman" w:cs="Times New Roman"/>
+        </w:rPr>
+        <w:t>memoria,</w:t>
+      </w:r>
+      <w:r>
+        <w:rPr>
+          <w:rFonts w:ascii="Times New Roman" w:hAnsi="Times New Roman" w:cs="Times New Roman"/>
+        </w:rPr>
+        <w:t xml:space="preserve"> pero </w:t>
+      </w:r>
+      <w:r>
+        <w:rPr>
+          <w:rFonts w:ascii="Times New Roman" w:hAnsi="Times New Roman" w:cs="Times New Roman"/>
+        </w:rPr>
+        <w:t>contiene complejidades</w:t>
+      </w:r>
+      <w:r>
+        <w:rPr>
+          <w:rFonts w:ascii="Times New Roman" w:hAnsi="Times New Roman" w:cs="Times New Roman"/>
+        </w:rPr>
+        <w:t xml:space="preserve"> a la hora de </w:t>
+      </w:r>
+      <w:r>
+        <w:rPr>
+          <w:rFonts w:ascii="Times New Roman" w:hAnsi="Times New Roman" w:cs="Times New Roman"/>
+        </w:rPr>
+        <w:t xml:space="preserve">introducirlo al código, por ejemplo, </w:t>
+      </w:r>
+      <w:r>
+        <w:rPr>
+          <w:rFonts w:ascii="Times New Roman" w:hAnsi="Times New Roman" w:cs="Times New Roman"/>
+        </w:rPr>
+        <w:t>la posibilidad de generar fugas de memoria</w:t>
+      </w:r>
+      <w:r>
+        <w:rPr>
+          <w:rFonts w:ascii="Times New Roman" w:hAnsi="Times New Roman" w:cs="Times New Roman"/>
+        </w:rPr>
+        <w:t>.</w:t>
+      </w:r>
+      <w:r>
+        <w:rPr>
+          <w:rFonts w:ascii="Times New Roman" w:hAnsi="Times New Roman" w:cs="Times New Roman"/>
+        </w:rPr>
+        <w:t xml:space="preserve"> </w:t>
+      </w:r>
+      <w:r>
+        <w:rPr>
+          <w:rFonts w:ascii="Times New Roman" w:hAnsi="Times New Roman" w:cs="Times New Roman"/>
+        </w:rPr>
+        <w:t xml:space="preserve">También se </w:t>
+      </w:r>
+      <w:r>
+        <w:rPr>
+          <w:rFonts w:ascii="Times New Roman" w:hAnsi="Times New Roman" w:cs="Times New Roman"/>
+        </w:rPr>
+        <w:t>genera dificultades a la hora de calcular la frecuencia</w:t>
+      </w:r>
+      <w:r>
+        <w:rPr>
+          <w:rFonts w:ascii="Times New Roman" w:hAnsi="Times New Roman" w:cs="Times New Roman"/>
+        </w:rPr>
+        <w:t xml:space="preserve">, en la cual se </w:t>
+      </w:r>
+      <w:r>
+        <w:rPr>
+          <w:rFonts w:ascii="Times New Roman" w:hAnsi="Times New Roman" w:cs="Times New Roman"/>
+        </w:rPr>
+        <w:t>calcula los picos de la señal</w:t>
+      </w:r>
+      <w:r>
+        <w:rPr>
+          <w:rFonts w:ascii="Times New Roman" w:hAnsi="Times New Roman" w:cs="Times New Roman"/>
+        </w:rPr>
+        <w:t>;</w:t>
+      </w:r>
+      <w:r>
+        <w:rPr>
+          <w:rFonts w:ascii="Times New Roman" w:hAnsi="Times New Roman" w:cs="Times New Roman"/>
+        </w:rPr>
+        <w:t xml:space="preserve"> pero a la hora de hacer las comparaciones en ocasiones no alcanza a calcular </w:t>
+      </w:r>
+      <w:r>
+        <w:rPr>
+          <w:rFonts w:ascii="Times New Roman" w:hAnsi="Times New Roman" w:cs="Times New Roman"/>
+        </w:rPr>
+        <w:t xml:space="preserve">el segundo punto máximo de la señal. Esto </w:t>
+      </w:r>
+      <w:r>
+        <w:rPr>
+          <w:rFonts w:ascii="Times New Roman" w:hAnsi="Times New Roman" w:cs="Times New Roman"/>
+        </w:rPr>
+        <w:t xml:space="preserve">es </w:t>
+      </w:r>
+      <w:r>
+        <w:rPr>
+          <w:rFonts w:ascii="Times New Roman" w:hAnsi="Times New Roman" w:cs="Times New Roman"/>
+        </w:rPr>
+        <w:t>punto para mejorar</w:t>
+      </w:r>
+      <w:r>
+        <w:rPr>
+          <w:rFonts w:ascii="Times New Roman" w:hAnsi="Times New Roman" w:cs="Times New Roman"/>
+        </w:rPr>
+        <w:t xml:space="preserve"> dentro del desafío</w:t>
+      </w:r>
+      <w:r>
+        <w:rPr>
+          <w:rFonts w:ascii="Times New Roman" w:hAnsi="Times New Roman" w:cs="Times New Roman"/>
+        </w:rPr>
+        <w:t xml:space="preserve">, </w:t>
+      </w:r>
+      <w:r>
+        <w:rPr>
+          <w:rFonts w:ascii="Times New Roman" w:hAnsi="Times New Roman" w:cs="Times New Roman"/>
+        </w:rPr>
+        <w:t>otro punto para mejorar son</w:t>
+      </w:r>
+      <w:r>
+        <w:rPr>
+          <w:rFonts w:ascii="Times New Roman" w:hAnsi="Times New Roman" w:cs="Times New Roman"/>
+        </w:rPr>
+        <w:t xml:space="preserve"> los cálculos para hallar las señales </w:t>
+      </w:r>
+      <w:r>
+        <w:rPr>
+          <w:rFonts w:ascii="Times New Roman" w:hAnsi="Times New Roman" w:cs="Times New Roman"/>
+        </w:rPr>
+        <w:t>también se han encontrado</w:t>
+      </w:r>
+      <w:r>
+        <w:rPr>
+          <w:rFonts w:ascii="Times New Roman" w:hAnsi="Times New Roman" w:cs="Times New Roman"/>
+        </w:rPr>
+        <w:t xml:space="preserve"> algunos </w:t>
+      </w:r>
+      <w:r>
+        <w:rPr>
+          <w:rFonts w:ascii="Times New Roman" w:hAnsi="Times New Roman" w:cs="Times New Roman"/>
+        </w:rPr>
+        <w:t>problemas</w:t>
+      </w:r>
+      <w:r>
+        <w:rPr>
+          <w:rFonts w:ascii="Times New Roman" w:hAnsi="Times New Roman" w:cs="Times New Roman"/>
+        </w:rPr>
+        <w:t>.</w:t>
+      </w:r>
+      <w:r>
+        <w:rPr>
+          <w:rFonts w:ascii="Times New Roman" w:hAnsi="Times New Roman" w:cs="Times New Roman"/>
+        </w:rPr>
+        <w:t xml:space="preserve"> </w:t>
+      </w:r>
+      <w:r>
+        <w:rPr>
+          <w:rFonts w:ascii="Times New Roman" w:hAnsi="Times New Roman" w:cs="Times New Roman"/>
+        </w:rPr>
+        <w:t xml:space="preserve">A la hora de llevar a </w:t>
+      </w:r>
+      <w:r>
+        <w:rPr>
+          <w:rFonts w:ascii="Times New Roman" w:hAnsi="Times New Roman" w:cs="Times New Roman"/>
+        </w:rPr>
+        <w:t xml:space="preserve">cabo la implementación del desafío, es </w:t>
+      </w:r>
+      <w:r>
+        <w:rPr>
+          <w:rFonts w:ascii="Times New Roman" w:hAnsi="Times New Roman" w:cs="Times New Roman"/>
+        </w:rPr>
+        <w:t>indispensable</w:t>
+      </w:r>
+      <w:r>
+        <w:rPr>
+          <w:rFonts w:ascii="Times New Roman" w:hAnsi="Times New Roman" w:cs="Times New Roman"/>
+        </w:rPr>
+        <w:t xml:space="preserve"> </w:t>
+      </w:r>
+      <w:r>
+        <w:rPr>
+          <w:rFonts w:ascii="Times New Roman" w:hAnsi="Times New Roman" w:cs="Times New Roman"/>
+        </w:rPr>
+        <w:t>más</w:t>
+      </w:r>
+      <w:r>
+        <w:rPr>
+          <w:rFonts w:ascii="Times New Roman" w:hAnsi="Times New Roman" w:cs="Times New Roman"/>
+        </w:rPr>
+        <w:t xml:space="preserve"> tiempo de análisis</w:t>
+      </w:r>
+      <w:r>
+        <w:rPr>
+          <w:rFonts w:ascii="Times New Roman" w:hAnsi="Times New Roman" w:cs="Times New Roman"/>
+        </w:rPr>
+        <w:t xml:space="preserve">, </w:t>
+      </w:r>
+      <w:r>
+        <w:rPr>
+          <w:rFonts w:ascii="Times New Roman" w:hAnsi="Times New Roman" w:cs="Times New Roman"/>
+        </w:rPr>
+        <w:t>para llegar a mejores resultados.</w:t>
+      </w:r>
+    </w:p>
+    <w:p>
+      <w:pPr>
+        <w:spacing w:line="480" w:lineRule="auto"/>
+        <w:ind w:left="680"/>
+        <w:rPr>
+          <w:rFonts w:ascii="Times New Roman" w:hAnsi="Times New Roman" w:cs="Times New Roman"/>
+        </w:rPr>
+      </w:pPr>
+      <w:r>
+        <w:rPr>
+          <w:rFonts w:ascii="Times New Roman" w:hAnsi="Times New Roman" w:cs="Times New Roman"/>
+        </w:rPr>
+        <w:t xml:space="preserve">El uso de la memoria dinámica en este desafío </w:t>
+      </w:r>
+      <w:r>
+        <w:rPr>
+          <w:rFonts w:ascii="Times New Roman" w:hAnsi="Times New Roman" w:cs="Times New Roman"/>
+        </w:rPr>
+        <w:t xml:space="preserve">ha sido un reto que ha requerido la atención suficiente para </w:t>
+      </w:r>
+      <w:r>
+        <w:rPr>
+          <w:rFonts w:ascii="Times New Roman" w:hAnsi="Times New Roman" w:cs="Times New Roman"/>
+        </w:rPr>
+        <w:t>la asignación y liberación de los recursos</w:t>
+      </w:r>
+      <w:r>
+        <w:rPr>
+          <w:rFonts w:ascii="Times New Roman" w:hAnsi="Times New Roman" w:cs="Times New Roman"/>
+        </w:rPr>
+        <w:t xml:space="preserve">, además, también </w:t>
+      </w:r>
+      <w:r>
+        <w:rPr>
+          <w:rFonts w:ascii="Times New Roman" w:hAnsi="Times New Roman" w:cs="Times New Roman"/>
+        </w:rPr>
+        <w:t>se enfrentaron limitaci</w:t>
+      </w:r>
+      <w:r>
+        <w:rPr>
+          <w:rFonts w:ascii="Times New Roman" w:hAnsi="Times New Roman" w:cs="Times New Roman"/>
+        </w:rPr>
+        <w:t>ones</w:t>
+      </w:r>
+      <w:r>
+        <w:rPr>
+          <w:rFonts w:ascii="Times New Roman" w:hAnsi="Times New Roman" w:cs="Times New Roman"/>
+        </w:rPr>
+        <w:t xml:space="preserve"> de </w:t>
+      </w:r>
+      <w:r>
+        <w:rPr>
+          <w:rFonts w:ascii="Times New Roman" w:hAnsi="Times New Roman" w:cs="Times New Roman"/>
+        </w:rPr>
+        <w:t>hardware</w:t>
+      </w:r>
+      <w:r>
+        <w:rPr>
+          <w:rFonts w:ascii="Times New Roman" w:hAnsi="Times New Roman" w:cs="Times New Roman"/>
+        </w:rPr>
+        <w:t xml:space="preserve"> al trabajar con Arduino</w:t>
+      </w:r>
+      <w:r>
+        <w:rPr>
+          <w:rFonts w:ascii="Times New Roman" w:hAnsi="Times New Roman" w:cs="Times New Roman"/>
+        </w:rPr>
+        <w:t>.</w:t>
+      </w:r>
+    </w:p>
+    <w:p>
+      <w:pPr>
+        <w:pStyle w:val="Ttulo1"/>
+        <w:numPr>
+          <w:ilvl w:val="0"/>
+          <w:numId w:val="9"/>
+        </w:numPr>
+        <w:spacing w:after="240" w:line="480" w:lineRule="auto"/>
+      </w:pPr>
+      <w:bookmarkStart w:id="4" w:name="_Toc177587805"/>
+      <w:r>
+        <w:lastRenderedPageBreak/>
+        <w:t xml:space="preserve">Evolución de la solución y consideraciones </w:t>
+      </w:r>
+      <w:r>
+        <w:t>para</w:t>
+      </w:r>
+      <w:r>
+        <w:t xml:space="preserve"> tener en cuenta en la implementación.</w:t>
+      </w:r>
+      <w:bookmarkEnd w:id="4"/>
+      <w:r>
+        <w:t xml:space="preserve"> </w:t>
+      </w:r>
+    </w:p>
+    <w:p>
+      <w:pPr>
+        <w:spacing w:line="480" w:lineRule="auto"/>
+        <w:ind w:left="680"/>
+        <w:rPr>
+          <w:rFonts w:ascii="Times New Roman" w:hAnsi="Times New Roman" w:cs="Times New Roman"/>
+        </w:rPr>
+      </w:pPr>
+      <w:r>
+        <w:rPr>
+          <w:rFonts w:ascii="Times New Roman" w:hAnsi="Times New Roman" w:cs="Times New Roman"/>
+        </w:rPr>
+        <w:t>La evolución</w:t>
+      </w:r>
+      <w:r>
+        <w:rPr>
+          <w:rFonts w:ascii="Times New Roman" w:hAnsi="Times New Roman" w:cs="Times New Roman"/>
+        </w:rPr>
+        <w:t xml:space="preserve"> de la solución del desafío</w:t>
+      </w:r>
+      <w:r>
+        <w:rPr>
+          <w:rFonts w:ascii="Times New Roman" w:hAnsi="Times New Roman" w:cs="Times New Roman"/>
+        </w:rPr>
+        <w:t xml:space="preserve"> </w:t>
+      </w:r>
+      <w:r>
+        <w:rPr>
+          <w:rFonts w:ascii="Times New Roman" w:hAnsi="Times New Roman" w:cs="Times New Roman"/>
+        </w:rPr>
+        <w:t>ha</w:t>
+      </w:r>
+      <w:r>
+        <w:rPr>
+          <w:rFonts w:ascii="Times New Roman" w:hAnsi="Times New Roman" w:cs="Times New Roman"/>
+        </w:rPr>
+        <w:t xml:space="preserve"> abordado el desarrollo</w:t>
+      </w:r>
+      <w:r>
+        <w:rPr>
+          <w:rFonts w:ascii="Times New Roman" w:hAnsi="Times New Roman" w:cs="Times New Roman"/>
+        </w:rPr>
+        <w:t xml:space="preserve">, ajuste y refinamiento </w:t>
+      </w:r>
+      <w:r>
+        <w:rPr>
+          <w:rFonts w:ascii="Times New Roman" w:hAnsi="Times New Roman" w:cs="Times New Roman"/>
+        </w:rPr>
+        <w:t>de los</w:t>
+      </w:r>
+      <w:r>
+        <w:rPr>
+          <w:rFonts w:ascii="Times New Roman" w:hAnsi="Times New Roman" w:cs="Times New Roman"/>
+        </w:rPr>
+        <w:t xml:space="preserve"> algoritmos implementados, además</w:t>
+      </w:r>
+      <w:r>
+        <w:rPr>
+          <w:rFonts w:ascii="Times New Roman" w:hAnsi="Times New Roman" w:cs="Times New Roman"/>
+        </w:rPr>
+        <w:t xml:space="preserve"> del uso </w:t>
+      </w:r>
+      <w:r>
+        <w:rPr>
+          <w:rFonts w:ascii="Times New Roman" w:hAnsi="Times New Roman" w:cs="Times New Roman"/>
+        </w:rPr>
+        <w:t xml:space="preserve">de </w:t>
+      </w:r>
+      <w:r>
+        <w:rPr>
+          <w:rFonts w:ascii="Times New Roman" w:hAnsi="Times New Roman" w:cs="Times New Roman"/>
+        </w:rPr>
+        <w:t xml:space="preserve">técnicas para analizar las señales </w:t>
+      </w:r>
+      <w:r>
+        <w:rPr>
+          <w:rFonts w:ascii="Times New Roman" w:hAnsi="Times New Roman" w:cs="Times New Roman"/>
+        </w:rPr>
+        <w:t xml:space="preserve">para determinar su forma. </w:t>
+      </w:r>
+      <w:r>
+        <w:rPr>
+          <w:rFonts w:ascii="Times New Roman" w:hAnsi="Times New Roman" w:cs="Times New Roman"/>
+        </w:rPr>
+        <w:t>En la fase in</w:t>
+      </w:r>
+      <w:r>
+        <w:rPr>
+          <w:rFonts w:ascii="Times New Roman" w:hAnsi="Times New Roman" w:cs="Times New Roman"/>
+        </w:rPr>
+        <w:t xml:space="preserve">icial del proceso, </w:t>
+      </w:r>
+      <w:r>
+        <w:rPr>
+          <w:rFonts w:ascii="Times New Roman" w:hAnsi="Times New Roman" w:cs="Times New Roman"/>
+        </w:rPr>
+        <w:t>se h</w:t>
+      </w:r>
+      <w:r>
+        <w:rPr>
+          <w:rFonts w:ascii="Times New Roman" w:hAnsi="Times New Roman" w:cs="Times New Roman"/>
+        </w:rPr>
+        <w:t>ace</w:t>
+      </w:r>
+      <w:r>
+        <w:rPr>
+          <w:rFonts w:ascii="Times New Roman" w:hAnsi="Times New Roman" w:cs="Times New Roman"/>
+        </w:rPr>
+        <w:t xml:space="preserve"> un análisis donde se defin</w:t>
+      </w:r>
+      <w:r>
+        <w:rPr>
+          <w:rFonts w:ascii="Times New Roman" w:hAnsi="Times New Roman" w:cs="Times New Roman"/>
+        </w:rPr>
+        <w:t>e</w:t>
+      </w:r>
+      <w:r>
+        <w:rPr>
+          <w:rFonts w:ascii="Times New Roman" w:hAnsi="Times New Roman" w:cs="Times New Roman"/>
+        </w:rPr>
+        <w:t xml:space="preserve"> los objetivos </w:t>
+      </w:r>
+      <w:r>
+        <w:rPr>
+          <w:rFonts w:ascii="Times New Roman" w:hAnsi="Times New Roman" w:cs="Times New Roman"/>
+        </w:rPr>
+        <w:t>y los requisitos del desafío,</w:t>
+      </w:r>
+      <w:r>
+        <w:rPr>
+          <w:rFonts w:ascii="Times New Roman" w:hAnsi="Times New Roman" w:cs="Times New Roman"/>
+        </w:rPr>
+        <w:t xml:space="preserve"> como </w:t>
+      </w:r>
+      <w:r>
+        <w:rPr>
+          <w:rFonts w:ascii="Times New Roman" w:hAnsi="Times New Roman" w:cs="Times New Roman"/>
+        </w:rPr>
+        <w:t xml:space="preserve">capturar señales, almacenar y procesar, </w:t>
+      </w:r>
+      <w:r>
+        <w:rPr>
+          <w:rFonts w:ascii="Times New Roman" w:hAnsi="Times New Roman" w:cs="Times New Roman"/>
+        </w:rPr>
+        <w:t xml:space="preserve">y por </w:t>
+      </w:r>
+      <w:r>
+        <w:rPr>
+          <w:rFonts w:ascii="Times New Roman" w:hAnsi="Times New Roman" w:cs="Times New Roman"/>
+        </w:rPr>
+        <w:t>último</w:t>
+      </w:r>
+      <w:r>
+        <w:rPr>
+          <w:rFonts w:ascii="Times New Roman" w:hAnsi="Times New Roman" w:cs="Times New Roman"/>
+        </w:rPr>
+        <w:t xml:space="preserve"> </w:t>
+      </w:r>
+      <w:r>
+        <w:rPr>
+          <w:rFonts w:ascii="Times New Roman" w:hAnsi="Times New Roman" w:cs="Times New Roman"/>
+        </w:rPr>
+        <w:t>visualizar</w:t>
+      </w:r>
+      <w:r>
+        <w:rPr>
+          <w:rFonts w:ascii="Times New Roman" w:hAnsi="Times New Roman" w:cs="Times New Roman"/>
+        </w:rPr>
+        <w:t xml:space="preserve"> los resultados.</w:t>
+      </w:r>
+      <w:r>
+        <w:rPr>
+          <w:rFonts w:ascii="Times New Roman" w:hAnsi="Times New Roman" w:cs="Times New Roman"/>
+        </w:rPr>
+        <w:t xml:space="preserve"> Para esto se debe tener en cuenta la implementación de un circuito en tinkercad que </w:t>
+      </w:r>
+      <w:r>
+        <w:rPr>
+          <w:rFonts w:ascii="Times New Roman" w:hAnsi="Times New Roman" w:cs="Times New Roman"/>
+        </w:rPr>
+        <w:t>ayudará en el proceso de captura y visualización de los datos.</w:t>
+      </w:r>
+      <w:r>
+        <w:rPr>
+          <w:rFonts w:ascii="Times New Roman" w:hAnsi="Times New Roman" w:cs="Times New Roman"/>
+        </w:rPr>
+        <w:t xml:space="preserve"> </w:t>
+      </w:r>
+    </w:p>
+    <w:p>
+      <w:pPr>
+        <w:spacing w:line="480" w:lineRule="auto"/>
+        <w:ind w:left="680"/>
+        <w:rPr>
+          <w:rFonts w:ascii="Times New Roman" w:hAnsi="Times New Roman" w:cs="Times New Roman"/>
+        </w:rPr>
+      </w:pPr>
+      <w:r>
+        <w:rPr>
+          <w:rFonts w:ascii="Times New Roman" w:hAnsi="Times New Roman" w:cs="Times New Roman"/>
+          <w:noProof/>
+        </w:rPr>
+        <w:drawing>
+          <wp:inline distT="0" distB="0" distL="0" distR="0" wp14:anchorId="224C791C" wp14:editId="4D145520">
+            <wp:extent cx="5971540" cy="4274185"/>
+            <wp:effectExtent l="0" t="0" r="0" b="0"/>
+            <wp:docPr id="1347868577" name="Imagen 7"/>
+            <wp:cNvGraphicFramePr>
+              <a:graphicFrameLocks xmlns:a="http://schemas.openxmlformats.org/drawingml/2006/main" noChangeAspect="1"/>
+            </wp:cNvGraphicFramePr>
+            <a:graphic xmlns:a="http://schemas.openxmlformats.org/drawingml/2006/main">
+              <a:graphicData uri="http://schemas.openxmlformats.org/drawingml/2006/picture">
+                <pic:pic xmlns:pic="http://schemas.openxmlformats.org/drawingml/2006/picture">
+                  <pic:nvPicPr>
+                    <pic:cNvPr id="1347868577" name="Imagen 1347868577"/>
+                    <pic:cNvPicPr/>
+                  </pic:nvPicPr>
+                  <pic:blipFill>
+                    <a:blip r:embed="rId9">
+                      <a:extLst>
+                        <a:ext uri="{28A0092B-C50C-407E-A947-70E740481C1C}">
+                          <a14:useLocalDpi xmlns:a14="http://schemas.microsoft.com/office/drawing/2010/main" val="0"/>
+                        </a:ext>
+                      </a:extLst>
+                    </a:blip>
+                    <a:stretch>
+                      <a:fillRect/>
+                    </a:stretch>
+                  </pic:blipFill>
+                  <pic:spPr>
+                    <a:xfrm>
+                      <a:off x="0" y="0"/>
+                      <a:ext cx="5971540" cy="4274185"/>
+                    </a:xfrm>
+                    <a:prstGeom prst="rect">
+                      <a:avLst/>
+                    </a:prstGeom>
+                  </pic:spPr>
+                </pic:pic>
+              </a:graphicData>
+            </a:graphic>
+          </wp:inline>
+        </w:drawing>
+      </w:r>
+    </w:p>
+    <w:p>
+      <w:pPr>
+        <w:spacing w:line="480" w:lineRule="auto"/>
+        <w:ind w:left="680"/>
+        <w:jc w:val="center"/>
+        <w:rPr>
+          <w:rFonts w:ascii="Times New Roman" w:hAnsi="Times New Roman" w:cs="Times New Roman"/>
+          <w:b/>
+          <w:bCs/>
+        </w:rPr>
+      </w:pPr>
+      <w:r>
+        <w:rPr>
+          <w:rFonts w:ascii="Times New Roman" w:hAnsi="Times New Roman" w:cs="Times New Roman"/>
+          <w:b/>
+          <w:bCs/>
+        </w:rPr>
+        <w:t>Figura 2. Circuito</w:t>
+      </w:r>
+      <w:r>
+        <w:rPr>
+          <w:rFonts w:ascii="Times New Roman" w:hAnsi="Times New Roman" w:cs="Times New Roman"/>
+          <w:b/>
+          <w:bCs/>
+        </w:rPr>
+        <w:t xml:space="preserve"> para la simulación.</w:t>
+      </w:r>
+    </w:p>
+    <w:p>
+      <w:pPr>
+        <w:spacing w:line="480" w:lineRule="auto"/>
+        <w:ind w:left="680"/>
+        <w:rPr>
+          <w:rFonts w:ascii="Times New Roman" w:hAnsi="Times New Roman" w:cs="Times New Roman"/>
+        </w:rPr>
+      </w:pPr>
+      <w:r>
+        <w:rPr>
+          <w:rFonts w:ascii="Times New Roman" w:hAnsi="Times New Roman" w:cs="Times New Roman"/>
+        </w:rPr>
+        <w:lastRenderedPageBreak/>
+        <w:t>Para</w:t>
+      </w:r>
+      <w:r>
+        <w:rPr>
+          <w:rFonts w:ascii="Times New Roman" w:hAnsi="Times New Roman" w:cs="Times New Roman"/>
+        </w:rPr>
+        <w:t xml:space="preserve"> armar el circuito de la figura 2, se </w:t>
+      </w:r>
+      <w:r>
+        <w:rPr>
+          <w:rFonts w:ascii="Times New Roman" w:hAnsi="Times New Roman" w:cs="Times New Roman"/>
+        </w:rPr>
+        <w:t>usó</w:t>
+      </w:r>
+      <w:r>
+        <w:rPr>
+          <w:rFonts w:ascii="Times New Roman" w:hAnsi="Times New Roman" w:cs="Times New Roman"/>
+        </w:rPr>
+        <w:t xml:space="preserve"> un Arduino uno</w:t>
+      </w:r>
+      <w:r>
+        <w:rPr>
+          <w:rFonts w:ascii="Times New Roman" w:hAnsi="Times New Roman" w:cs="Times New Roman"/>
+        </w:rPr>
+        <w:t xml:space="preserve">, al cual se conectan una </w:t>
+      </w:r>
+      <w:r>
+        <w:rPr>
+          <w:rFonts w:ascii="Times New Roman" w:hAnsi="Times New Roman" w:cs="Times New Roman"/>
+        </w:rPr>
+        <w:t>LCD I2C, dos pulsadores y un generador de funciones, el cual se encargar</w:t>
+      </w:r>
+      <w:r>
+        <w:rPr>
+          <w:rFonts w:ascii="Times New Roman" w:hAnsi="Times New Roman" w:cs="Times New Roman"/>
+        </w:rPr>
+        <w:t xml:space="preserve">á de generar </w:t>
+      </w:r>
+      <w:r>
+        <w:rPr>
+          <w:rFonts w:ascii="Times New Roman" w:hAnsi="Times New Roman" w:cs="Times New Roman"/>
+        </w:rPr>
+        <w:t>las señales</w:t>
+      </w:r>
+      <w:r>
+        <w:rPr>
+          <w:rFonts w:ascii="Times New Roman" w:hAnsi="Times New Roman" w:cs="Times New Roman"/>
+        </w:rPr>
+        <w:t xml:space="preserve"> que se necesitan para llevar a cabo el desaf</w:t>
+      </w:r>
+      <w:r>
+        <w:rPr>
+          <w:rFonts w:ascii="Times New Roman" w:hAnsi="Times New Roman" w:cs="Times New Roman"/>
+        </w:rPr>
+        <w:t>ío.</w:t>
+      </w:r>
+    </w:p>
+    <w:p>
+      <w:pPr>
+        <w:spacing w:line="480" w:lineRule="auto"/>
+        <w:ind w:left="680"/>
+        <w:rPr>
+          <w:rFonts w:ascii="Times New Roman" w:hAnsi="Times New Roman" w:cs="Times New Roman"/>
+        </w:rPr>
+      </w:pPr>
+      <w:r>
+        <w:rPr>
+          <w:rFonts w:ascii="Times New Roman" w:hAnsi="Times New Roman" w:cs="Times New Roman"/>
+        </w:rPr>
+        <w:t>Ahora bien</w:t>
+      </w:r>
+      <w:r>
+        <w:rPr>
+          <w:rFonts w:ascii="Times New Roman" w:hAnsi="Times New Roman" w:cs="Times New Roman"/>
+        </w:rPr>
+        <w:t>, p</w:t>
+      </w:r>
+      <w:r>
+        <w:rPr>
+          <w:rFonts w:ascii="Times New Roman" w:hAnsi="Times New Roman" w:cs="Times New Roman"/>
+        </w:rPr>
+        <w:t xml:space="preserve">ara la implantación se </w:t>
+      </w:r>
+      <w:r>
+        <w:rPr>
+          <w:rFonts w:ascii="Times New Roman" w:hAnsi="Times New Roman" w:cs="Times New Roman"/>
+        </w:rPr>
+        <w:t>consider</w:t>
+      </w:r>
+      <w:r>
+        <w:rPr>
+          <w:rFonts w:ascii="Times New Roman" w:hAnsi="Times New Roman" w:cs="Times New Roman"/>
+        </w:rPr>
+        <w:t>a</w:t>
+      </w:r>
+      <w:r>
+        <w:rPr>
+          <w:rFonts w:ascii="Times New Roman" w:hAnsi="Times New Roman" w:cs="Times New Roman"/>
+        </w:rPr>
+        <w:t xml:space="preserve"> </w:t>
+      </w:r>
+      <w:r>
+        <w:rPr>
+          <w:rFonts w:ascii="Times New Roman" w:hAnsi="Times New Roman" w:cs="Times New Roman"/>
+        </w:rPr>
+        <w:t>la gestión de la memoria dinámica</w:t>
+      </w:r>
+      <w:r>
+        <w:rPr>
+          <w:rFonts w:ascii="Times New Roman" w:hAnsi="Times New Roman" w:cs="Times New Roman"/>
+        </w:rPr>
+        <w:t xml:space="preserve">, donde se </w:t>
+      </w:r>
+      <w:r>
+        <w:rPr>
+          <w:rFonts w:ascii="Times New Roman" w:hAnsi="Times New Roman" w:cs="Times New Roman"/>
+        </w:rPr>
+        <w:t>debe</w:t>
+      </w:r>
+      <w:r>
+        <w:rPr>
+          <w:rFonts w:ascii="Times New Roman" w:hAnsi="Times New Roman" w:cs="Times New Roman"/>
+        </w:rPr>
+        <w:t xml:space="preserve"> </w:t>
+      </w:r>
+      <w:r>
+        <w:rPr>
+          <w:rFonts w:ascii="Times New Roman" w:hAnsi="Times New Roman" w:cs="Times New Roman"/>
+        </w:rPr>
+        <w:t>implementar técnicas de asignación y liberación de memoria,</w:t>
+      </w:r>
+      <w:r>
+        <w:rPr>
+          <w:rFonts w:ascii="Times New Roman" w:hAnsi="Times New Roman" w:cs="Times New Roman"/>
+        </w:rPr>
+        <w:t xml:space="preserve"> además, se debe tener en </w:t>
+      </w:r>
+      <w:r>
+        <w:rPr>
+          <w:rFonts w:ascii="Times New Roman" w:hAnsi="Times New Roman" w:cs="Times New Roman"/>
+        </w:rPr>
+        <w:t>cuenta la frecuencia de muestreo</w:t>
+      </w:r>
+      <w:r>
+        <w:rPr>
+          <w:rFonts w:ascii="Times New Roman" w:hAnsi="Times New Roman" w:cs="Times New Roman"/>
+        </w:rPr>
+        <w:t xml:space="preserve"> y así hacer una captura de datos </w:t>
+      </w:r>
+      <w:r>
+        <w:rPr>
+          <w:rFonts w:ascii="Times New Roman" w:hAnsi="Times New Roman" w:cs="Times New Roman"/>
+        </w:rPr>
+        <w:t>con más precisión</w:t>
+      </w:r>
+      <w:r>
+        <w:rPr>
+          <w:rFonts w:ascii="Times New Roman" w:hAnsi="Times New Roman" w:cs="Times New Roman"/>
+        </w:rPr>
+        <w:t>, al mismo tiempo se</w:t>
+      </w:r>
+      <w:r>
+        <w:rPr>
+          <w:rFonts w:ascii="Times New Roman" w:hAnsi="Times New Roman" w:cs="Times New Roman"/>
+        </w:rPr>
+        <w:t xml:space="preserve"> debe llevar a cabo técnicas para manejar errores</w:t>
+      </w:r>
+      <w:r>
+        <w:rPr>
+          <w:rFonts w:ascii="Times New Roman" w:hAnsi="Times New Roman" w:cs="Times New Roman"/>
+        </w:rPr>
+        <w:t xml:space="preserve">, por </w:t>
+      </w:r>
+      <w:r>
+        <w:rPr>
+          <w:rFonts w:ascii="Times New Roman" w:hAnsi="Times New Roman" w:cs="Times New Roman"/>
+        </w:rPr>
+        <w:t>ejemplo,</w:t>
+      </w:r>
+      <w:r>
+        <w:rPr>
+          <w:rFonts w:ascii="Times New Roman" w:hAnsi="Times New Roman" w:cs="Times New Roman"/>
+        </w:rPr>
+        <w:t xml:space="preserve"> datos fuera del rango</w:t>
+      </w:r>
+      <w:r>
+        <w:rPr>
+          <w:rFonts w:ascii="Times New Roman" w:hAnsi="Times New Roman" w:cs="Times New Roman"/>
+        </w:rPr>
+        <w:t xml:space="preserve">. </w:t>
+      </w:r>
+      <w:r>
+        <w:rPr>
+          <w:rFonts w:ascii="Times New Roman" w:hAnsi="Times New Roman" w:cs="Times New Roman"/>
+        </w:rPr>
+        <w:t>Igualmente se debe verificar la funcionalidad de los algoritmos de ma</w:t>
+      </w:r>
+      <w:r>
+        <w:rPr>
+          <w:rFonts w:ascii="Times New Roman" w:hAnsi="Times New Roman" w:cs="Times New Roman"/>
+        </w:rPr>
+        <w:t xml:space="preserve">nera unitaria, es decir, a medida que se van creando, y a la vez de manera </w:t>
+      </w:r>
+      <w:r>
+        <w:rPr>
+          <w:rFonts w:ascii="Times New Roman" w:hAnsi="Times New Roman" w:cs="Times New Roman"/>
+        </w:rPr>
+        <w:t>integrada con el resto del código</w:t>
+      </w:r>
+      <w:r>
+        <w:rPr>
+          <w:rFonts w:ascii="Times New Roman" w:hAnsi="Times New Roman" w:cs="Times New Roman"/>
+        </w:rPr>
+        <w:t>.</w:t>
+      </w:r>
+      <w:r>
+        <w:rPr>
+          <w:rFonts w:ascii="Times New Roman" w:hAnsi="Times New Roman" w:cs="Times New Roman"/>
+        </w:rPr>
+        <w:t xml:space="preserve"> Los algoritmos implementados deben permitir el análisis de la señal registrada, cubriendo las necesidades fundamentales para la solución del problema planteado</w:t>
+      </w:r>
+      <w:r>
+        <w:rPr>
+          <w:rFonts w:ascii="Times New Roman" w:hAnsi="Times New Roman" w:cs="Times New Roman"/>
+        </w:rPr>
+        <w:t>.</w:t>
+      </w:r>
+      <w:r>
+        <w:rPr>
+          <w:rFonts w:ascii="Times New Roman" w:hAnsi="Times New Roman" w:cs="Times New Roman"/>
+        </w:rPr>
+        <w:t xml:space="preserve"> </w:t>
+      </w:r>
+    </w:p>
+    <w:p>
+      <w:pPr>
+        <w:spacing w:line="480" w:lineRule="auto"/>
+        <w:ind w:left="680"/>
+        <w:rPr>
+          <w:rFonts w:ascii="Times New Roman" w:hAnsi="Times New Roman" w:cs="Times New Roman"/>
+        </w:rPr>
+      </w:pPr>
+    </w:p>
     <w:sectPr>
-      <w:headerReference w:type="default" r:id="rId9"/>
+      <w:headerReference w:type="default" r:id="rId10"/>
       <w:pgSz w:w="12240" w:h="15840"/>
       <w:pgMar w:top="1418" w:right="1418" w:bottom="1418" w:left="1418" w:header="709" w:footer="709" w:gutter="0"/>
       <w:cols w:space="708"/>
@@ -1904,6 +5712,13 @@
       </w:r>
     </w:p>
   </w:endnote>
+  <w:endnote w:type="continuationNotice" w:id="1">
+    <w:p>
+      <w:pPr>
+        <w:spacing w:after="0" w:line="240" w:lineRule="auto"/>
+      </w:pPr>
+    </w:p>
+  </w:endnote>
 </w:endnotes>
 </file>
 
@@ -1927,6 +5742,13 @@
       <w:r>
         <w:continuationSeparator/>
       </w:r>
+    </w:p>
+  </w:footnote>
+  <w:footnote w:type="continuationNotice" w:id="1">
+    <w:p>
+      <w:pPr>
+        <w:spacing w:after="0" w:line="240" w:lineRule="auto"/>
+      </w:pPr>
     </w:p>
   </w:footnote>
 </w:footnotes>
@@ -2075,16 +5897,16 @@
     </w:lvl>
   </w:abstractNum>
   <w:abstractNum w:abstractNumId="1" w15:restartNumberingAfterBreak="0">
-    <w:nsid w:val="0E2E1C69"/>
+    <w:nsid w:val="0CB0755F"/>
     <w:multiLevelType w:val="hybridMultilevel"/>
-    <w:tmpl w:val="A29601FA"/>
-    <w:lvl w:ilvl="0" w:tplc="240A0019">
+    <w:tmpl w:val="8BB88E8E"/>
+    <w:lvl w:ilvl="0" w:tplc="274CF6F4">
       <w:start w:val="1"/>
-      <w:numFmt w:val="lowerLetter"/>
+      <w:numFmt w:val="decimal"/>
       <w:lvlText w:val="%1."/>
       <w:lvlJc w:val="left"/>
       <w:pPr>
-        <w:ind w:left="720" w:hanging="360"/>
+        <w:ind w:left="1080" w:hanging="360"/>
       </w:pPr>
       <w:rPr>
         <w:rFonts w:hint="default"/>
@@ -2096,7 +5918,7 @@
       <w:lvlText w:val="%2."/>
       <w:lvlJc w:val="left"/>
       <w:pPr>
-        <w:ind w:left="1440" w:hanging="360"/>
+        <w:ind w:left="1800" w:hanging="360"/>
       </w:pPr>
     </w:lvl>
     <w:lvl w:ilvl="2" w:tplc="240A001B" w:tentative="1">
@@ -2105,7 +5927,7 @@
       <w:lvlText w:val="%3."/>
       <w:lvlJc w:val="right"/>
       <w:pPr>
-        <w:ind w:left="2160" w:hanging="180"/>
+        <w:ind w:left="2520" w:hanging="180"/>
       </w:pPr>
     </w:lvl>
     <w:lvl w:ilvl="3" w:tplc="240A000F" w:tentative="1">
@@ -2114,7 +5936,7 @@
       <w:lvlText w:val="%4."/>
       <w:lvlJc w:val="left"/>
       <w:pPr>
-        <w:ind w:left="2880" w:hanging="360"/>
+        <w:ind w:left="3240" w:hanging="360"/>
       </w:pPr>
     </w:lvl>
     <w:lvl w:ilvl="4" w:tplc="240A0019" w:tentative="1">
@@ -2123,7 +5945,7 @@
       <w:lvlText w:val="%5."/>
       <w:lvlJc w:val="left"/>
       <w:pPr>
-        <w:ind w:left="3600" w:hanging="360"/>
+        <w:ind w:left="3960" w:hanging="360"/>
       </w:pPr>
     </w:lvl>
     <w:lvl w:ilvl="5" w:tplc="240A001B" w:tentative="1">
@@ -2132,7 +5954,7 @@
       <w:lvlText w:val="%6."/>
       <w:lvlJc w:val="right"/>
       <w:pPr>
-        <w:ind w:left="4320" w:hanging="180"/>
+        <w:ind w:left="4680" w:hanging="180"/>
       </w:pPr>
     </w:lvl>
     <w:lvl w:ilvl="6" w:tplc="240A000F" w:tentative="1">
@@ -2141,7 +5963,7 @@
       <w:lvlText w:val="%7."/>
       <w:lvlJc w:val="left"/>
       <w:pPr>
-        <w:ind w:left="5040" w:hanging="360"/>
+        <w:ind w:left="5400" w:hanging="360"/>
       </w:pPr>
     </w:lvl>
     <w:lvl w:ilvl="7" w:tplc="240A0019" w:tentative="1">
@@ -2150,7 +5972,7 @@
       <w:lvlText w:val="%8."/>
       <w:lvlJc w:val="left"/>
       <w:pPr>
-        <w:ind w:left="5760" w:hanging="360"/>
+        <w:ind w:left="6120" w:hanging="360"/>
       </w:pPr>
     </w:lvl>
     <w:lvl w:ilvl="8" w:tplc="240A001B" w:tentative="1">
@@ -2159,11 +5981,213 @@
       <w:lvlText w:val="%9."/>
       <w:lvlJc w:val="right"/>
       <w:pPr>
-        <w:ind w:left="6480" w:hanging="180"/>
+        <w:ind w:left="6840" w:hanging="180"/>
       </w:pPr>
     </w:lvl>
   </w:abstractNum>
   <w:abstractNum w:abstractNumId="2" w15:restartNumberingAfterBreak="0">
+    <w:nsid w:val="0E2E1C69"/>
+    <w:multiLevelType w:val="hybridMultilevel"/>
+    <w:tmpl w:val="A29601FA"/>
+    <w:lvl w:ilvl="0" w:tplc="240A0019">
+      <w:start w:val="1"/>
+      <w:numFmt w:val="lowerLetter"/>
+      <w:lvlText w:val="%1."/>
+      <w:lvlJc w:val="left"/>
+      <w:pPr>
+        <w:ind w:left="720" w:hanging="360"/>
+      </w:pPr>
+      <w:rPr>
+        <w:rFonts w:hint="default"/>
+      </w:rPr>
+    </w:lvl>
+    <w:lvl w:ilvl="1" w:tplc="240A0019" w:tentative="1">
+      <w:start w:val="1"/>
+      <w:numFmt w:val="lowerLetter"/>
+      <w:lvlText w:val="%2."/>
+      <w:lvlJc w:val="left"/>
+      <w:pPr>
+        <w:ind w:left="1440" w:hanging="360"/>
+      </w:pPr>
+    </w:lvl>
+    <w:lvl w:ilvl="2" w:tplc="240A001B" w:tentative="1">
+      <w:start w:val="1"/>
+      <w:numFmt w:val="lowerRoman"/>
+      <w:lvlText w:val="%3."/>
+      <w:lvlJc w:val="right"/>
+      <w:pPr>
+        <w:ind w:left="2160" w:hanging="180"/>
+      </w:pPr>
+    </w:lvl>
+    <w:lvl w:ilvl="3" w:tplc="240A000F" w:tentative="1">
+      <w:start w:val="1"/>
+      <w:numFmt w:val="decimal"/>
+      <w:lvlText w:val="%4."/>
+      <w:lvlJc w:val="left"/>
+      <w:pPr>
+        <w:ind w:left="2880" w:hanging="360"/>
+      </w:pPr>
+    </w:lvl>
+    <w:lvl w:ilvl="4" w:tplc="240A0019" w:tentative="1">
+      <w:start w:val="1"/>
+      <w:numFmt w:val="lowerLetter"/>
+      <w:lvlText w:val="%5."/>
+      <w:lvlJc w:val="left"/>
+      <w:pPr>
+        <w:ind w:left="3600" w:hanging="360"/>
+      </w:pPr>
+    </w:lvl>
+    <w:lvl w:ilvl="5" w:tplc="240A001B" w:tentative="1">
+      <w:start w:val="1"/>
+      <w:numFmt w:val="lowerRoman"/>
+      <w:lvlText w:val="%6."/>
+      <w:lvlJc w:val="right"/>
+      <w:pPr>
+        <w:ind w:left="4320" w:hanging="180"/>
+      </w:pPr>
+    </w:lvl>
+    <w:lvl w:ilvl="6" w:tplc="240A000F" w:tentative="1">
+      <w:start w:val="1"/>
+      <w:numFmt w:val="decimal"/>
+      <w:lvlText w:val="%7."/>
+      <w:lvlJc w:val="left"/>
+      <w:pPr>
+        <w:ind w:left="5040" w:hanging="360"/>
+      </w:pPr>
+    </w:lvl>
+    <w:lvl w:ilvl="7" w:tplc="240A0019" w:tentative="1">
+      <w:start w:val="1"/>
+      <w:numFmt w:val="lowerLetter"/>
+      <w:lvlText w:val="%8."/>
+      <w:lvlJc w:val="left"/>
+      <w:pPr>
+        <w:ind w:left="5760" w:hanging="360"/>
+      </w:pPr>
+    </w:lvl>
+    <w:lvl w:ilvl="8" w:tplc="240A001B" w:tentative="1">
+      <w:start w:val="1"/>
+      <w:numFmt w:val="lowerRoman"/>
+      <w:lvlText w:val="%9."/>
+      <w:lvlJc w:val="right"/>
+      <w:pPr>
+        <w:ind w:left="6480" w:hanging="180"/>
+      </w:pPr>
+    </w:lvl>
+  </w:abstractNum>
+  <w:abstractNum w:abstractNumId="3" w15:restartNumberingAfterBreak="0">
+    <w:nsid w:val="115774E3"/>
+    <w:multiLevelType w:val="hybridMultilevel"/>
+    <w:tmpl w:val="01E63A08"/>
+    <w:lvl w:ilvl="0" w:tplc="C744037C">
+      <w:start w:val="4"/>
+      <w:numFmt w:val="bullet"/>
+      <w:lvlText w:val="-"/>
+      <w:lvlJc w:val="left"/>
+      <w:pPr>
+        <w:ind w:left="1080" w:hanging="360"/>
+      </w:pPr>
+      <w:rPr>
+        <w:rFonts w:ascii="Times New Roman" w:eastAsiaTheme="minorHAnsi" w:hAnsi="Times New Roman" w:cs="Times New Roman" w:hint="default"/>
+      </w:rPr>
+    </w:lvl>
+    <w:lvl w:ilvl="1" w:tplc="240A0003" w:tentative="1">
+      <w:start w:val="1"/>
+      <w:numFmt w:val="bullet"/>
+      <w:lvlText w:val="o"/>
+      <w:lvlJc w:val="left"/>
+      <w:pPr>
+        <w:ind w:left="1800" w:hanging="360"/>
+      </w:pPr>
+      <w:rPr>
+        <w:rFonts w:ascii="Courier New" w:hAnsi="Courier New" w:cs="Courier New" w:hint="default"/>
+      </w:rPr>
+    </w:lvl>
+    <w:lvl w:ilvl="2" w:tplc="240A0005" w:tentative="1">
+      <w:start w:val="1"/>
+      <w:numFmt w:val="bullet"/>
+      <w:lvlText w:val=""/>
+      <w:lvlJc w:val="left"/>
+      <w:pPr>
+        <w:ind w:left="2520" w:hanging="360"/>
+      </w:pPr>
+      <w:rPr>
+        <w:rFonts w:ascii="Wingdings" w:hAnsi="Wingdings" w:hint="default"/>
+      </w:rPr>
+    </w:lvl>
+    <w:lvl w:ilvl="3" w:tplc="240A0001" w:tentative="1">
+      <w:start w:val="1"/>
+      <w:numFmt w:val="bullet"/>
+      <w:lvlText w:val=""/>
+      <w:lvlJc w:val="left"/>
+      <w:pPr>
+        <w:ind w:left="3240" w:hanging="360"/>
+      </w:pPr>
+      <w:rPr>
+        <w:rFonts w:ascii="Symbol" w:hAnsi="Symbol" w:hint="default"/>
+      </w:rPr>
+    </w:lvl>
+    <w:lvl w:ilvl="4" w:tplc="240A0003" w:tentative="1">
+      <w:start w:val="1"/>
+      <w:numFmt w:val="bullet"/>
+      <w:lvlText w:val="o"/>
+      <w:lvlJc w:val="left"/>
+      <w:pPr>
+        <w:ind w:left="3960" w:hanging="360"/>
+      </w:pPr>
+      <w:rPr>
+        <w:rFonts w:ascii="Courier New" w:hAnsi="Courier New" w:cs="Courier New" w:hint="default"/>
+      </w:rPr>
+    </w:lvl>
+    <w:lvl w:ilvl="5" w:tplc="240A0005" w:tentative="1">
+      <w:start w:val="1"/>
+      <w:numFmt w:val="bullet"/>
+      <w:lvlText w:val=""/>
+      <w:lvlJc w:val="left"/>
+      <w:pPr>
+        <w:ind w:left="4680" w:hanging="360"/>
+      </w:pPr>
+      <w:rPr>
+        <w:rFonts w:ascii="Wingdings" w:hAnsi="Wingdings" w:hint="default"/>
+      </w:rPr>
+    </w:lvl>
+    <w:lvl w:ilvl="6" w:tplc="240A0001" w:tentative="1">
+      <w:start w:val="1"/>
+      <w:numFmt w:val="bullet"/>
+      <w:lvlText w:val=""/>
+      <w:lvlJc w:val="left"/>
+      <w:pPr>
+        <w:ind w:left="5400" w:hanging="360"/>
+      </w:pPr>
+      <w:rPr>
+        <w:rFonts w:ascii="Symbol" w:hAnsi="Symbol" w:hint="default"/>
+      </w:rPr>
+    </w:lvl>
+    <w:lvl w:ilvl="7" w:tplc="240A0003" w:tentative="1">
+      <w:start w:val="1"/>
+      <w:numFmt w:val="bullet"/>
+      <w:lvlText w:val="o"/>
+      <w:lvlJc w:val="left"/>
+      <w:pPr>
+        <w:ind w:left="6120" w:hanging="360"/>
+      </w:pPr>
+      <w:rPr>
+        <w:rFonts w:ascii="Courier New" w:hAnsi="Courier New" w:cs="Courier New" w:hint="default"/>
+      </w:rPr>
+    </w:lvl>
+    <w:lvl w:ilvl="8" w:tplc="240A0005" w:tentative="1">
+      <w:start w:val="1"/>
+      <w:numFmt w:val="bullet"/>
+      <w:lvlText w:val=""/>
+      <w:lvlJc w:val="left"/>
+      <w:pPr>
+        <w:ind w:left="6840" w:hanging="360"/>
+      </w:pPr>
+      <w:rPr>
+        <w:rFonts w:ascii="Wingdings" w:hAnsi="Wingdings" w:hint="default"/>
+      </w:rPr>
+    </w:lvl>
+  </w:abstractNum>
+  <w:abstractNum w:abstractNumId="4" w15:restartNumberingAfterBreak="0">
     <w:nsid w:val="40096BCA"/>
     <w:multiLevelType w:val="hybridMultilevel"/>
     <w:tmpl w:val="928EDA7A"/>
@@ -2253,7 +6277,96 @@
       </w:pPr>
     </w:lvl>
   </w:abstractNum>
-  <w:abstractNum w:abstractNumId="3" w15:restartNumberingAfterBreak="0">
+  <w:abstractNum w:abstractNumId="5" w15:restartNumberingAfterBreak="0">
+    <w:nsid w:val="450A58B2"/>
+    <w:multiLevelType w:val="hybridMultilevel"/>
+    <w:tmpl w:val="CBD679E8"/>
+    <w:lvl w:ilvl="0" w:tplc="AACE29D8">
+      <w:start w:val="5"/>
+      <w:numFmt w:val="lowerLetter"/>
+      <w:lvlText w:val="%1."/>
+      <w:lvlJc w:val="left"/>
+      <w:pPr>
+        <w:ind w:left="785" w:hanging="360"/>
+      </w:pPr>
+      <w:rPr>
+        <w:rFonts w:hint="default"/>
+      </w:rPr>
+    </w:lvl>
+    <w:lvl w:ilvl="1" w:tplc="240A0019" w:tentative="1">
+      <w:start w:val="1"/>
+      <w:numFmt w:val="lowerLetter"/>
+      <w:lvlText w:val="%2."/>
+      <w:lvlJc w:val="left"/>
+      <w:pPr>
+        <w:ind w:left="1505" w:hanging="360"/>
+      </w:pPr>
+    </w:lvl>
+    <w:lvl w:ilvl="2" w:tplc="240A001B" w:tentative="1">
+      <w:start w:val="1"/>
+      <w:numFmt w:val="lowerRoman"/>
+      <w:lvlText w:val="%3."/>
+      <w:lvlJc w:val="right"/>
+      <w:pPr>
+        <w:ind w:left="2225" w:hanging="180"/>
+      </w:pPr>
+    </w:lvl>
+    <w:lvl w:ilvl="3" w:tplc="240A000F" w:tentative="1">
+      <w:start w:val="1"/>
+      <w:numFmt w:val="decimal"/>
+      <w:lvlText w:val="%4."/>
+      <w:lvlJc w:val="left"/>
+      <w:pPr>
+        <w:ind w:left="2945" w:hanging="360"/>
+      </w:pPr>
+    </w:lvl>
+    <w:lvl w:ilvl="4" w:tplc="240A0019" w:tentative="1">
+      <w:start w:val="1"/>
+      <w:numFmt w:val="lowerLetter"/>
+      <w:lvlText w:val="%5."/>
+      <w:lvlJc w:val="left"/>
+      <w:pPr>
+        <w:ind w:left="3665" w:hanging="360"/>
+      </w:pPr>
+    </w:lvl>
+    <w:lvl w:ilvl="5" w:tplc="240A001B" w:tentative="1">
+      <w:start w:val="1"/>
+      <w:numFmt w:val="lowerRoman"/>
+      <w:lvlText w:val="%6."/>
+      <w:lvlJc w:val="right"/>
+      <w:pPr>
+        <w:ind w:left="4385" w:hanging="180"/>
+      </w:pPr>
+    </w:lvl>
+    <w:lvl w:ilvl="6" w:tplc="240A000F" w:tentative="1">
+      <w:start w:val="1"/>
+      <w:numFmt w:val="decimal"/>
+      <w:lvlText w:val="%7."/>
+      <w:lvlJc w:val="left"/>
+      <w:pPr>
+        <w:ind w:left="5105" w:hanging="360"/>
+      </w:pPr>
+    </w:lvl>
+    <w:lvl w:ilvl="7" w:tplc="240A0019" w:tentative="1">
+      <w:start w:val="1"/>
+      <w:numFmt w:val="lowerLetter"/>
+      <w:lvlText w:val="%8."/>
+      <w:lvlJc w:val="left"/>
+      <w:pPr>
+        <w:ind w:left="5825" w:hanging="360"/>
+      </w:pPr>
+    </w:lvl>
+    <w:lvl w:ilvl="8" w:tplc="240A001B" w:tentative="1">
+      <w:start w:val="1"/>
+      <w:numFmt w:val="lowerRoman"/>
+      <w:lvlText w:val="%9."/>
+      <w:lvlJc w:val="right"/>
+      <w:pPr>
+        <w:ind w:left="6545" w:hanging="180"/>
+      </w:pPr>
+    </w:lvl>
+  </w:abstractNum>
+  <w:abstractNum w:abstractNumId="6" w15:restartNumberingAfterBreak="0">
     <w:nsid w:val="49FD2E29"/>
     <w:multiLevelType w:val="hybridMultilevel"/>
     <w:tmpl w:val="86CA7100"/>
@@ -2344,17 +6457,17 @@
       </w:pPr>
     </w:lvl>
   </w:abstractNum>
-  <w:abstractNum w:abstractNumId="4" w15:restartNumberingAfterBreak="0">
-    <w:nsid w:val="7A8E5F53"/>
+  <w:abstractNum w:abstractNumId="7" w15:restartNumberingAfterBreak="0">
+    <w:nsid w:val="4AA605D4"/>
     <w:multiLevelType w:val="hybridMultilevel"/>
-    <w:tmpl w:val="9C5E5A52"/>
-    <w:lvl w:ilvl="0" w:tplc="5BA8CB02">
-      <w:start w:val="1"/>
+    <w:tmpl w:val="2608871C"/>
+    <w:lvl w:ilvl="0" w:tplc="240A0019">
+      <w:start w:val="2"/>
       <w:numFmt w:val="lowerLetter"/>
       <w:lvlText w:val="%1."/>
       <w:lvlJc w:val="left"/>
       <w:pPr>
-        <w:ind w:left="717" w:hanging="360"/>
+        <w:ind w:left="720" w:hanging="360"/>
       </w:pPr>
       <w:rPr>
         <w:rFonts w:hint="default"/>
@@ -2366,7 +6479,7 @@
       <w:lvlText w:val="%2."/>
       <w:lvlJc w:val="left"/>
       <w:pPr>
-        <w:ind w:left="1437" w:hanging="360"/>
+        <w:ind w:left="1440" w:hanging="360"/>
       </w:pPr>
     </w:lvl>
     <w:lvl w:ilvl="2" w:tplc="240A001B" w:tentative="1">
@@ -2375,7 +6488,7 @@
       <w:lvlText w:val="%3."/>
       <w:lvlJc w:val="right"/>
       <w:pPr>
-        <w:ind w:left="2157" w:hanging="180"/>
+        <w:ind w:left="2160" w:hanging="180"/>
       </w:pPr>
     </w:lvl>
     <w:lvl w:ilvl="3" w:tplc="240A000F" w:tentative="1">
@@ -2384,7 +6497,7 @@
       <w:lvlText w:val="%4."/>
       <w:lvlJc w:val="left"/>
       <w:pPr>
-        <w:ind w:left="2877" w:hanging="360"/>
+        <w:ind w:left="2880" w:hanging="360"/>
       </w:pPr>
     </w:lvl>
     <w:lvl w:ilvl="4" w:tplc="240A0019" w:tentative="1">
@@ -2393,7 +6506,7 @@
       <w:lvlText w:val="%5."/>
       <w:lvlJc w:val="left"/>
       <w:pPr>
-        <w:ind w:left="3597" w:hanging="360"/>
+        <w:ind w:left="3600" w:hanging="360"/>
       </w:pPr>
     </w:lvl>
     <w:lvl w:ilvl="5" w:tplc="240A001B" w:tentative="1">
@@ -2402,7 +6515,7 @@
       <w:lvlText w:val="%6."/>
       <w:lvlJc w:val="right"/>
       <w:pPr>
-        <w:ind w:left="4317" w:hanging="180"/>
+        <w:ind w:left="4320" w:hanging="180"/>
       </w:pPr>
     </w:lvl>
     <w:lvl w:ilvl="6" w:tplc="240A000F" w:tentative="1">
@@ -2411,7 +6524,7 @@
       <w:lvlText w:val="%7."/>
       <w:lvlJc w:val="left"/>
       <w:pPr>
-        <w:ind w:left="5037" w:hanging="360"/>
+        <w:ind w:left="5040" w:hanging="360"/>
       </w:pPr>
     </w:lvl>
     <w:lvl w:ilvl="7" w:tplc="240A0019" w:tentative="1">
@@ -2420,7 +6533,7 @@
       <w:lvlText w:val="%8."/>
       <w:lvlJc w:val="left"/>
       <w:pPr>
-        <w:ind w:left="5757" w:hanging="360"/>
+        <w:ind w:left="5760" w:hanging="360"/>
       </w:pPr>
     </w:lvl>
     <w:lvl w:ilvl="8" w:tplc="240A001B" w:tentative="1">
@@ -2429,24 +6542,125 @@
       <w:lvlText w:val="%9."/>
       <w:lvlJc w:val="right"/>
       <w:pPr>
+        <w:ind w:left="6480" w:hanging="180"/>
+      </w:pPr>
+    </w:lvl>
+  </w:abstractNum>
+  <w:abstractNum w:abstractNumId="8" w15:restartNumberingAfterBreak="0">
+    <w:nsid w:val="7A8E5F53"/>
+    <w:multiLevelType w:val="hybridMultilevel"/>
+    <w:tmpl w:val="9C5E5A52"/>
+    <w:lvl w:ilvl="0" w:tplc="5BA8CB02">
+      <w:start w:val="1"/>
+      <w:numFmt w:val="lowerLetter"/>
+      <w:lvlText w:val="%1."/>
+      <w:lvlJc w:val="left"/>
+      <w:pPr>
+        <w:ind w:left="717" w:hanging="360"/>
+      </w:pPr>
+      <w:rPr>
+        <w:rFonts w:hint="default"/>
+      </w:rPr>
+    </w:lvl>
+    <w:lvl w:ilvl="1" w:tplc="240A0019" w:tentative="1">
+      <w:start w:val="1"/>
+      <w:numFmt w:val="lowerLetter"/>
+      <w:lvlText w:val="%2."/>
+      <w:lvlJc w:val="left"/>
+      <w:pPr>
+        <w:ind w:left="1437" w:hanging="360"/>
+      </w:pPr>
+    </w:lvl>
+    <w:lvl w:ilvl="2" w:tplc="240A001B" w:tentative="1">
+      <w:start w:val="1"/>
+      <w:numFmt w:val="lowerRoman"/>
+      <w:lvlText w:val="%3."/>
+      <w:lvlJc w:val="right"/>
+      <w:pPr>
+        <w:ind w:left="2157" w:hanging="180"/>
+      </w:pPr>
+    </w:lvl>
+    <w:lvl w:ilvl="3" w:tplc="240A000F" w:tentative="1">
+      <w:start w:val="1"/>
+      <w:numFmt w:val="decimal"/>
+      <w:lvlText w:val="%4."/>
+      <w:lvlJc w:val="left"/>
+      <w:pPr>
+        <w:ind w:left="2877" w:hanging="360"/>
+      </w:pPr>
+    </w:lvl>
+    <w:lvl w:ilvl="4" w:tplc="240A0019" w:tentative="1">
+      <w:start w:val="1"/>
+      <w:numFmt w:val="lowerLetter"/>
+      <w:lvlText w:val="%5."/>
+      <w:lvlJc w:val="left"/>
+      <w:pPr>
+        <w:ind w:left="3597" w:hanging="360"/>
+      </w:pPr>
+    </w:lvl>
+    <w:lvl w:ilvl="5" w:tplc="240A001B" w:tentative="1">
+      <w:start w:val="1"/>
+      <w:numFmt w:val="lowerRoman"/>
+      <w:lvlText w:val="%6."/>
+      <w:lvlJc w:val="right"/>
+      <w:pPr>
+        <w:ind w:left="4317" w:hanging="180"/>
+      </w:pPr>
+    </w:lvl>
+    <w:lvl w:ilvl="6" w:tplc="240A000F" w:tentative="1">
+      <w:start w:val="1"/>
+      <w:numFmt w:val="decimal"/>
+      <w:lvlText w:val="%7."/>
+      <w:lvlJc w:val="left"/>
+      <w:pPr>
+        <w:ind w:left="5037" w:hanging="360"/>
+      </w:pPr>
+    </w:lvl>
+    <w:lvl w:ilvl="7" w:tplc="240A0019" w:tentative="1">
+      <w:start w:val="1"/>
+      <w:numFmt w:val="lowerLetter"/>
+      <w:lvlText w:val="%8."/>
+      <w:lvlJc w:val="left"/>
+      <w:pPr>
+        <w:ind w:left="5757" w:hanging="360"/>
+      </w:pPr>
+    </w:lvl>
+    <w:lvl w:ilvl="8" w:tplc="240A001B" w:tentative="1">
+      <w:start w:val="1"/>
+      <w:numFmt w:val="lowerRoman"/>
+      <w:lvlText w:val="%9."/>
+      <w:lvlJc w:val="right"/>
+      <w:pPr>
         <w:ind w:left="6477" w:hanging="180"/>
       </w:pPr>
     </w:lvl>
   </w:abstractNum>
   <w:num w:numId="1" w16cid:durableId="1798522959">
-    <w:abstractNumId w:val="1"/>
+    <w:abstractNumId w:val="2"/>
   </w:num>
   <w:num w:numId="2" w16cid:durableId="913515903">
-    <w:abstractNumId w:val="4"/>
+    <w:abstractNumId w:val="8"/>
   </w:num>
   <w:num w:numId="3" w16cid:durableId="1958951159">
-    <w:abstractNumId w:val="3"/>
+    <w:abstractNumId w:val="6"/>
   </w:num>
   <w:num w:numId="4" w16cid:durableId="621154316">
     <w:abstractNumId w:val="0"/>
   </w:num>
   <w:num w:numId="5" w16cid:durableId="1150177380">
-    <w:abstractNumId w:val="2"/>
+    <w:abstractNumId w:val="4"/>
+  </w:num>
+  <w:num w:numId="6" w16cid:durableId="432482513">
+    <w:abstractNumId w:val="1"/>
+  </w:num>
+  <w:num w:numId="7" w16cid:durableId="249311610">
+    <w:abstractNumId w:val="3"/>
+  </w:num>
+  <w:num w:numId="8" w16cid:durableId="148331372">
+    <w:abstractNumId w:val="7"/>
+  </w:num>
+  <w:num w:numId="9" w16cid:durableId="806239598">
+    <w:abstractNumId w:val="5"/>
   </w:num>
 </w:numbering>
 </file>
@@ -3601,6 +7815,44 @@
       <w:u w:val="single"/>
     </w:rPr>
   </w:style>
+  <w:style w:type="table" w:styleId="Tablaconcuadrcula">
+    <w:name w:val="Table Grid"/>
+    <w:basedOn w:val="Tablanormal"/>
+    <w:uiPriority w:val="39"/>
+    <w:rsid w:val="00974B05"/>
+    <w:pPr>
+      <w:spacing w:after="0" w:line="240" w:lineRule="auto"/>
+    </w:pPr>
+    <w:tblPr>
+      <w:tblBorders>
+        <w:top w:val="single" w:sz="4" w:space="0" w:color="auto"/>
+        <w:left w:val="single" w:sz="4" w:space="0" w:color="auto"/>
+        <w:bottom w:val="single" w:sz="4" w:space="0" w:color="auto"/>
+        <w:right w:val="single" w:sz="4" w:space="0" w:color="auto"/>
+        <w:insideH w:val="single" w:sz="4" w:space="0" w:color="auto"/>
+        <w:insideV w:val="single" w:sz="4" w:space="0" w:color="auto"/>
+      </w:tblBorders>
+    </w:tblPr>
+  </w:style>
+  <w:style w:type="table" w:styleId="Tablaconcuadrculaclara">
+    <w:name w:val="Grid Table Light"/>
+    <w:basedOn w:val="Tablanormal"/>
+    <w:uiPriority w:val="40"/>
+    <w:rsid w:val="00342A63"/>
+    <w:pPr>
+      <w:spacing w:after="0" w:line="240" w:lineRule="auto"/>
+    </w:pPr>
+    <w:tblPr>
+      <w:tblBorders>
+        <w:top w:val="single" w:sz="4" w:space="0" w:color="BFBFBF" w:themeColor="background1" w:themeShade="BF"/>
+        <w:left w:val="single" w:sz="4" w:space="0" w:color="BFBFBF" w:themeColor="background1" w:themeShade="BF"/>
+        <w:bottom w:val="single" w:sz="4" w:space="0" w:color="BFBFBF" w:themeColor="background1" w:themeShade="BF"/>
+        <w:right w:val="single" w:sz="4" w:space="0" w:color="BFBFBF" w:themeColor="background1" w:themeShade="BF"/>
+        <w:insideH w:val="single" w:sz="4" w:space="0" w:color="BFBFBF" w:themeColor="background1" w:themeShade="BF"/>
+        <w:insideV w:val="single" w:sz="4" w:space="0" w:color="BFBFBF" w:themeColor="background1" w:themeShade="BF"/>
+      </w:tblBorders>
+    </w:tblPr>
+  </w:style>
 </w:styles>
 </file>
 

</xml_diff>